<commit_message>
conditional R code and revealjs and journal tempelate for pdf
</commit_message>
<xml_diff>
--- a/_site/ps/coups_and_regimes.docx
+++ b/_site/ps/coups_and_regimes.docx
@@ -1548,1615 +1548,902 @@
               <w:t xml:space="preserve">Table 1: First 5 rows of mtcars</w:t>
             </w:r>
           </w:p>
-          <w:tbl xmlns:w="http://schemas.openxmlformats.org/wordprocessingml/2006/main" xmlns:wp="http://schemas.openxmlformats.org/drawingml/2006/wordprocessingDrawing" xmlns:r="http://schemas.openxmlformats.org/officeDocument/2006/relationships" xmlns:w14="http://schemas.microsoft.com/office/word/2010/wordml">
+          <w:tbl>
             <w:tblPr>
-              <w:tblCellMar>
-                <w:top w:w="0" w:type="dxa"/>
-                <w:bottom w:w="0" w:type="dxa"/>
-                <w:start w:w="60" w:type="dxa"/>
-                <w:end w:w="60" w:type="dxa"/>
-              </w:tblCellMar>
+              <w:tblStyle w:val="Table"/>
               <w:tblW w:type="auto" w:w="0"/>
-              <w:tblLook w:firstRow="0" w:lastRow="0" w:firstColumn="0" w:lastColumn="0" w:noHBand="0" w:noVBand="0"/>
-              <w:jc w:val="center"/>
+              <w:tblLook w:firstRow="1" w:lastRow="0" w:firstColumn="0" w:lastColumn="0" w:noHBand="0" w:noVBand="0" w:val="0020"/>
+              <w:jc w:val="start"/>
             </w:tblPr>
+            <w:tblGrid>
+              <w:gridCol w:w="720"/>
+              <w:gridCol w:w="720"/>
+              <w:gridCol w:w="720"/>
+              <w:gridCol w:w="720"/>
+              <w:gridCol w:w="720"/>
+              <w:gridCol w:w="720"/>
+              <w:gridCol w:w="720"/>
+              <w:gridCol w:w="720"/>
+              <w:gridCol w:w="720"/>
+              <w:gridCol w:w="720"/>
+              <w:gridCol w:w="720"/>
+            </w:tblGrid>
             <w:tr>
               <w:trPr>
-                <w:cantSplit/>
-                <w:tblHeader/>
+                <w:tblHeader w:val="true"/>
               </w:trPr>
               <w:tc>
-                <w:tcPr>
-                  <w:tcBorders>
-                    <w:top w:val="single" w:sz="16" w:space="0" w:color="D3D3D3"/>
-                    <w:bottom w:val="single" w:sz="16" w:space="0" w:color="D3D3D3"/>
-                    <w:start w:val="single" w:space="0" w:color="D3D3D3"/>
-                  </w:tcBorders>
-                </w:tcPr>
-                <w:p>
-                  <w:pPr>
-                    <w:spacing w:before="0" w:after="60"/>
-                    <w:keepNext/>
-                    <w:jc w:val="end"/>
-                  </w:pPr>
-                  <w:r>
-                    <w:rPr>
-                      <w:rFonts w:ascii="Calibri" w:hAnsi="Calibri"/>
-                      <w:sz w:val="20"/>
-                    </w:rPr>
-                    <w:t xml:space="default">mpg</w:t>
-                  </w:r>
-                </w:p>
-              </w:tc>
-              <w:tc>
-                <w:tcPr>
-                  <w:tcBorders>
-                    <w:top w:val="single" w:sz="16" w:space="0" w:color="D3D3D3"/>
-                    <w:bottom w:val="single" w:sz="16" w:space="0" w:color="D3D3D3"/>
-                  </w:tcBorders>
-                </w:tcPr>
-                <w:p>
-                  <w:pPr>
-                    <w:spacing w:before="0" w:after="60"/>
-                    <w:keepNext/>
-                    <w:jc w:val="end"/>
-                  </w:pPr>
-                  <w:r>
-                    <w:rPr>
-                      <w:rFonts w:ascii="Calibri" w:hAnsi="Calibri"/>
-                      <w:sz w:val="20"/>
-                    </w:rPr>
-                    <w:t xml:space="default">cyl</w:t>
-                  </w:r>
-                </w:p>
-              </w:tc>
-              <w:tc>
-                <w:tcPr>
-                  <w:tcBorders>
-                    <w:top w:val="single" w:sz="16" w:space="0" w:color="D3D3D3"/>
-                    <w:bottom w:val="single" w:sz="16" w:space="0" w:color="D3D3D3"/>
-                  </w:tcBorders>
-                </w:tcPr>
-                <w:p>
-                  <w:pPr>
-                    <w:spacing w:before="0" w:after="60"/>
-                    <w:keepNext/>
-                    <w:jc w:val="end"/>
-                  </w:pPr>
-                  <w:r>
-                    <w:rPr>
-                      <w:rFonts w:ascii="Calibri" w:hAnsi="Calibri"/>
-                      <w:sz w:val="20"/>
-                    </w:rPr>
-                    <w:t xml:space="default">disp</w:t>
-                  </w:r>
-                </w:p>
-              </w:tc>
-              <w:tc>
-                <w:tcPr>
-                  <w:tcBorders>
-                    <w:top w:val="single" w:sz="16" w:space="0" w:color="D3D3D3"/>
-                    <w:bottom w:val="single" w:sz="16" w:space="0" w:color="D3D3D3"/>
-                  </w:tcBorders>
-                </w:tcPr>
-                <w:p>
-                  <w:pPr>
-                    <w:spacing w:before="0" w:after="60"/>
-                    <w:keepNext/>
-                    <w:jc w:val="end"/>
-                  </w:pPr>
-                  <w:r>
-                    <w:rPr>
-                      <w:rFonts w:ascii="Calibri" w:hAnsi="Calibri"/>
-                      <w:sz w:val="20"/>
-                    </w:rPr>
-                    <w:t xml:space="default">hp</w:t>
-                  </w:r>
-                </w:p>
-              </w:tc>
-              <w:tc>
-                <w:tcPr>
-                  <w:tcBorders>
-                    <w:top w:val="single" w:sz="16" w:space="0" w:color="D3D3D3"/>
-                    <w:bottom w:val="single" w:sz="16" w:space="0" w:color="D3D3D3"/>
-                  </w:tcBorders>
-                </w:tcPr>
-                <w:p>
-                  <w:pPr>
-                    <w:spacing w:before="0" w:after="60"/>
-                    <w:keepNext/>
-                    <w:jc w:val="end"/>
-                  </w:pPr>
-                  <w:r>
-                    <w:rPr>
-                      <w:rFonts w:ascii="Calibri" w:hAnsi="Calibri"/>
-                      <w:sz w:val="20"/>
-                    </w:rPr>
-                    <w:t xml:space="default">drat</w:t>
-                  </w:r>
-                </w:p>
-              </w:tc>
-              <w:tc>
-                <w:tcPr>
-                  <w:tcBorders>
-                    <w:top w:val="single" w:sz="16" w:space="0" w:color="D3D3D3"/>
-                    <w:bottom w:val="single" w:sz="16" w:space="0" w:color="D3D3D3"/>
-                  </w:tcBorders>
-                </w:tcPr>
-                <w:p>
-                  <w:pPr>
-                    <w:spacing w:before="0" w:after="60"/>
-                    <w:keepNext/>
-                    <w:jc w:val="end"/>
-                  </w:pPr>
-                  <w:r>
-                    <w:rPr>
-                      <w:rFonts w:ascii="Calibri" w:hAnsi="Calibri"/>
-                      <w:sz w:val="20"/>
-                    </w:rPr>
-                    <w:t xml:space="default">wt</w:t>
-                  </w:r>
-                </w:p>
-              </w:tc>
-              <w:tc>
-                <w:tcPr>
-                  <w:tcBorders>
-                    <w:top w:val="single" w:sz="16" w:space="0" w:color="D3D3D3"/>
-                    <w:bottom w:val="single" w:sz="16" w:space="0" w:color="D3D3D3"/>
-                  </w:tcBorders>
-                </w:tcPr>
-                <w:p>
-                  <w:pPr>
-                    <w:spacing w:before="0" w:after="60"/>
-                    <w:keepNext/>
-                    <w:jc w:val="end"/>
-                  </w:pPr>
-                  <w:r>
-                    <w:rPr>
-                      <w:rFonts w:ascii="Calibri" w:hAnsi="Calibri"/>
-                      <w:sz w:val="20"/>
-                    </w:rPr>
-                    <w:t xml:space="default">qsec</w:t>
-                  </w:r>
-                </w:p>
-              </w:tc>
-              <w:tc>
-                <w:tcPr>
-                  <w:tcBorders>
-                    <w:top w:val="single" w:sz="16" w:space="0" w:color="D3D3D3"/>
-                    <w:bottom w:val="single" w:sz="16" w:space="0" w:color="D3D3D3"/>
-                  </w:tcBorders>
-                </w:tcPr>
-                <w:p>
-                  <w:pPr>
-                    <w:spacing w:before="0" w:after="60"/>
-                    <w:keepNext/>
-                    <w:jc w:val="end"/>
-                  </w:pPr>
-                  <w:r>
-                    <w:rPr>
-                      <w:rFonts w:ascii="Calibri" w:hAnsi="Calibri"/>
-                      <w:sz w:val="20"/>
-                    </w:rPr>
-                    <w:t xml:space="default">vs</w:t>
-                  </w:r>
-                </w:p>
-              </w:tc>
-              <w:tc>
-                <w:tcPr>
-                  <w:tcBorders>
-                    <w:top w:val="single" w:sz="16" w:space="0" w:color="D3D3D3"/>
-                    <w:bottom w:val="single" w:sz="16" w:space="0" w:color="D3D3D3"/>
-                  </w:tcBorders>
-                </w:tcPr>
-                <w:p>
-                  <w:pPr>
-                    <w:spacing w:before="0" w:after="60"/>
-                    <w:keepNext/>
-                    <w:jc w:val="end"/>
-                  </w:pPr>
-                  <w:r>
-                    <w:rPr>
-                      <w:rFonts w:ascii="Calibri" w:hAnsi="Calibri"/>
-                      <w:sz w:val="20"/>
-                    </w:rPr>
-                    <w:t xml:space="default">am</w:t>
-                  </w:r>
-                </w:p>
-              </w:tc>
-              <w:tc>
-                <w:tcPr>
-                  <w:tcBorders>
-                    <w:top w:val="single" w:sz="16" w:space="0" w:color="D3D3D3"/>
-                    <w:bottom w:val="single" w:sz="16" w:space="0" w:color="D3D3D3"/>
-                  </w:tcBorders>
-                </w:tcPr>
-                <w:p>
-                  <w:pPr>
-                    <w:spacing w:before="0" w:after="60"/>
-                    <w:keepNext/>
-                    <w:jc w:val="end"/>
-                  </w:pPr>
-                  <w:r>
-                    <w:rPr>
-                      <w:rFonts w:ascii="Calibri" w:hAnsi="Calibri"/>
-                      <w:sz w:val="20"/>
-                    </w:rPr>
-                    <w:t xml:space="default">gear</w:t>
-                  </w:r>
-                </w:p>
-              </w:tc>
-              <w:tc>
-                <w:tcPr>
-                  <w:tcBorders>
-                    <w:top w:val="single" w:sz="16" w:space="0" w:color="D3D3D3"/>
-                    <w:bottom w:val="single" w:sz="16" w:space="0" w:color="D3D3D3"/>
-                    <w:end w:val="single" w:space="0" w:color="D3D3D3"/>
-                  </w:tcBorders>
-                </w:tcPr>
-                <w:p>
-                  <w:pPr>
-                    <w:spacing w:before="0" w:after="60"/>
-                    <w:keepNext/>
-                    <w:jc w:val="end"/>
-                  </w:pPr>
-                  <w:r>
-                    <w:rPr>
-                      <w:rFonts w:ascii="Calibri" w:hAnsi="Calibri"/>
-                      <w:sz w:val="20"/>
-                    </w:rPr>
-                    <w:t xml:space="default">carb</w:t>
+                <w:tcPr/>
+                <w:p>
+                  <w:pPr>
+                    <w:pStyle w:val="Compact"/>
+                    <w:jc w:val="right"/>
+                    <w:jc w:val="center"/>
+                  </w:pPr>
+                  <w:r>
+                    <w:t xml:space="preserve">mpg</w:t>
+                  </w:r>
+                </w:p>
+              </w:tc>
+              <w:tc>
+                <w:tcPr/>
+                <w:p>
+                  <w:pPr>
+                    <w:pStyle w:val="Compact"/>
+                    <w:jc w:val="right"/>
+                    <w:jc w:val="center"/>
+                  </w:pPr>
+                  <w:r>
+                    <w:t xml:space="preserve">cyl</w:t>
+                  </w:r>
+                </w:p>
+              </w:tc>
+              <w:tc>
+                <w:tcPr/>
+                <w:p>
+                  <w:pPr>
+                    <w:pStyle w:val="Compact"/>
+                    <w:jc w:val="right"/>
+                    <w:jc w:val="center"/>
+                  </w:pPr>
+                  <w:r>
+                    <w:t xml:space="preserve">disp</w:t>
+                  </w:r>
+                </w:p>
+              </w:tc>
+              <w:tc>
+                <w:tcPr/>
+                <w:p>
+                  <w:pPr>
+                    <w:pStyle w:val="Compact"/>
+                    <w:jc w:val="right"/>
+                    <w:jc w:val="center"/>
+                  </w:pPr>
+                  <w:r>
+                    <w:t xml:space="preserve">hp</w:t>
+                  </w:r>
+                </w:p>
+              </w:tc>
+              <w:tc>
+                <w:tcPr/>
+                <w:p>
+                  <w:pPr>
+                    <w:pStyle w:val="Compact"/>
+                    <w:jc w:val="right"/>
+                    <w:jc w:val="center"/>
+                  </w:pPr>
+                  <w:r>
+                    <w:t xml:space="preserve">drat</w:t>
+                  </w:r>
+                </w:p>
+              </w:tc>
+              <w:tc>
+                <w:tcPr/>
+                <w:p>
+                  <w:pPr>
+                    <w:pStyle w:val="Compact"/>
+                    <w:jc w:val="right"/>
+                    <w:jc w:val="center"/>
+                  </w:pPr>
+                  <w:r>
+                    <w:t xml:space="preserve">wt</w:t>
+                  </w:r>
+                </w:p>
+              </w:tc>
+              <w:tc>
+                <w:tcPr/>
+                <w:p>
+                  <w:pPr>
+                    <w:pStyle w:val="Compact"/>
+                    <w:jc w:val="right"/>
+                    <w:jc w:val="center"/>
+                  </w:pPr>
+                  <w:r>
+                    <w:t xml:space="preserve">qsec</w:t>
+                  </w:r>
+                </w:p>
+              </w:tc>
+              <w:tc>
+                <w:tcPr/>
+                <w:p>
+                  <w:pPr>
+                    <w:pStyle w:val="Compact"/>
+                    <w:jc w:val="right"/>
+                    <w:jc w:val="center"/>
+                  </w:pPr>
+                  <w:r>
+                    <w:t xml:space="preserve">vs</w:t>
+                  </w:r>
+                </w:p>
+              </w:tc>
+              <w:tc>
+                <w:tcPr/>
+                <w:p>
+                  <w:pPr>
+                    <w:pStyle w:val="Compact"/>
+                    <w:jc w:val="right"/>
+                    <w:jc w:val="center"/>
+                  </w:pPr>
+                  <w:r>
+                    <w:t xml:space="preserve">am</w:t>
+                  </w:r>
+                </w:p>
+              </w:tc>
+              <w:tc>
+                <w:tcPr/>
+                <w:p>
+                  <w:pPr>
+                    <w:pStyle w:val="Compact"/>
+                    <w:jc w:val="right"/>
+                    <w:jc w:val="center"/>
+                  </w:pPr>
+                  <w:r>
+                    <w:t xml:space="preserve">gear</w:t>
+                  </w:r>
+                </w:p>
+              </w:tc>
+              <w:tc>
+                <w:tcPr/>
+                <w:p>
+                  <w:pPr>
+                    <w:pStyle w:val="Compact"/>
+                    <w:jc w:val="right"/>
+                    <w:jc w:val="center"/>
+                  </w:pPr>
+                  <w:r>
+                    <w:t xml:space="preserve">carb</w:t>
                   </w:r>
                 </w:p>
               </w:tc>
             </w:tr>
             <w:tr>
-              <w:trPr>
-                <w:cantSplit/>
-              </w:trPr>
-              <w:tc>
-                <w:tcPr>
-                  <w:tcBorders>
-                    <w:top w:val="single" w:space="0" w:color="D3D3D3"/>
-                    <w:bottom w:val="single" w:space="0" w:color="D3D3D3"/>
-                    <w:start w:val="single" w:space="0" w:color="D3D3D3"/>
-                    <w:end w:val="single" w:space="0" w:color="D3D3D3"/>
-                  </w:tcBorders>
-                </w:tcPr>
-                <w:p>
-                  <w:pPr>
-                    <w:spacing w:before="0" w:after="60"/>
-                    <w:keepNext/>
-                    <w:jc w:val="end"/>
-                  </w:pPr>
-                  <w:r>
-                    <w:rPr>
-                      <w:rFonts w:ascii="Calibri" w:hAnsi="Calibri"/>
-                      <w:sz w:val="20"/>
-                    </w:rPr>
-                    <w:t xml:space="default">21.0</w:t>
-                  </w:r>
-                </w:p>
-              </w:tc>
-              <w:tc>
-                <w:tcPr>
-                  <w:tcBorders>
-                    <w:top w:val="single" w:space="0" w:color="D3D3D3"/>
-                    <w:bottom w:val="single" w:space="0" w:color="D3D3D3"/>
-                    <w:start w:val="single" w:space="0" w:color="D3D3D3"/>
-                    <w:end w:val="single" w:space="0" w:color="D3D3D3"/>
-                  </w:tcBorders>
-                </w:tcPr>
-                <w:p>
-                  <w:pPr>
-                    <w:spacing w:before="0" w:after="60"/>
-                    <w:keepNext/>
-                    <w:jc w:val="end"/>
-                  </w:pPr>
-                  <w:r>
-                    <w:rPr>
-                      <w:rFonts w:ascii="Calibri" w:hAnsi="Calibri"/>
-                      <w:sz w:val="20"/>
-                    </w:rPr>
-                    <w:t xml:space="default">6</w:t>
-                  </w:r>
-                </w:p>
-              </w:tc>
-              <w:tc>
-                <w:tcPr>
-                  <w:tcBorders>
-                    <w:top w:val="single" w:space="0" w:color="D3D3D3"/>
-                    <w:bottom w:val="single" w:space="0" w:color="D3D3D3"/>
-                    <w:start w:val="single" w:space="0" w:color="D3D3D3"/>
-                    <w:end w:val="single" w:space="0" w:color="D3D3D3"/>
-                  </w:tcBorders>
-                </w:tcPr>
-                <w:p>
-                  <w:pPr>
-                    <w:spacing w:before="0" w:after="60"/>
-                    <w:keepNext/>
-                    <w:jc w:val="end"/>
-                  </w:pPr>
-                  <w:r>
-                    <w:rPr>
-                      <w:rFonts w:ascii="Calibri" w:hAnsi="Calibri"/>
-                      <w:sz w:val="20"/>
-                    </w:rPr>
-                    <w:t xml:space="default">160</w:t>
-                  </w:r>
-                </w:p>
-              </w:tc>
-              <w:tc>
-                <w:tcPr>
-                  <w:tcBorders>
-                    <w:top w:val="single" w:space="0" w:color="D3D3D3"/>
-                    <w:bottom w:val="single" w:space="0" w:color="D3D3D3"/>
-                    <w:start w:val="single" w:space="0" w:color="D3D3D3"/>
-                    <w:end w:val="single" w:space="0" w:color="D3D3D3"/>
-                  </w:tcBorders>
-                </w:tcPr>
-                <w:p>
-                  <w:pPr>
-                    <w:spacing w:before="0" w:after="60"/>
-                    <w:keepNext/>
-                    <w:jc w:val="end"/>
-                  </w:pPr>
-                  <w:r>
-                    <w:rPr>
-                      <w:rFonts w:ascii="Calibri" w:hAnsi="Calibri"/>
-                      <w:sz w:val="20"/>
-                    </w:rPr>
-                    <w:t xml:space="default">110</w:t>
-                  </w:r>
-                </w:p>
-              </w:tc>
-              <w:tc>
-                <w:tcPr>
-                  <w:tcBorders>
-                    <w:top w:val="single" w:space="0" w:color="D3D3D3"/>
-                    <w:bottom w:val="single" w:space="0" w:color="D3D3D3"/>
-                    <w:start w:val="single" w:space="0" w:color="D3D3D3"/>
-                    <w:end w:val="single" w:space="0" w:color="D3D3D3"/>
-                  </w:tcBorders>
-                </w:tcPr>
-                <w:p>
-                  <w:pPr>
-                    <w:spacing w:before="0" w:after="60"/>
-                    <w:keepNext/>
-                    <w:jc w:val="end"/>
-                  </w:pPr>
-                  <w:r>
-                    <w:rPr>
-                      <w:rFonts w:ascii="Calibri" w:hAnsi="Calibri"/>
-                      <w:sz w:val="20"/>
-                    </w:rPr>
-                    <w:t xml:space="default">3.90</w:t>
-                  </w:r>
-                </w:p>
-              </w:tc>
-              <w:tc>
-                <w:tcPr>
-                  <w:tcBorders>
-                    <w:top w:val="single" w:space="0" w:color="D3D3D3"/>
-                    <w:bottom w:val="single" w:space="0" w:color="D3D3D3"/>
-                    <w:start w:val="single" w:space="0" w:color="D3D3D3"/>
-                    <w:end w:val="single" w:space="0" w:color="D3D3D3"/>
-                  </w:tcBorders>
-                </w:tcPr>
-                <w:p>
-                  <w:pPr>
-                    <w:spacing w:before="0" w:after="60"/>
-                    <w:keepNext/>
-                    <w:jc w:val="end"/>
-                  </w:pPr>
-                  <w:r>
-                    <w:rPr>
-                      <w:rFonts w:ascii="Calibri" w:hAnsi="Calibri"/>
-                      <w:sz w:val="20"/>
-                    </w:rPr>
-                    <w:t xml:space="default">2.620</w:t>
-                  </w:r>
-                </w:p>
-              </w:tc>
-              <w:tc>
-                <w:tcPr>
-                  <w:tcBorders>
-                    <w:top w:val="single" w:space="0" w:color="D3D3D3"/>
-                    <w:bottom w:val="single" w:space="0" w:color="D3D3D3"/>
-                    <w:start w:val="single" w:space="0" w:color="D3D3D3"/>
-                    <w:end w:val="single" w:space="0" w:color="D3D3D3"/>
-                  </w:tcBorders>
-                </w:tcPr>
-                <w:p>
-                  <w:pPr>
-                    <w:spacing w:before="0" w:after="60"/>
-                    <w:keepNext/>
-                    <w:jc w:val="end"/>
-                  </w:pPr>
-                  <w:r>
-                    <w:rPr>
-                      <w:rFonts w:ascii="Calibri" w:hAnsi="Calibri"/>
-                      <w:sz w:val="20"/>
-                    </w:rPr>
-                    <w:t xml:space="default">16.46</w:t>
-                  </w:r>
-                </w:p>
-              </w:tc>
-              <w:tc>
-                <w:tcPr>
-                  <w:tcBorders>
-                    <w:top w:val="single" w:space="0" w:color="D3D3D3"/>
-                    <w:bottom w:val="single" w:space="0" w:color="D3D3D3"/>
-                    <w:start w:val="single" w:space="0" w:color="D3D3D3"/>
-                    <w:end w:val="single" w:space="0" w:color="D3D3D3"/>
-                  </w:tcBorders>
-                </w:tcPr>
-                <w:p>
-                  <w:pPr>
-                    <w:spacing w:before="0" w:after="60"/>
-                    <w:keepNext/>
-                    <w:jc w:val="end"/>
-                  </w:pPr>
-                  <w:r>
-                    <w:rPr>
-                      <w:rFonts w:ascii="Calibri" w:hAnsi="Calibri"/>
-                      <w:sz w:val="20"/>
-                    </w:rPr>
-                    <w:t xml:space="default">0</w:t>
-                  </w:r>
-                </w:p>
-              </w:tc>
-              <w:tc>
-                <w:tcPr>
-                  <w:tcBorders>
-                    <w:top w:val="single" w:space="0" w:color="D3D3D3"/>
-                    <w:bottom w:val="single" w:space="0" w:color="D3D3D3"/>
-                    <w:start w:val="single" w:space="0" w:color="D3D3D3"/>
-                    <w:end w:val="single" w:space="0" w:color="D3D3D3"/>
-                  </w:tcBorders>
-                </w:tcPr>
-                <w:p>
-                  <w:pPr>
-                    <w:spacing w:before="0" w:after="60"/>
-                    <w:keepNext/>
-                    <w:jc w:val="end"/>
-                  </w:pPr>
-                  <w:r>
-                    <w:rPr>
-                      <w:rFonts w:ascii="Calibri" w:hAnsi="Calibri"/>
-                      <w:sz w:val="20"/>
-                    </w:rPr>
-                    <w:t xml:space="default">1</w:t>
-                  </w:r>
-                </w:p>
-              </w:tc>
-              <w:tc>
-                <w:tcPr>
-                  <w:tcBorders>
-                    <w:top w:val="single" w:space="0" w:color="D3D3D3"/>
-                    <w:bottom w:val="single" w:space="0" w:color="D3D3D3"/>
-                    <w:start w:val="single" w:space="0" w:color="D3D3D3"/>
-                    <w:end w:val="single" w:space="0" w:color="D3D3D3"/>
-                  </w:tcBorders>
-                </w:tcPr>
-                <w:p>
-                  <w:pPr>
-                    <w:spacing w:before="0" w:after="60"/>
-                    <w:keepNext/>
-                    <w:jc w:val="end"/>
-                  </w:pPr>
-                  <w:r>
-                    <w:rPr>
-                      <w:rFonts w:ascii="Calibri" w:hAnsi="Calibri"/>
-                      <w:sz w:val="20"/>
-                    </w:rPr>
-                    <w:t xml:space="default">4</w:t>
-                  </w:r>
-                </w:p>
-              </w:tc>
-              <w:tc>
-                <w:tcPr>
-                  <w:tcBorders>
-                    <w:top w:val="single" w:space="0" w:color="D3D3D3"/>
-                    <w:bottom w:val="single" w:space="0" w:color="D3D3D3"/>
-                    <w:start w:val="single" w:space="0" w:color="D3D3D3"/>
-                    <w:end w:val="single" w:space="0" w:color="D3D3D3"/>
-                  </w:tcBorders>
-                </w:tcPr>
-                <w:p>
-                  <w:pPr>
-                    <w:spacing w:before="0" w:after="60"/>
-                    <w:keepNext/>
-                    <w:jc w:val="end"/>
-                  </w:pPr>
-                  <w:r>
-                    <w:rPr>
-                      <w:rFonts w:ascii="Calibri" w:hAnsi="Calibri"/>
-                      <w:sz w:val="20"/>
-                    </w:rPr>
-                    <w:t xml:space="default">4</w:t>
+              <w:tc>
+                <w:tcPr/>
+                <w:p>
+                  <w:pPr>
+                    <w:pStyle w:val="Compact"/>
+                    <w:jc w:val="right"/>
+                    <w:jc w:val="center"/>
+                  </w:pPr>
+                  <w:r>
+                    <w:t xml:space="preserve">21.0</w:t>
+                  </w:r>
+                </w:p>
+              </w:tc>
+              <w:tc>
+                <w:tcPr/>
+                <w:p>
+                  <w:pPr>
+                    <w:pStyle w:val="Compact"/>
+                    <w:jc w:val="right"/>
+                    <w:jc w:val="center"/>
+                  </w:pPr>
+                  <w:r>
+                    <w:t xml:space="preserve">6</w:t>
+                  </w:r>
+                </w:p>
+              </w:tc>
+              <w:tc>
+                <w:tcPr/>
+                <w:p>
+                  <w:pPr>
+                    <w:pStyle w:val="Compact"/>
+                    <w:jc w:val="right"/>
+                    <w:jc w:val="center"/>
+                  </w:pPr>
+                  <w:r>
+                    <w:t xml:space="preserve">160</w:t>
+                  </w:r>
+                </w:p>
+              </w:tc>
+              <w:tc>
+                <w:tcPr/>
+                <w:p>
+                  <w:pPr>
+                    <w:pStyle w:val="Compact"/>
+                    <w:jc w:val="right"/>
+                    <w:jc w:val="center"/>
+                  </w:pPr>
+                  <w:r>
+                    <w:t xml:space="preserve">110</w:t>
+                  </w:r>
+                </w:p>
+              </w:tc>
+              <w:tc>
+                <w:tcPr/>
+                <w:p>
+                  <w:pPr>
+                    <w:pStyle w:val="Compact"/>
+                    <w:jc w:val="right"/>
+                    <w:jc w:val="center"/>
+                  </w:pPr>
+                  <w:r>
+                    <w:t xml:space="preserve">3.90</w:t>
+                  </w:r>
+                </w:p>
+              </w:tc>
+              <w:tc>
+                <w:tcPr/>
+                <w:p>
+                  <w:pPr>
+                    <w:pStyle w:val="Compact"/>
+                    <w:jc w:val="right"/>
+                    <w:jc w:val="center"/>
+                  </w:pPr>
+                  <w:r>
+                    <w:t xml:space="preserve">2.620</w:t>
+                  </w:r>
+                </w:p>
+              </w:tc>
+              <w:tc>
+                <w:tcPr/>
+                <w:p>
+                  <w:pPr>
+                    <w:pStyle w:val="Compact"/>
+                    <w:jc w:val="right"/>
+                    <w:jc w:val="center"/>
+                  </w:pPr>
+                  <w:r>
+                    <w:t xml:space="preserve">16.46</w:t>
+                  </w:r>
+                </w:p>
+              </w:tc>
+              <w:tc>
+                <w:tcPr/>
+                <w:p>
+                  <w:pPr>
+                    <w:pStyle w:val="Compact"/>
+                    <w:jc w:val="right"/>
+                    <w:jc w:val="center"/>
+                  </w:pPr>
+                  <w:r>
+                    <w:t xml:space="preserve">0</w:t>
+                  </w:r>
+                </w:p>
+              </w:tc>
+              <w:tc>
+                <w:tcPr/>
+                <w:p>
+                  <w:pPr>
+                    <w:pStyle w:val="Compact"/>
+                    <w:jc w:val="right"/>
+                    <w:jc w:val="center"/>
+                  </w:pPr>
+                  <w:r>
+                    <w:t xml:space="preserve">1</w:t>
+                  </w:r>
+                </w:p>
+              </w:tc>
+              <w:tc>
+                <w:tcPr/>
+                <w:p>
+                  <w:pPr>
+                    <w:pStyle w:val="Compact"/>
+                    <w:jc w:val="right"/>
+                    <w:jc w:val="center"/>
+                  </w:pPr>
+                  <w:r>
+                    <w:t xml:space="preserve">4</w:t>
+                  </w:r>
+                </w:p>
+              </w:tc>
+              <w:tc>
+                <w:tcPr/>
+                <w:p>
+                  <w:pPr>
+                    <w:pStyle w:val="Compact"/>
+                    <w:jc w:val="right"/>
+                    <w:jc w:val="center"/>
+                  </w:pPr>
+                  <w:r>
+                    <w:t xml:space="preserve">4</w:t>
                   </w:r>
                 </w:p>
               </w:tc>
             </w:tr>
             <w:tr>
-              <w:trPr>
-                <w:cantSplit/>
-              </w:trPr>
-              <w:tc>
-                <w:tcPr>
-                  <w:tcBorders>
-                    <w:top w:val="single" w:space="0" w:color="D3D3D3"/>
-                    <w:bottom w:val="single" w:space="0" w:color="D3D3D3"/>
-                    <w:start w:val="single" w:space="0" w:color="D3D3D3"/>
-                    <w:end w:val="single" w:space="0" w:color="D3D3D3"/>
-                  </w:tcBorders>
-                </w:tcPr>
-                <w:p>
-                  <w:pPr>
-                    <w:spacing w:before="0" w:after="60"/>
-                    <w:keepNext/>
-                    <w:jc w:val="end"/>
-                  </w:pPr>
-                  <w:r>
-                    <w:rPr>
-                      <w:rFonts w:ascii="Calibri" w:hAnsi="Calibri"/>
-                      <w:sz w:val="20"/>
-                    </w:rPr>
-                    <w:t xml:space="default">21.0</w:t>
-                  </w:r>
-                </w:p>
-              </w:tc>
-              <w:tc>
-                <w:tcPr>
-                  <w:tcBorders>
-                    <w:top w:val="single" w:space="0" w:color="D3D3D3"/>
-                    <w:bottom w:val="single" w:space="0" w:color="D3D3D3"/>
-                    <w:start w:val="single" w:space="0" w:color="D3D3D3"/>
-                    <w:end w:val="single" w:space="0" w:color="D3D3D3"/>
-                  </w:tcBorders>
-                </w:tcPr>
-                <w:p>
-                  <w:pPr>
-                    <w:spacing w:before="0" w:after="60"/>
-                    <w:keepNext/>
-                    <w:jc w:val="end"/>
-                  </w:pPr>
-                  <w:r>
-                    <w:rPr>
-                      <w:rFonts w:ascii="Calibri" w:hAnsi="Calibri"/>
-                      <w:sz w:val="20"/>
-                    </w:rPr>
-                    <w:t xml:space="default">6</w:t>
-                  </w:r>
-                </w:p>
-              </w:tc>
-              <w:tc>
-                <w:tcPr>
-                  <w:tcBorders>
-                    <w:top w:val="single" w:space="0" w:color="D3D3D3"/>
-                    <w:bottom w:val="single" w:space="0" w:color="D3D3D3"/>
-                    <w:start w:val="single" w:space="0" w:color="D3D3D3"/>
-                    <w:end w:val="single" w:space="0" w:color="D3D3D3"/>
-                  </w:tcBorders>
-                </w:tcPr>
-                <w:p>
-                  <w:pPr>
-                    <w:spacing w:before="0" w:after="60"/>
-                    <w:keepNext/>
-                    <w:jc w:val="end"/>
-                  </w:pPr>
-                  <w:r>
-                    <w:rPr>
-                      <w:rFonts w:ascii="Calibri" w:hAnsi="Calibri"/>
-                      <w:sz w:val="20"/>
-                    </w:rPr>
-                    <w:t xml:space="default">160</w:t>
-                  </w:r>
-                </w:p>
-              </w:tc>
-              <w:tc>
-                <w:tcPr>
-                  <w:tcBorders>
-                    <w:top w:val="single" w:space="0" w:color="D3D3D3"/>
-                    <w:bottom w:val="single" w:space="0" w:color="D3D3D3"/>
-                    <w:start w:val="single" w:space="0" w:color="D3D3D3"/>
-                    <w:end w:val="single" w:space="0" w:color="D3D3D3"/>
-                  </w:tcBorders>
-                </w:tcPr>
-                <w:p>
-                  <w:pPr>
-                    <w:spacing w:before="0" w:after="60"/>
-                    <w:keepNext/>
-                    <w:jc w:val="end"/>
-                  </w:pPr>
-                  <w:r>
-                    <w:rPr>
-                      <w:rFonts w:ascii="Calibri" w:hAnsi="Calibri"/>
-                      <w:sz w:val="20"/>
-                    </w:rPr>
-                    <w:t xml:space="default">110</w:t>
-                  </w:r>
-                </w:p>
-              </w:tc>
-              <w:tc>
-                <w:tcPr>
-                  <w:tcBorders>
-                    <w:top w:val="single" w:space="0" w:color="D3D3D3"/>
-                    <w:bottom w:val="single" w:space="0" w:color="D3D3D3"/>
-                    <w:start w:val="single" w:space="0" w:color="D3D3D3"/>
-                    <w:end w:val="single" w:space="0" w:color="D3D3D3"/>
-                  </w:tcBorders>
-                </w:tcPr>
-                <w:p>
-                  <w:pPr>
-                    <w:spacing w:before="0" w:after="60"/>
-                    <w:keepNext/>
-                    <w:jc w:val="end"/>
-                  </w:pPr>
-                  <w:r>
-                    <w:rPr>
-                      <w:rFonts w:ascii="Calibri" w:hAnsi="Calibri"/>
-                      <w:sz w:val="20"/>
-                    </w:rPr>
-                    <w:t xml:space="default">3.90</w:t>
-                  </w:r>
-                </w:p>
-              </w:tc>
-              <w:tc>
-                <w:tcPr>
-                  <w:tcBorders>
-                    <w:top w:val="single" w:space="0" w:color="D3D3D3"/>
-                    <w:bottom w:val="single" w:space="0" w:color="D3D3D3"/>
-                    <w:start w:val="single" w:space="0" w:color="D3D3D3"/>
-                    <w:end w:val="single" w:space="0" w:color="D3D3D3"/>
-                  </w:tcBorders>
-                </w:tcPr>
-                <w:p>
-                  <w:pPr>
-                    <w:spacing w:before="0" w:after="60"/>
-                    <w:keepNext/>
-                    <w:jc w:val="end"/>
-                  </w:pPr>
-                  <w:r>
-                    <w:rPr>
-                      <w:rFonts w:ascii="Calibri" w:hAnsi="Calibri"/>
-                      <w:sz w:val="20"/>
-                    </w:rPr>
-                    <w:t xml:space="default">2.875</w:t>
-                  </w:r>
-                </w:p>
-              </w:tc>
-              <w:tc>
-                <w:tcPr>
-                  <w:tcBorders>
-                    <w:top w:val="single" w:space="0" w:color="D3D3D3"/>
-                    <w:bottom w:val="single" w:space="0" w:color="D3D3D3"/>
-                    <w:start w:val="single" w:space="0" w:color="D3D3D3"/>
-                    <w:end w:val="single" w:space="0" w:color="D3D3D3"/>
-                  </w:tcBorders>
-                </w:tcPr>
-                <w:p>
-                  <w:pPr>
-                    <w:spacing w:before="0" w:after="60"/>
-                    <w:keepNext/>
-                    <w:jc w:val="end"/>
-                  </w:pPr>
-                  <w:r>
-                    <w:rPr>
-                      <w:rFonts w:ascii="Calibri" w:hAnsi="Calibri"/>
-                      <w:sz w:val="20"/>
-                    </w:rPr>
-                    <w:t xml:space="default">17.02</w:t>
-                  </w:r>
-                </w:p>
-              </w:tc>
-              <w:tc>
-                <w:tcPr>
-                  <w:tcBorders>
-                    <w:top w:val="single" w:space="0" w:color="D3D3D3"/>
-                    <w:bottom w:val="single" w:space="0" w:color="D3D3D3"/>
-                    <w:start w:val="single" w:space="0" w:color="D3D3D3"/>
-                    <w:end w:val="single" w:space="0" w:color="D3D3D3"/>
-                  </w:tcBorders>
-                </w:tcPr>
-                <w:p>
-                  <w:pPr>
-                    <w:spacing w:before="0" w:after="60"/>
-                    <w:keepNext/>
-                    <w:jc w:val="end"/>
-                  </w:pPr>
-                  <w:r>
-                    <w:rPr>
-                      <w:rFonts w:ascii="Calibri" w:hAnsi="Calibri"/>
-                      <w:sz w:val="20"/>
-                    </w:rPr>
-                    <w:t xml:space="default">0</w:t>
-                  </w:r>
-                </w:p>
-              </w:tc>
-              <w:tc>
-                <w:tcPr>
-                  <w:tcBorders>
-                    <w:top w:val="single" w:space="0" w:color="D3D3D3"/>
-                    <w:bottom w:val="single" w:space="0" w:color="D3D3D3"/>
-                    <w:start w:val="single" w:space="0" w:color="D3D3D3"/>
-                    <w:end w:val="single" w:space="0" w:color="D3D3D3"/>
-                  </w:tcBorders>
-                </w:tcPr>
-                <w:p>
-                  <w:pPr>
-                    <w:spacing w:before="0" w:after="60"/>
-                    <w:keepNext/>
-                    <w:jc w:val="end"/>
-                  </w:pPr>
-                  <w:r>
-                    <w:rPr>
-                      <w:rFonts w:ascii="Calibri" w:hAnsi="Calibri"/>
-                      <w:sz w:val="20"/>
-                    </w:rPr>
-                    <w:t xml:space="default">1</w:t>
-                  </w:r>
-                </w:p>
-              </w:tc>
-              <w:tc>
-                <w:tcPr>
-                  <w:tcBorders>
-                    <w:top w:val="single" w:space="0" w:color="D3D3D3"/>
-                    <w:bottom w:val="single" w:space="0" w:color="D3D3D3"/>
-                    <w:start w:val="single" w:space="0" w:color="D3D3D3"/>
-                    <w:end w:val="single" w:space="0" w:color="D3D3D3"/>
-                  </w:tcBorders>
-                </w:tcPr>
-                <w:p>
-                  <w:pPr>
-                    <w:spacing w:before="0" w:after="60"/>
-                    <w:keepNext/>
-                    <w:jc w:val="end"/>
-                  </w:pPr>
-                  <w:r>
-                    <w:rPr>
-                      <w:rFonts w:ascii="Calibri" w:hAnsi="Calibri"/>
-                      <w:sz w:val="20"/>
-                    </w:rPr>
-                    <w:t xml:space="default">4</w:t>
-                  </w:r>
-                </w:p>
-              </w:tc>
-              <w:tc>
-                <w:tcPr>
-                  <w:tcBorders>
-                    <w:top w:val="single" w:space="0" w:color="D3D3D3"/>
-                    <w:bottom w:val="single" w:space="0" w:color="D3D3D3"/>
-                    <w:start w:val="single" w:space="0" w:color="D3D3D3"/>
-                    <w:end w:val="single" w:space="0" w:color="D3D3D3"/>
-                  </w:tcBorders>
-                </w:tcPr>
-                <w:p>
-                  <w:pPr>
-                    <w:spacing w:before="0" w:after="60"/>
-                    <w:keepNext/>
-                    <w:jc w:val="end"/>
-                  </w:pPr>
-                  <w:r>
-                    <w:rPr>
-                      <w:rFonts w:ascii="Calibri" w:hAnsi="Calibri"/>
-                      <w:sz w:val="20"/>
-                    </w:rPr>
-                    <w:t xml:space="default">4</w:t>
+              <w:tc>
+                <w:tcPr/>
+                <w:p>
+                  <w:pPr>
+                    <w:pStyle w:val="Compact"/>
+                    <w:jc w:val="right"/>
+                    <w:jc w:val="center"/>
+                  </w:pPr>
+                  <w:r>
+                    <w:t xml:space="preserve">21.0</w:t>
+                  </w:r>
+                </w:p>
+              </w:tc>
+              <w:tc>
+                <w:tcPr/>
+                <w:p>
+                  <w:pPr>
+                    <w:pStyle w:val="Compact"/>
+                    <w:jc w:val="right"/>
+                    <w:jc w:val="center"/>
+                  </w:pPr>
+                  <w:r>
+                    <w:t xml:space="preserve">6</w:t>
+                  </w:r>
+                </w:p>
+              </w:tc>
+              <w:tc>
+                <w:tcPr/>
+                <w:p>
+                  <w:pPr>
+                    <w:pStyle w:val="Compact"/>
+                    <w:jc w:val="right"/>
+                    <w:jc w:val="center"/>
+                  </w:pPr>
+                  <w:r>
+                    <w:t xml:space="preserve">160</w:t>
+                  </w:r>
+                </w:p>
+              </w:tc>
+              <w:tc>
+                <w:tcPr/>
+                <w:p>
+                  <w:pPr>
+                    <w:pStyle w:val="Compact"/>
+                    <w:jc w:val="right"/>
+                    <w:jc w:val="center"/>
+                  </w:pPr>
+                  <w:r>
+                    <w:t xml:space="preserve">110</w:t>
+                  </w:r>
+                </w:p>
+              </w:tc>
+              <w:tc>
+                <w:tcPr/>
+                <w:p>
+                  <w:pPr>
+                    <w:pStyle w:val="Compact"/>
+                    <w:jc w:val="right"/>
+                    <w:jc w:val="center"/>
+                  </w:pPr>
+                  <w:r>
+                    <w:t xml:space="preserve">3.90</w:t>
+                  </w:r>
+                </w:p>
+              </w:tc>
+              <w:tc>
+                <w:tcPr/>
+                <w:p>
+                  <w:pPr>
+                    <w:pStyle w:val="Compact"/>
+                    <w:jc w:val="right"/>
+                    <w:jc w:val="center"/>
+                  </w:pPr>
+                  <w:r>
+                    <w:t xml:space="preserve">2.875</w:t>
+                  </w:r>
+                </w:p>
+              </w:tc>
+              <w:tc>
+                <w:tcPr/>
+                <w:p>
+                  <w:pPr>
+                    <w:pStyle w:val="Compact"/>
+                    <w:jc w:val="right"/>
+                    <w:jc w:val="center"/>
+                  </w:pPr>
+                  <w:r>
+                    <w:t xml:space="preserve">17.02</w:t>
+                  </w:r>
+                </w:p>
+              </w:tc>
+              <w:tc>
+                <w:tcPr/>
+                <w:p>
+                  <w:pPr>
+                    <w:pStyle w:val="Compact"/>
+                    <w:jc w:val="right"/>
+                    <w:jc w:val="center"/>
+                  </w:pPr>
+                  <w:r>
+                    <w:t xml:space="preserve">0</w:t>
+                  </w:r>
+                </w:p>
+              </w:tc>
+              <w:tc>
+                <w:tcPr/>
+                <w:p>
+                  <w:pPr>
+                    <w:pStyle w:val="Compact"/>
+                    <w:jc w:val="right"/>
+                    <w:jc w:val="center"/>
+                  </w:pPr>
+                  <w:r>
+                    <w:t xml:space="preserve">1</w:t>
+                  </w:r>
+                </w:p>
+              </w:tc>
+              <w:tc>
+                <w:tcPr/>
+                <w:p>
+                  <w:pPr>
+                    <w:pStyle w:val="Compact"/>
+                    <w:jc w:val="right"/>
+                    <w:jc w:val="center"/>
+                  </w:pPr>
+                  <w:r>
+                    <w:t xml:space="preserve">4</w:t>
+                  </w:r>
+                </w:p>
+              </w:tc>
+              <w:tc>
+                <w:tcPr/>
+                <w:p>
+                  <w:pPr>
+                    <w:pStyle w:val="Compact"/>
+                    <w:jc w:val="right"/>
+                    <w:jc w:val="center"/>
+                  </w:pPr>
+                  <w:r>
+                    <w:t xml:space="preserve">4</w:t>
                   </w:r>
                 </w:p>
               </w:tc>
             </w:tr>
             <w:tr>
-              <w:trPr>
-                <w:cantSplit/>
-              </w:trPr>
-              <w:tc>
-                <w:tcPr>
-                  <w:tcBorders>
-                    <w:top w:val="single" w:space="0" w:color="D3D3D3"/>
-                    <w:bottom w:val="single" w:space="0" w:color="D3D3D3"/>
-                    <w:start w:val="single" w:space="0" w:color="D3D3D3"/>
-                    <w:end w:val="single" w:space="0" w:color="D3D3D3"/>
-                  </w:tcBorders>
-                </w:tcPr>
-                <w:p>
-                  <w:pPr>
-                    <w:spacing w:before="0" w:after="60"/>
-                    <w:keepNext/>
-                    <w:jc w:val="end"/>
-                  </w:pPr>
-                  <w:r>
-                    <w:rPr>
-                      <w:rFonts w:ascii="Calibri" w:hAnsi="Calibri"/>
-                      <w:sz w:val="20"/>
-                    </w:rPr>
-                    <w:t xml:space="default">22.8</w:t>
-                  </w:r>
-                </w:p>
-              </w:tc>
-              <w:tc>
-                <w:tcPr>
-                  <w:tcBorders>
-                    <w:top w:val="single" w:space="0" w:color="D3D3D3"/>
-                    <w:bottom w:val="single" w:space="0" w:color="D3D3D3"/>
-                    <w:start w:val="single" w:space="0" w:color="D3D3D3"/>
-                    <w:end w:val="single" w:space="0" w:color="D3D3D3"/>
-                  </w:tcBorders>
-                </w:tcPr>
-                <w:p>
-                  <w:pPr>
-                    <w:spacing w:before="0" w:after="60"/>
-                    <w:keepNext/>
-                    <w:jc w:val="end"/>
-                  </w:pPr>
-                  <w:r>
-                    <w:rPr>
-                      <w:rFonts w:ascii="Calibri" w:hAnsi="Calibri"/>
-                      <w:sz w:val="20"/>
-                    </w:rPr>
-                    <w:t xml:space="default">4</w:t>
-                  </w:r>
-                </w:p>
-              </w:tc>
-              <w:tc>
-                <w:tcPr>
-                  <w:tcBorders>
-                    <w:top w:val="single" w:space="0" w:color="D3D3D3"/>
-                    <w:bottom w:val="single" w:space="0" w:color="D3D3D3"/>
-                    <w:start w:val="single" w:space="0" w:color="D3D3D3"/>
-                    <w:end w:val="single" w:space="0" w:color="D3D3D3"/>
-                  </w:tcBorders>
-                </w:tcPr>
-                <w:p>
-                  <w:pPr>
-                    <w:spacing w:before="0" w:after="60"/>
-                    <w:keepNext/>
-                    <w:jc w:val="end"/>
-                  </w:pPr>
-                  <w:r>
-                    <w:rPr>
-                      <w:rFonts w:ascii="Calibri" w:hAnsi="Calibri"/>
-                      <w:sz w:val="20"/>
-                    </w:rPr>
-                    <w:t xml:space="default">108</w:t>
-                  </w:r>
-                </w:p>
-              </w:tc>
-              <w:tc>
-                <w:tcPr>
-                  <w:tcBorders>
-                    <w:top w:val="single" w:space="0" w:color="D3D3D3"/>
-                    <w:bottom w:val="single" w:space="0" w:color="D3D3D3"/>
-                    <w:start w:val="single" w:space="0" w:color="D3D3D3"/>
-                    <w:end w:val="single" w:space="0" w:color="D3D3D3"/>
-                  </w:tcBorders>
-                </w:tcPr>
-                <w:p>
-                  <w:pPr>
-                    <w:spacing w:before="0" w:after="60"/>
-                    <w:keepNext/>
-                    <w:jc w:val="end"/>
-                  </w:pPr>
-                  <w:r>
-                    <w:rPr>
-                      <w:rFonts w:ascii="Calibri" w:hAnsi="Calibri"/>
-                      <w:sz w:val="20"/>
-                    </w:rPr>
-                    <w:t xml:space="default">93</w:t>
-                  </w:r>
-                </w:p>
-              </w:tc>
-              <w:tc>
-                <w:tcPr>
-                  <w:tcBorders>
-                    <w:top w:val="single" w:space="0" w:color="D3D3D3"/>
-                    <w:bottom w:val="single" w:space="0" w:color="D3D3D3"/>
-                    <w:start w:val="single" w:space="0" w:color="D3D3D3"/>
-                    <w:end w:val="single" w:space="0" w:color="D3D3D3"/>
-                  </w:tcBorders>
-                </w:tcPr>
-                <w:p>
-                  <w:pPr>
-                    <w:spacing w:before="0" w:after="60"/>
-                    <w:keepNext/>
-                    <w:jc w:val="end"/>
-                  </w:pPr>
-                  <w:r>
-                    <w:rPr>
-                      <w:rFonts w:ascii="Calibri" w:hAnsi="Calibri"/>
-                      <w:sz w:val="20"/>
-                    </w:rPr>
-                    <w:t xml:space="default">3.85</w:t>
-                  </w:r>
-                </w:p>
-              </w:tc>
-              <w:tc>
-                <w:tcPr>
-                  <w:tcBorders>
-                    <w:top w:val="single" w:space="0" w:color="D3D3D3"/>
-                    <w:bottom w:val="single" w:space="0" w:color="D3D3D3"/>
-                    <w:start w:val="single" w:space="0" w:color="D3D3D3"/>
-                    <w:end w:val="single" w:space="0" w:color="D3D3D3"/>
-                  </w:tcBorders>
-                </w:tcPr>
-                <w:p>
-                  <w:pPr>
-                    <w:spacing w:before="0" w:after="60"/>
-                    <w:keepNext/>
-                    <w:jc w:val="end"/>
-                  </w:pPr>
-                  <w:r>
-                    <w:rPr>
-                      <w:rFonts w:ascii="Calibri" w:hAnsi="Calibri"/>
-                      <w:sz w:val="20"/>
-                    </w:rPr>
-                    <w:t xml:space="default">2.320</w:t>
-                  </w:r>
-                </w:p>
-              </w:tc>
-              <w:tc>
-                <w:tcPr>
-                  <w:tcBorders>
-                    <w:top w:val="single" w:space="0" w:color="D3D3D3"/>
-                    <w:bottom w:val="single" w:space="0" w:color="D3D3D3"/>
-                    <w:start w:val="single" w:space="0" w:color="D3D3D3"/>
-                    <w:end w:val="single" w:space="0" w:color="D3D3D3"/>
-                  </w:tcBorders>
-                </w:tcPr>
-                <w:p>
-                  <w:pPr>
-                    <w:spacing w:before="0" w:after="60"/>
-                    <w:keepNext/>
-                    <w:jc w:val="end"/>
-                  </w:pPr>
-                  <w:r>
-                    <w:rPr>
-                      <w:rFonts w:ascii="Calibri" w:hAnsi="Calibri"/>
-                      <w:sz w:val="20"/>
-                    </w:rPr>
-                    <w:t xml:space="default">18.61</w:t>
-                  </w:r>
-                </w:p>
-              </w:tc>
-              <w:tc>
-                <w:tcPr>
-                  <w:tcBorders>
-                    <w:top w:val="single" w:space="0" w:color="D3D3D3"/>
-                    <w:bottom w:val="single" w:space="0" w:color="D3D3D3"/>
-                    <w:start w:val="single" w:space="0" w:color="D3D3D3"/>
-                    <w:end w:val="single" w:space="0" w:color="D3D3D3"/>
-                  </w:tcBorders>
-                </w:tcPr>
-                <w:p>
-                  <w:pPr>
-                    <w:spacing w:before="0" w:after="60"/>
-                    <w:keepNext/>
-                    <w:jc w:val="end"/>
-                  </w:pPr>
-                  <w:r>
-                    <w:rPr>
-                      <w:rFonts w:ascii="Calibri" w:hAnsi="Calibri"/>
-                      <w:sz w:val="20"/>
-                    </w:rPr>
-                    <w:t xml:space="default">1</w:t>
-                  </w:r>
-                </w:p>
-              </w:tc>
-              <w:tc>
-                <w:tcPr>
-                  <w:tcBorders>
-                    <w:top w:val="single" w:space="0" w:color="D3D3D3"/>
-                    <w:bottom w:val="single" w:space="0" w:color="D3D3D3"/>
-                    <w:start w:val="single" w:space="0" w:color="D3D3D3"/>
-                    <w:end w:val="single" w:space="0" w:color="D3D3D3"/>
-                  </w:tcBorders>
-                </w:tcPr>
-                <w:p>
-                  <w:pPr>
-                    <w:spacing w:before="0" w:after="60"/>
-                    <w:keepNext/>
-                    <w:jc w:val="end"/>
-                  </w:pPr>
-                  <w:r>
-                    <w:rPr>
-                      <w:rFonts w:ascii="Calibri" w:hAnsi="Calibri"/>
-                      <w:sz w:val="20"/>
-                    </w:rPr>
-                    <w:t xml:space="default">1</w:t>
-                  </w:r>
-                </w:p>
-              </w:tc>
-              <w:tc>
-                <w:tcPr>
-                  <w:tcBorders>
-                    <w:top w:val="single" w:space="0" w:color="D3D3D3"/>
-                    <w:bottom w:val="single" w:space="0" w:color="D3D3D3"/>
-                    <w:start w:val="single" w:space="0" w:color="D3D3D3"/>
-                    <w:end w:val="single" w:space="0" w:color="D3D3D3"/>
-                  </w:tcBorders>
-                </w:tcPr>
-                <w:p>
-                  <w:pPr>
-                    <w:spacing w:before="0" w:after="60"/>
-                    <w:keepNext/>
-                    <w:jc w:val="end"/>
-                  </w:pPr>
-                  <w:r>
-                    <w:rPr>
-                      <w:rFonts w:ascii="Calibri" w:hAnsi="Calibri"/>
-                      <w:sz w:val="20"/>
-                    </w:rPr>
-                    <w:t xml:space="default">4</w:t>
-                  </w:r>
-                </w:p>
-              </w:tc>
-              <w:tc>
-                <w:tcPr>
-                  <w:tcBorders>
-                    <w:top w:val="single" w:space="0" w:color="D3D3D3"/>
-                    <w:bottom w:val="single" w:space="0" w:color="D3D3D3"/>
-                    <w:start w:val="single" w:space="0" w:color="D3D3D3"/>
-                    <w:end w:val="single" w:space="0" w:color="D3D3D3"/>
-                  </w:tcBorders>
-                </w:tcPr>
-                <w:p>
-                  <w:pPr>
-                    <w:spacing w:before="0" w:after="60"/>
-                    <w:keepNext/>
-                    <w:jc w:val="end"/>
-                  </w:pPr>
-                  <w:r>
-                    <w:rPr>
-                      <w:rFonts w:ascii="Calibri" w:hAnsi="Calibri"/>
-                      <w:sz w:val="20"/>
-                    </w:rPr>
-                    <w:t xml:space="default">1</w:t>
+              <w:tc>
+                <w:tcPr/>
+                <w:p>
+                  <w:pPr>
+                    <w:pStyle w:val="Compact"/>
+                    <w:jc w:val="right"/>
+                    <w:jc w:val="center"/>
+                  </w:pPr>
+                  <w:r>
+                    <w:t xml:space="preserve">22.8</w:t>
+                  </w:r>
+                </w:p>
+              </w:tc>
+              <w:tc>
+                <w:tcPr/>
+                <w:p>
+                  <w:pPr>
+                    <w:pStyle w:val="Compact"/>
+                    <w:jc w:val="right"/>
+                    <w:jc w:val="center"/>
+                  </w:pPr>
+                  <w:r>
+                    <w:t xml:space="preserve">4</w:t>
+                  </w:r>
+                </w:p>
+              </w:tc>
+              <w:tc>
+                <w:tcPr/>
+                <w:p>
+                  <w:pPr>
+                    <w:pStyle w:val="Compact"/>
+                    <w:jc w:val="right"/>
+                    <w:jc w:val="center"/>
+                  </w:pPr>
+                  <w:r>
+                    <w:t xml:space="preserve">108</w:t>
+                  </w:r>
+                </w:p>
+              </w:tc>
+              <w:tc>
+                <w:tcPr/>
+                <w:p>
+                  <w:pPr>
+                    <w:pStyle w:val="Compact"/>
+                    <w:jc w:val="right"/>
+                    <w:jc w:val="center"/>
+                  </w:pPr>
+                  <w:r>
+                    <w:t xml:space="preserve">93</w:t>
+                  </w:r>
+                </w:p>
+              </w:tc>
+              <w:tc>
+                <w:tcPr/>
+                <w:p>
+                  <w:pPr>
+                    <w:pStyle w:val="Compact"/>
+                    <w:jc w:val="right"/>
+                    <w:jc w:val="center"/>
+                  </w:pPr>
+                  <w:r>
+                    <w:t xml:space="preserve">3.85</w:t>
+                  </w:r>
+                </w:p>
+              </w:tc>
+              <w:tc>
+                <w:tcPr/>
+                <w:p>
+                  <w:pPr>
+                    <w:pStyle w:val="Compact"/>
+                    <w:jc w:val="right"/>
+                    <w:jc w:val="center"/>
+                  </w:pPr>
+                  <w:r>
+                    <w:t xml:space="preserve">2.320</w:t>
+                  </w:r>
+                </w:p>
+              </w:tc>
+              <w:tc>
+                <w:tcPr/>
+                <w:p>
+                  <w:pPr>
+                    <w:pStyle w:val="Compact"/>
+                    <w:jc w:val="right"/>
+                    <w:jc w:val="center"/>
+                  </w:pPr>
+                  <w:r>
+                    <w:t xml:space="preserve">18.61</w:t>
+                  </w:r>
+                </w:p>
+              </w:tc>
+              <w:tc>
+                <w:tcPr/>
+                <w:p>
+                  <w:pPr>
+                    <w:pStyle w:val="Compact"/>
+                    <w:jc w:val="right"/>
+                    <w:jc w:val="center"/>
+                  </w:pPr>
+                  <w:r>
+                    <w:t xml:space="preserve">1</w:t>
+                  </w:r>
+                </w:p>
+              </w:tc>
+              <w:tc>
+                <w:tcPr/>
+                <w:p>
+                  <w:pPr>
+                    <w:pStyle w:val="Compact"/>
+                    <w:jc w:val="right"/>
+                    <w:jc w:val="center"/>
+                  </w:pPr>
+                  <w:r>
+                    <w:t xml:space="preserve">1</w:t>
+                  </w:r>
+                </w:p>
+              </w:tc>
+              <w:tc>
+                <w:tcPr/>
+                <w:p>
+                  <w:pPr>
+                    <w:pStyle w:val="Compact"/>
+                    <w:jc w:val="right"/>
+                    <w:jc w:val="center"/>
+                  </w:pPr>
+                  <w:r>
+                    <w:t xml:space="preserve">4</w:t>
+                  </w:r>
+                </w:p>
+              </w:tc>
+              <w:tc>
+                <w:tcPr/>
+                <w:p>
+                  <w:pPr>
+                    <w:pStyle w:val="Compact"/>
+                    <w:jc w:val="right"/>
+                    <w:jc w:val="center"/>
+                  </w:pPr>
+                  <w:r>
+                    <w:t xml:space="preserve">1</w:t>
                   </w:r>
                 </w:p>
               </w:tc>
             </w:tr>
             <w:tr>
-              <w:trPr>
-                <w:cantSplit/>
-              </w:trPr>
-              <w:tc>
-                <w:tcPr>
-                  <w:tcBorders>
-                    <w:top w:val="single" w:space="0" w:color="D3D3D3"/>
-                    <w:bottom w:val="single" w:space="0" w:color="D3D3D3"/>
-                    <w:start w:val="single" w:space="0" w:color="D3D3D3"/>
-                    <w:end w:val="single" w:space="0" w:color="D3D3D3"/>
-                  </w:tcBorders>
-                </w:tcPr>
-                <w:p>
-                  <w:pPr>
-                    <w:spacing w:before="0" w:after="60"/>
-                    <w:keepNext/>
-                    <w:jc w:val="end"/>
-                  </w:pPr>
-                  <w:r>
-                    <w:rPr>
-                      <w:rFonts w:ascii="Calibri" w:hAnsi="Calibri"/>
-                      <w:sz w:val="20"/>
-                    </w:rPr>
-                    <w:t xml:space="default">21.4</w:t>
-                  </w:r>
-                </w:p>
-              </w:tc>
-              <w:tc>
-                <w:tcPr>
-                  <w:tcBorders>
-                    <w:top w:val="single" w:space="0" w:color="D3D3D3"/>
-                    <w:bottom w:val="single" w:space="0" w:color="D3D3D3"/>
-                    <w:start w:val="single" w:space="0" w:color="D3D3D3"/>
-                    <w:end w:val="single" w:space="0" w:color="D3D3D3"/>
-                  </w:tcBorders>
-                </w:tcPr>
-                <w:p>
-                  <w:pPr>
-                    <w:spacing w:before="0" w:after="60"/>
-                    <w:keepNext/>
-                    <w:jc w:val="end"/>
-                  </w:pPr>
-                  <w:r>
-                    <w:rPr>
-                      <w:rFonts w:ascii="Calibri" w:hAnsi="Calibri"/>
-                      <w:sz w:val="20"/>
-                    </w:rPr>
-                    <w:t xml:space="default">6</w:t>
-                  </w:r>
-                </w:p>
-              </w:tc>
-              <w:tc>
-                <w:tcPr>
-                  <w:tcBorders>
-                    <w:top w:val="single" w:space="0" w:color="D3D3D3"/>
-                    <w:bottom w:val="single" w:space="0" w:color="D3D3D3"/>
-                    <w:start w:val="single" w:space="0" w:color="D3D3D3"/>
-                    <w:end w:val="single" w:space="0" w:color="D3D3D3"/>
-                  </w:tcBorders>
-                </w:tcPr>
-                <w:p>
-                  <w:pPr>
-                    <w:spacing w:before="0" w:after="60"/>
-                    <w:keepNext/>
-                    <w:jc w:val="end"/>
-                  </w:pPr>
-                  <w:r>
-                    <w:rPr>
-                      <w:rFonts w:ascii="Calibri" w:hAnsi="Calibri"/>
-                      <w:sz w:val="20"/>
-                    </w:rPr>
-                    <w:t xml:space="default">258</w:t>
-                  </w:r>
-                </w:p>
-              </w:tc>
-              <w:tc>
-                <w:tcPr>
-                  <w:tcBorders>
-                    <w:top w:val="single" w:space="0" w:color="D3D3D3"/>
-                    <w:bottom w:val="single" w:space="0" w:color="D3D3D3"/>
-                    <w:start w:val="single" w:space="0" w:color="D3D3D3"/>
-                    <w:end w:val="single" w:space="0" w:color="D3D3D3"/>
-                  </w:tcBorders>
-                </w:tcPr>
-                <w:p>
-                  <w:pPr>
-                    <w:spacing w:before="0" w:after="60"/>
-                    <w:keepNext/>
-                    <w:jc w:val="end"/>
-                  </w:pPr>
-                  <w:r>
-                    <w:rPr>
-                      <w:rFonts w:ascii="Calibri" w:hAnsi="Calibri"/>
-                      <w:sz w:val="20"/>
-                    </w:rPr>
-                    <w:t xml:space="default">110</w:t>
-                  </w:r>
-                </w:p>
-              </w:tc>
-              <w:tc>
-                <w:tcPr>
-                  <w:tcBorders>
-                    <w:top w:val="single" w:space="0" w:color="D3D3D3"/>
-                    <w:bottom w:val="single" w:space="0" w:color="D3D3D3"/>
-                    <w:start w:val="single" w:space="0" w:color="D3D3D3"/>
-                    <w:end w:val="single" w:space="0" w:color="D3D3D3"/>
-                  </w:tcBorders>
-                </w:tcPr>
-                <w:p>
-                  <w:pPr>
-                    <w:spacing w:before="0" w:after="60"/>
-                    <w:keepNext/>
-                    <w:jc w:val="end"/>
-                  </w:pPr>
-                  <w:r>
-                    <w:rPr>
-                      <w:rFonts w:ascii="Calibri" w:hAnsi="Calibri"/>
-                      <w:sz w:val="20"/>
-                    </w:rPr>
-                    <w:t xml:space="default">3.08</w:t>
-                  </w:r>
-                </w:p>
-              </w:tc>
-              <w:tc>
-                <w:tcPr>
-                  <w:tcBorders>
-                    <w:top w:val="single" w:space="0" w:color="D3D3D3"/>
-                    <w:bottom w:val="single" w:space="0" w:color="D3D3D3"/>
-                    <w:start w:val="single" w:space="0" w:color="D3D3D3"/>
-                    <w:end w:val="single" w:space="0" w:color="D3D3D3"/>
-                  </w:tcBorders>
-                </w:tcPr>
-                <w:p>
-                  <w:pPr>
-                    <w:spacing w:before="0" w:after="60"/>
-                    <w:keepNext/>
-                    <w:jc w:val="end"/>
-                  </w:pPr>
-                  <w:r>
-                    <w:rPr>
-                      <w:rFonts w:ascii="Calibri" w:hAnsi="Calibri"/>
-                      <w:sz w:val="20"/>
-                    </w:rPr>
-                    <w:t xml:space="default">3.215</w:t>
-                  </w:r>
-                </w:p>
-              </w:tc>
-              <w:tc>
-                <w:tcPr>
-                  <w:tcBorders>
-                    <w:top w:val="single" w:space="0" w:color="D3D3D3"/>
-                    <w:bottom w:val="single" w:space="0" w:color="D3D3D3"/>
-                    <w:start w:val="single" w:space="0" w:color="D3D3D3"/>
-                    <w:end w:val="single" w:space="0" w:color="D3D3D3"/>
-                  </w:tcBorders>
-                </w:tcPr>
-                <w:p>
-                  <w:pPr>
-                    <w:spacing w:before="0" w:after="60"/>
-                    <w:keepNext/>
-                    <w:jc w:val="end"/>
-                  </w:pPr>
-                  <w:r>
-                    <w:rPr>
-                      <w:rFonts w:ascii="Calibri" w:hAnsi="Calibri"/>
-                      <w:sz w:val="20"/>
-                    </w:rPr>
-                    <w:t xml:space="default">19.44</w:t>
-                  </w:r>
-                </w:p>
-              </w:tc>
-              <w:tc>
-                <w:tcPr>
-                  <w:tcBorders>
-                    <w:top w:val="single" w:space="0" w:color="D3D3D3"/>
-                    <w:bottom w:val="single" w:space="0" w:color="D3D3D3"/>
-                    <w:start w:val="single" w:space="0" w:color="D3D3D3"/>
-                    <w:end w:val="single" w:space="0" w:color="D3D3D3"/>
-                  </w:tcBorders>
-                </w:tcPr>
-                <w:p>
-                  <w:pPr>
-                    <w:spacing w:before="0" w:after="60"/>
-                    <w:keepNext/>
-                    <w:jc w:val="end"/>
-                  </w:pPr>
-                  <w:r>
-                    <w:rPr>
-                      <w:rFonts w:ascii="Calibri" w:hAnsi="Calibri"/>
-                      <w:sz w:val="20"/>
-                    </w:rPr>
-                    <w:t xml:space="default">1</w:t>
-                  </w:r>
-                </w:p>
-              </w:tc>
-              <w:tc>
-                <w:tcPr>
-                  <w:tcBorders>
-                    <w:top w:val="single" w:space="0" w:color="D3D3D3"/>
-                    <w:bottom w:val="single" w:space="0" w:color="D3D3D3"/>
-                    <w:start w:val="single" w:space="0" w:color="D3D3D3"/>
-                    <w:end w:val="single" w:space="0" w:color="D3D3D3"/>
-                  </w:tcBorders>
-                </w:tcPr>
-                <w:p>
-                  <w:pPr>
-                    <w:spacing w:before="0" w:after="60"/>
-                    <w:keepNext/>
-                    <w:jc w:val="end"/>
-                  </w:pPr>
-                  <w:r>
-                    <w:rPr>
-                      <w:rFonts w:ascii="Calibri" w:hAnsi="Calibri"/>
-                      <w:sz w:val="20"/>
-                    </w:rPr>
-                    <w:t xml:space="default">0</w:t>
-                  </w:r>
-                </w:p>
-              </w:tc>
-              <w:tc>
-                <w:tcPr>
-                  <w:tcBorders>
-                    <w:top w:val="single" w:space="0" w:color="D3D3D3"/>
-                    <w:bottom w:val="single" w:space="0" w:color="D3D3D3"/>
-                    <w:start w:val="single" w:space="0" w:color="D3D3D3"/>
-                    <w:end w:val="single" w:space="0" w:color="D3D3D3"/>
-                  </w:tcBorders>
-                </w:tcPr>
-                <w:p>
-                  <w:pPr>
-                    <w:spacing w:before="0" w:after="60"/>
-                    <w:keepNext/>
-                    <w:jc w:val="end"/>
-                  </w:pPr>
-                  <w:r>
-                    <w:rPr>
-                      <w:rFonts w:ascii="Calibri" w:hAnsi="Calibri"/>
-                      <w:sz w:val="20"/>
-                    </w:rPr>
-                    <w:t xml:space="default">3</w:t>
-                  </w:r>
-                </w:p>
-              </w:tc>
-              <w:tc>
-                <w:tcPr>
-                  <w:tcBorders>
-                    <w:top w:val="single" w:space="0" w:color="D3D3D3"/>
-                    <w:bottom w:val="single" w:space="0" w:color="D3D3D3"/>
-                    <w:start w:val="single" w:space="0" w:color="D3D3D3"/>
-                    <w:end w:val="single" w:space="0" w:color="D3D3D3"/>
-                  </w:tcBorders>
-                </w:tcPr>
-                <w:p>
-                  <w:pPr>
-                    <w:spacing w:before="0" w:after="60"/>
-                    <w:keepNext/>
-                    <w:jc w:val="end"/>
-                  </w:pPr>
-                  <w:r>
-                    <w:rPr>
-                      <w:rFonts w:ascii="Calibri" w:hAnsi="Calibri"/>
-                      <w:sz w:val="20"/>
-                    </w:rPr>
-                    <w:t xml:space="default">1</w:t>
+              <w:tc>
+                <w:tcPr/>
+                <w:p>
+                  <w:pPr>
+                    <w:pStyle w:val="Compact"/>
+                    <w:jc w:val="right"/>
+                    <w:jc w:val="center"/>
+                  </w:pPr>
+                  <w:r>
+                    <w:t xml:space="preserve">21.4</w:t>
+                  </w:r>
+                </w:p>
+              </w:tc>
+              <w:tc>
+                <w:tcPr/>
+                <w:p>
+                  <w:pPr>
+                    <w:pStyle w:val="Compact"/>
+                    <w:jc w:val="right"/>
+                    <w:jc w:val="center"/>
+                  </w:pPr>
+                  <w:r>
+                    <w:t xml:space="preserve">6</w:t>
+                  </w:r>
+                </w:p>
+              </w:tc>
+              <w:tc>
+                <w:tcPr/>
+                <w:p>
+                  <w:pPr>
+                    <w:pStyle w:val="Compact"/>
+                    <w:jc w:val="right"/>
+                    <w:jc w:val="center"/>
+                  </w:pPr>
+                  <w:r>
+                    <w:t xml:space="preserve">258</w:t>
+                  </w:r>
+                </w:p>
+              </w:tc>
+              <w:tc>
+                <w:tcPr/>
+                <w:p>
+                  <w:pPr>
+                    <w:pStyle w:val="Compact"/>
+                    <w:jc w:val="right"/>
+                    <w:jc w:val="center"/>
+                  </w:pPr>
+                  <w:r>
+                    <w:t xml:space="preserve">110</w:t>
+                  </w:r>
+                </w:p>
+              </w:tc>
+              <w:tc>
+                <w:tcPr/>
+                <w:p>
+                  <w:pPr>
+                    <w:pStyle w:val="Compact"/>
+                    <w:jc w:val="right"/>
+                    <w:jc w:val="center"/>
+                  </w:pPr>
+                  <w:r>
+                    <w:t xml:space="preserve">3.08</w:t>
+                  </w:r>
+                </w:p>
+              </w:tc>
+              <w:tc>
+                <w:tcPr/>
+                <w:p>
+                  <w:pPr>
+                    <w:pStyle w:val="Compact"/>
+                    <w:jc w:val="right"/>
+                    <w:jc w:val="center"/>
+                  </w:pPr>
+                  <w:r>
+                    <w:t xml:space="preserve">3.215</w:t>
+                  </w:r>
+                </w:p>
+              </w:tc>
+              <w:tc>
+                <w:tcPr/>
+                <w:p>
+                  <w:pPr>
+                    <w:pStyle w:val="Compact"/>
+                    <w:jc w:val="right"/>
+                    <w:jc w:val="center"/>
+                  </w:pPr>
+                  <w:r>
+                    <w:t xml:space="preserve">19.44</w:t>
+                  </w:r>
+                </w:p>
+              </w:tc>
+              <w:tc>
+                <w:tcPr/>
+                <w:p>
+                  <w:pPr>
+                    <w:pStyle w:val="Compact"/>
+                    <w:jc w:val="right"/>
+                    <w:jc w:val="center"/>
+                  </w:pPr>
+                  <w:r>
+                    <w:t xml:space="preserve">1</w:t>
+                  </w:r>
+                </w:p>
+              </w:tc>
+              <w:tc>
+                <w:tcPr/>
+                <w:p>
+                  <w:pPr>
+                    <w:pStyle w:val="Compact"/>
+                    <w:jc w:val="right"/>
+                    <w:jc w:val="center"/>
+                  </w:pPr>
+                  <w:r>
+                    <w:t xml:space="preserve">0</w:t>
+                  </w:r>
+                </w:p>
+              </w:tc>
+              <w:tc>
+                <w:tcPr/>
+                <w:p>
+                  <w:pPr>
+                    <w:pStyle w:val="Compact"/>
+                    <w:jc w:val="right"/>
+                    <w:jc w:val="center"/>
+                  </w:pPr>
+                  <w:r>
+                    <w:t xml:space="preserve">3</w:t>
+                  </w:r>
+                </w:p>
+              </w:tc>
+              <w:tc>
+                <w:tcPr/>
+                <w:p>
+                  <w:pPr>
+                    <w:pStyle w:val="Compact"/>
+                    <w:jc w:val="right"/>
+                    <w:jc w:val="center"/>
+                  </w:pPr>
+                  <w:r>
+                    <w:t xml:space="preserve">1</w:t>
                   </w:r>
                 </w:p>
               </w:tc>
             </w:tr>
             <w:tr>
-              <w:trPr>
-                <w:cantSplit/>
-              </w:trPr>
-              <w:tc>
-                <w:tcPr>
-                  <w:tcBorders>
-                    <w:top w:val="single" w:space="0" w:color="D3D3D3"/>
-                    <w:bottom w:val="single" w:space="0" w:color="D3D3D3"/>
-                    <w:start w:val="single" w:space="0" w:color="D3D3D3"/>
-                    <w:end w:val="single" w:space="0" w:color="D3D3D3"/>
-                  </w:tcBorders>
-                </w:tcPr>
-                <w:p>
-                  <w:pPr>
-                    <w:spacing w:before="0" w:after="60"/>
-                    <w:keepNext/>
-                    <w:jc w:val="end"/>
-                  </w:pPr>
-                  <w:r>
-                    <w:rPr>
-                      <w:rFonts w:ascii="Calibri" w:hAnsi="Calibri"/>
-                      <w:sz w:val="20"/>
-                    </w:rPr>
-                    <w:t xml:space="default">18.7</w:t>
-                  </w:r>
-                </w:p>
-              </w:tc>
-              <w:tc>
-                <w:tcPr>
-                  <w:tcBorders>
-                    <w:top w:val="single" w:space="0" w:color="D3D3D3"/>
-                    <w:bottom w:val="single" w:space="0" w:color="D3D3D3"/>
-                    <w:start w:val="single" w:space="0" w:color="D3D3D3"/>
-                    <w:end w:val="single" w:space="0" w:color="D3D3D3"/>
-                  </w:tcBorders>
-                </w:tcPr>
-                <w:p>
-                  <w:pPr>
-                    <w:spacing w:before="0" w:after="60"/>
-                    <w:keepNext/>
-                    <w:jc w:val="end"/>
-                  </w:pPr>
-                  <w:r>
-                    <w:rPr>
-                      <w:rFonts w:ascii="Calibri" w:hAnsi="Calibri"/>
-                      <w:sz w:val="20"/>
-                    </w:rPr>
-                    <w:t xml:space="default">8</w:t>
-                  </w:r>
-                </w:p>
-              </w:tc>
-              <w:tc>
-                <w:tcPr>
-                  <w:tcBorders>
-                    <w:top w:val="single" w:space="0" w:color="D3D3D3"/>
-                    <w:bottom w:val="single" w:space="0" w:color="D3D3D3"/>
-                    <w:start w:val="single" w:space="0" w:color="D3D3D3"/>
-                    <w:end w:val="single" w:space="0" w:color="D3D3D3"/>
-                  </w:tcBorders>
-                </w:tcPr>
-                <w:p>
-                  <w:pPr>
-                    <w:spacing w:before="0" w:after="60"/>
-                    <w:keepNext/>
-                    <w:jc w:val="end"/>
-                  </w:pPr>
-                  <w:r>
-                    <w:rPr>
-                      <w:rFonts w:ascii="Calibri" w:hAnsi="Calibri"/>
-                      <w:sz w:val="20"/>
-                    </w:rPr>
-                    <w:t xml:space="default">360</w:t>
-                  </w:r>
-                </w:p>
-              </w:tc>
-              <w:tc>
-                <w:tcPr>
-                  <w:tcBorders>
-                    <w:top w:val="single" w:space="0" w:color="D3D3D3"/>
-                    <w:bottom w:val="single" w:space="0" w:color="D3D3D3"/>
-                    <w:start w:val="single" w:space="0" w:color="D3D3D3"/>
-                    <w:end w:val="single" w:space="0" w:color="D3D3D3"/>
-                  </w:tcBorders>
-                </w:tcPr>
-                <w:p>
-                  <w:pPr>
-                    <w:spacing w:before="0" w:after="60"/>
-                    <w:keepNext/>
-                    <w:jc w:val="end"/>
-                  </w:pPr>
-                  <w:r>
-                    <w:rPr>
-                      <w:rFonts w:ascii="Calibri" w:hAnsi="Calibri"/>
-                      <w:sz w:val="20"/>
-                    </w:rPr>
-                    <w:t xml:space="default">175</w:t>
-                  </w:r>
-                </w:p>
-              </w:tc>
-              <w:tc>
-                <w:tcPr>
-                  <w:tcBorders>
-                    <w:top w:val="single" w:space="0" w:color="D3D3D3"/>
-                    <w:bottom w:val="single" w:space="0" w:color="D3D3D3"/>
-                    <w:start w:val="single" w:space="0" w:color="D3D3D3"/>
-                    <w:end w:val="single" w:space="0" w:color="D3D3D3"/>
-                  </w:tcBorders>
-                </w:tcPr>
-                <w:p>
-                  <w:pPr>
-                    <w:spacing w:before="0" w:after="60"/>
-                    <w:keepNext/>
-                    <w:jc w:val="end"/>
-                  </w:pPr>
-                  <w:r>
-                    <w:rPr>
-                      <w:rFonts w:ascii="Calibri" w:hAnsi="Calibri"/>
-                      <w:sz w:val="20"/>
-                    </w:rPr>
-                    <w:t xml:space="default">3.15</w:t>
-                  </w:r>
-                </w:p>
-              </w:tc>
-              <w:tc>
-                <w:tcPr>
-                  <w:tcBorders>
-                    <w:top w:val="single" w:space="0" w:color="D3D3D3"/>
-                    <w:bottom w:val="single" w:space="0" w:color="D3D3D3"/>
-                    <w:start w:val="single" w:space="0" w:color="D3D3D3"/>
-                    <w:end w:val="single" w:space="0" w:color="D3D3D3"/>
-                  </w:tcBorders>
-                </w:tcPr>
-                <w:p>
-                  <w:pPr>
-                    <w:spacing w:before="0" w:after="60"/>
-                    <w:keepNext/>
-                    <w:jc w:val="end"/>
-                  </w:pPr>
-                  <w:r>
-                    <w:rPr>
-                      <w:rFonts w:ascii="Calibri" w:hAnsi="Calibri"/>
-                      <w:sz w:val="20"/>
-                    </w:rPr>
-                    <w:t xml:space="default">3.440</w:t>
-                  </w:r>
-                </w:p>
-              </w:tc>
-              <w:tc>
-                <w:tcPr>
-                  <w:tcBorders>
-                    <w:top w:val="single" w:space="0" w:color="D3D3D3"/>
-                    <w:bottom w:val="single" w:space="0" w:color="D3D3D3"/>
-                    <w:start w:val="single" w:space="0" w:color="D3D3D3"/>
-                    <w:end w:val="single" w:space="0" w:color="D3D3D3"/>
-                  </w:tcBorders>
-                </w:tcPr>
-                <w:p>
-                  <w:pPr>
-                    <w:spacing w:before="0" w:after="60"/>
-                    <w:keepNext/>
-                    <w:jc w:val="end"/>
-                  </w:pPr>
-                  <w:r>
-                    <w:rPr>
-                      <w:rFonts w:ascii="Calibri" w:hAnsi="Calibri"/>
-                      <w:sz w:val="20"/>
-                    </w:rPr>
-                    <w:t xml:space="default">17.02</w:t>
-                  </w:r>
-                </w:p>
-              </w:tc>
-              <w:tc>
-                <w:tcPr>
-                  <w:tcBorders>
-                    <w:top w:val="single" w:space="0" w:color="D3D3D3"/>
-                    <w:bottom w:val="single" w:space="0" w:color="D3D3D3"/>
-                    <w:start w:val="single" w:space="0" w:color="D3D3D3"/>
-                    <w:end w:val="single" w:space="0" w:color="D3D3D3"/>
-                  </w:tcBorders>
-                </w:tcPr>
-                <w:p>
-                  <w:pPr>
-                    <w:spacing w:before="0" w:after="60"/>
-                    <w:keepNext/>
-                    <w:jc w:val="end"/>
-                  </w:pPr>
-                  <w:r>
-                    <w:rPr>
-                      <w:rFonts w:ascii="Calibri" w:hAnsi="Calibri"/>
-                      <w:sz w:val="20"/>
-                    </w:rPr>
-                    <w:t xml:space="default">0</w:t>
-                  </w:r>
-                </w:p>
-              </w:tc>
-              <w:tc>
-                <w:tcPr>
-                  <w:tcBorders>
-                    <w:top w:val="single" w:space="0" w:color="D3D3D3"/>
-                    <w:bottom w:val="single" w:space="0" w:color="D3D3D3"/>
-                    <w:start w:val="single" w:space="0" w:color="D3D3D3"/>
-                    <w:end w:val="single" w:space="0" w:color="D3D3D3"/>
-                  </w:tcBorders>
-                </w:tcPr>
-                <w:p>
-                  <w:pPr>
-                    <w:spacing w:before="0" w:after="60"/>
-                    <w:keepNext/>
-                    <w:jc w:val="end"/>
-                  </w:pPr>
-                  <w:r>
-                    <w:rPr>
-                      <w:rFonts w:ascii="Calibri" w:hAnsi="Calibri"/>
-                      <w:sz w:val="20"/>
-                    </w:rPr>
-                    <w:t xml:space="default">0</w:t>
-                  </w:r>
-                </w:p>
-              </w:tc>
-              <w:tc>
-                <w:tcPr>
-                  <w:tcBorders>
-                    <w:top w:val="single" w:space="0" w:color="D3D3D3"/>
-                    <w:bottom w:val="single" w:space="0" w:color="D3D3D3"/>
-                    <w:start w:val="single" w:space="0" w:color="D3D3D3"/>
-                    <w:end w:val="single" w:space="0" w:color="D3D3D3"/>
-                  </w:tcBorders>
-                </w:tcPr>
-                <w:p>
-                  <w:pPr>
-                    <w:spacing w:before="0" w:after="60"/>
-                    <w:keepNext/>
-                    <w:jc w:val="end"/>
-                  </w:pPr>
-                  <w:r>
-                    <w:rPr>
-                      <w:rFonts w:ascii="Calibri" w:hAnsi="Calibri"/>
-                      <w:sz w:val="20"/>
-                    </w:rPr>
-                    <w:t xml:space="default">3</w:t>
-                  </w:r>
-                </w:p>
-              </w:tc>
-              <w:tc>
-                <w:tcPr>
-                  <w:tcBorders>
-                    <w:top w:val="single" w:space="0" w:color="D3D3D3"/>
-                    <w:bottom w:val="single" w:space="0" w:color="D3D3D3"/>
-                    <w:start w:val="single" w:space="0" w:color="D3D3D3"/>
-                    <w:end w:val="single" w:space="0" w:color="D3D3D3"/>
-                  </w:tcBorders>
-                </w:tcPr>
-                <w:p>
-                  <w:pPr>
-                    <w:spacing w:before="0" w:after="60"/>
-                    <w:keepNext/>
-                    <w:jc w:val="end"/>
-                  </w:pPr>
-                  <w:r>
-                    <w:rPr>
-                      <w:rFonts w:ascii="Calibri" w:hAnsi="Calibri"/>
-                      <w:sz w:val="20"/>
-                    </w:rPr>
-                    <w:t xml:space="default">2</w:t>
+              <w:tc>
+                <w:tcPr/>
+                <w:p>
+                  <w:pPr>
+                    <w:pStyle w:val="Compact"/>
+                    <w:jc w:val="right"/>
+                    <w:jc w:val="center"/>
+                  </w:pPr>
+                  <w:r>
+                    <w:t xml:space="preserve">18.7</w:t>
+                  </w:r>
+                </w:p>
+              </w:tc>
+              <w:tc>
+                <w:tcPr/>
+                <w:p>
+                  <w:pPr>
+                    <w:pStyle w:val="Compact"/>
+                    <w:jc w:val="right"/>
+                    <w:jc w:val="center"/>
+                  </w:pPr>
+                  <w:r>
+                    <w:t xml:space="preserve">8</w:t>
+                  </w:r>
+                </w:p>
+              </w:tc>
+              <w:tc>
+                <w:tcPr/>
+                <w:p>
+                  <w:pPr>
+                    <w:pStyle w:val="Compact"/>
+                    <w:jc w:val="right"/>
+                    <w:jc w:val="center"/>
+                  </w:pPr>
+                  <w:r>
+                    <w:t xml:space="preserve">360</w:t>
+                  </w:r>
+                </w:p>
+              </w:tc>
+              <w:tc>
+                <w:tcPr/>
+                <w:p>
+                  <w:pPr>
+                    <w:pStyle w:val="Compact"/>
+                    <w:jc w:val="right"/>
+                    <w:jc w:val="center"/>
+                  </w:pPr>
+                  <w:r>
+                    <w:t xml:space="preserve">175</w:t>
+                  </w:r>
+                </w:p>
+              </w:tc>
+              <w:tc>
+                <w:tcPr/>
+                <w:p>
+                  <w:pPr>
+                    <w:pStyle w:val="Compact"/>
+                    <w:jc w:val="right"/>
+                    <w:jc w:val="center"/>
+                  </w:pPr>
+                  <w:r>
+                    <w:t xml:space="preserve">3.15</w:t>
+                  </w:r>
+                </w:p>
+              </w:tc>
+              <w:tc>
+                <w:tcPr/>
+                <w:p>
+                  <w:pPr>
+                    <w:pStyle w:val="Compact"/>
+                    <w:jc w:val="right"/>
+                    <w:jc w:val="center"/>
+                  </w:pPr>
+                  <w:r>
+                    <w:t xml:space="preserve">3.440</w:t>
+                  </w:r>
+                </w:p>
+              </w:tc>
+              <w:tc>
+                <w:tcPr/>
+                <w:p>
+                  <w:pPr>
+                    <w:pStyle w:val="Compact"/>
+                    <w:jc w:val="right"/>
+                    <w:jc w:val="center"/>
+                  </w:pPr>
+                  <w:r>
+                    <w:t xml:space="preserve">17.02</w:t>
+                  </w:r>
+                </w:p>
+              </w:tc>
+              <w:tc>
+                <w:tcPr/>
+                <w:p>
+                  <w:pPr>
+                    <w:pStyle w:val="Compact"/>
+                    <w:jc w:val="right"/>
+                    <w:jc w:val="center"/>
+                  </w:pPr>
+                  <w:r>
+                    <w:t xml:space="preserve">0</w:t>
+                  </w:r>
+                </w:p>
+              </w:tc>
+              <w:tc>
+                <w:tcPr/>
+                <w:p>
+                  <w:pPr>
+                    <w:pStyle w:val="Compact"/>
+                    <w:jc w:val="right"/>
+                    <w:jc w:val="center"/>
+                  </w:pPr>
+                  <w:r>
+                    <w:t xml:space="preserve">0</w:t>
+                  </w:r>
+                </w:p>
+              </w:tc>
+              <w:tc>
+                <w:tcPr/>
+                <w:p>
+                  <w:pPr>
+                    <w:pStyle w:val="Compact"/>
+                    <w:jc w:val="right"/>
+                    <w:jc w:val="center"/>
+                  </w:pPr>
+                  <w:r>
+                    <w:t xml:space="preserve">3</w:t>
+                  </w:r>
+                </w:p>
+              </w:tc>
+              <w:tc>
+                <w:tcPr/>
+                <w:p>
+                  <w:pPr>
+                    <w:pStyle w:val="Compact"/>
+                    <w:jc w:val="right"/>
+                    <w:jc w:val="center"/>
+                  </w:pPr>
+                  <w:r>
+                    <w:t xml:space="preserve">2</w:t>
                   </w:r>
                 </w:p>
               </w:tc>
             </w:tr>
           </w:tbl>
           <w:bookmarkEnd w:id="28"/>
+          <w:p/>
         </w:tc>
       </w:tr>
     </w:tbl>

</xml_diff>

<commit_message>
Morning on April 7, 2024
</commit_message>
<xml_diff>
--- a/_site/ps/coups_and_regimes.docx
+++ b/_site/ps/coups_and_regimes.docx
@@ -71,7 +71,7 @@
         <w:pStyle w:val="Date"/>
       </w:pPr>
       <w:r>
-        <w:t xml:space="preserve">2024-04-06</w:t>
+        <w:t xml:space="preserve">2024-04-07</w:t>
       </w:r>
     </w:p>
     <w:p>
@@ -1277,19 +1277,30 @@
         <w:t xml:space="preserve"> </w:t>
       </w:r>
       <w:r>
-        <w:t xml:space="preserve">In Africa, Sudan endured 17 coups between 1955 and 2021, whereas South Africa has not experienced a coup since 1950.</w:t>
-      </w:r>
-      <w:r>
-        <w:t xml:space="preserve"> </w:t>
-      </w:r>
-      <w:r>
-        <w:t xml:space="preserve">Similar patterns are observed in the Middle East and South Asia.</w:t>
-      </w:r>
-      <w:r>
-        <w:t xml:space="preserve"> </w:t>
-      </w:r>
-      <w:r>
-        <w:t xml:space="preserve">Despite numerous attempts in previous studies to explain these disparities, no consensus has been reached on a definitive model for analysing coups.</w:t>
+        <w:t xml:space="preserve">In Africa, Sudan endured 17 coups between 1955 and 2023, whereas South Africa has not experienced any coup since 1950.</w:t>
+      </w:r>
+      <w:r>
+        <w:t xml:space="preserve"> </w:t>
+      </w:r>
+      <w:r>
+        <w:t xml:space="preserve">Similar patterns are observed in the Middle East and South Asia. The question of why coups occur more frequently in certain regions, countries, and periods, while being less common in others, has captivated scholars for decades. Consequently, scholars have delved into extensive research on coups. Despite numerous efforts in past studies to shed light on these disparities, a definitive model or set of determinants for analyzing coups remains elusive. As highlighted by</w:t>
+      </w:r>
+      <w:r>
+        <w:t xml:space="preserve"> </w:t>
+      </w:r>
+      <w:r>
+        <w:t xml:space="preserve">Gassebner, Gutmann, and Voigt (2016)</w:t>
+      </w:r>
+      <w:r>
+        <w:t xml:space="preserve">, although approximately one hundred potential determinants of coups have been suggested, the fundamental question remains unanswered.</w:t>
+      </w:r>
+    </w:p>
+    <w:p>
+      <w:pPr>
+        <w:pStyle w:val="BodyText"/>
+      </w:pPr>
+      <w:r>
+        <w:t xml:space="preserve">However, despite extensive research by scholars, the impact of anticipated outcomes on coup initiation has not received sufficient attention. When analyzing the determinants of coups, it’s crucial not to overlook the most significant characteristic of coups themselves.</w:t>
       </w:r>
       <w:r>
         <w:t xml:space="preserve"> </w:t>
@@ -1301,10 +1312,98 @@
         <w:t xml:space="preserve"> </w:t>
       </w:r>
       <w:r>
-        <w:t xml:space="preserve">Gassebner, Gutmann, and Voigt (2016)</w:t>
-      </w:r>
-      <w:r>
-        <w:t xml:space="preserve">, around one hundred potential determinants of coups have been proposed, yet the fundamental question remains unanswered.</w:t>
+        <w:t xml:space="preserve">Powell and Thyne (2011)</w:t>
+      </w:r>
+      <w:r>
+        <w:t xml:space="preserve">, coups are</w:t>
+      </w:r>
+      <w:r>
+        <w:t xml:space="preserve"> </w:t>
+      </w:r>
+      <w:r>
+        <w:t xml:space="preserve">“</w:t>
+      </w:r>
+      <w:r>
+        <w:t xml:space="preserve">illegal and overt attempts by the military or other elites within the state apparatus to unseat the sitting executive.</w:t>
+      </w:r>
+      <w:r>
+        <w:t xml:space="preserve">”</w:t>
+      </w:r>
+      <w:r>
+        <w:t xml:space="preserve">(P.252) Due to their illegality, the consequences of a failed coup could be severe, with perpetrators risking imprisonment, exile, or even death. In some instances, the repercussions extend to the families of the coup perpetrators.</w:t>
+      </w:r>
+    </w:p>
+    <w:p>
+      <w:pPr>
+        <w:pStyle w:val="BodyText"/>
+      </w:pPr>
+      <w:r>
+        <w:t xml:space="preserve">Despite the significant risks associated with coups, as shown in</w:t>
+      </w:r>
+      <w:r>
+        <w:t xml:space="preserve"> </w:t>
+      </w:r>
+      <w:hyperlink w:anchor="tbl-coups">
+        <w:r>
+          <w:rPr>
+            <w:rStyle w:val="Hyperlink"/>
+          </w:rPr>
+          <w:t xml:space="preserve">Table 1</w:t>
+        </w:r>
+      </w:hyperlink>
+      <w:r>
+        <w:t xml:space="preserve"> </w:t>
+      </w:r>
+      <w:r>
+        <w:t xml:space="preserve">since 1950, there have still been as many as 491 coups worldwide. Furthermore, more importantly, half of these coups have been successful. At first glance, coups seem to be a high-success-rate, high-reward political venture and speculation. However, compared to over</w:t>
+      </w:r>
+      <w:r>
+        <w:t xml:space="preserve"> </w:t>
+      </w:r>
+      <m:oMath>
+        <m:r>
+          <m:t>12</m:t>
+        </m:r>
+        <m:r>
+          <m:rPr>
+            <m:sty m:val="p"/>
+          </m:rPr>
+          <m:t>,</m:t>
+        </m:r>
+        <m:r>
+          <m:t>000</m:t>
+        </m:r>
+      </m:oMath>
+      <w:r>
+        <w:t xml:space="preserve"> </w:t>
+      </w:r>
+      <w:r>
+        <w:t xml:space="preserve">country-years since 1950, the occurrence of 491 coups appears rather rare, accounting for less than</w:t>
+      </w:r>
+      <w:r>
+        <w:t xml:space="preserve"> </w:t>
+      </w:r>
+      <m:oMath>
+        <m:r>
+          <m:t>4</m:t>
+        </m:r>
+        <m:r>
+          <m:rPr>
+            <m:sty m:val="p"/>
+          </m:rPr>
+          <m:t>%</m:t>
+        </m:r>
+      </m:oMath>
+      <w:r>
+        <w:t xml:space="preserve">.</w:t>
+      </w:r>
+    </w:p>
+    <w:p>
+      <w:pPr>
+        <w:pStyle w:val="BodyText"/>
+      </w:pPr>
+      <w:r>
+        <w:t xml:space="preserve">The low occurrence rate and high success rate indicate that the initiation of coups is highly selective. In other words, the likelihood of a coup occurring depends greatly on its potential success rate. Coup plotters carefully assess their chances before staging a coup. If they decide to proceed, it suggests that the conditions are relatively ripe, hence the fifty-fifty success rate. Plans with immature conditions and low chances of success are automatically filtered out. Fundamentally, launching a coup is not like participating in a general election, where failure in one election allows for another attempt in the next election. A coup is a high-stakes gamble where success brings substantial rewards, while failure may result in martyrdom. Failure, put differently, means permanent and absolute defeat.</w:t>
       </w:r>
     </w:p>
     <w:tbl>
@@ -2690,127 +2789,6 @@
         <w:pStyle w:val="BodyText"/>
       </w:pPr>
       <w:r>
-        <w:t xml:space="preserve">In analysing the determinants of coups, it’s crucial not to overlook the most significant characteristic of coups themselves.</w:t>
-      </w:r>
-      <w:r>
-        <w:t xml:space="preserve"> </w:t>
-      </w:r>
-      <w:r>
-        <w:t xml:space="preserve">As</w:t>
-      </w:r>
-      <w:r>
-        <w:t xml:space="preserve"> </w:t>
-      </w:r>
-      <w:r>
-        <w:t xml:space="preserve">Powell and Thyne (2011)</w:t>
-      </w:r>
-      <w:r>
-        <w:t xml:space="preserve"> </w:t>
-      </w:r>
-      <w:r>
-        <w:t xml:space="preserve">noted, coups are</w:t>
-      </w:r>
-      <w:r>
-        <w:t xml:space="preserve"> </w:t>
-      </w:r>
-      <w:r>
-        <w:t xml:space="preserve">“</w:t>
-      </w:r>
-      <w:r>
-        <w:t xml:space="preserve">illegal and overt attempts by the military or other elites within the state apparatus to unseat the sitting executive</w:t>
-      </w:r>
-      <w:r>
-        <w:t xml:space="preserve">”</w:t>
-      </w:r>
-      <w:r>
-        <w:t xml:space="preserve"> </w:t>
-      </w:r>
-      <w:r>
-        <w:t xml:space="preserve">(Powell and Thyne 2011, 252)</w:t>
-      </w:r>
-      <w:r>
-        <w:t xml:space="preserve">.</w:t>
-      </w:r>
-      <w:r>
-        <w:t xml:space="preserve"> </w:t>
-      </w:r>
-      <w:r>
-        <w:t xml:space="preserve">Due to the illegality, the consequences of a failed coup could be severe, with perpetrators risking imprisonment, exile, or even death.</w:t>
-      </w:r>
-      <w:r>
-        <w:t xml:space="preserve"> </w:t>
-      </w:r>
-      <w:r>
-        <w:t xml:space="preserve">In some instances, the repercussions extend to the families of the coup perpetrators.</w:t>
-      </w:r>
-    </w:p>
-    <w:p>
-      <w:pPr>
-        <w:pStyle w:val="BodyText"/>
-      </w:pPr>
-      <w:r>
-        <w:t xml:space="preserve">Despite these grave risks, however, there have been numerous coup attempts throughout history—according to the Global Instances of Coups (GIC) dataset, a total of 491 coups have been launched since 1950, with 245 coups succeeding, with an overall success rate of</w:t>
-      </w:r>
-      <w:r>
-        <w:t xml:space="preserve"> </w:t>
-      </w:r>
-      <m:oMath>
-        <m:r>
-          <m:t>50</m:t>
-        </m:r>
-        <m:r>
-          <m:rPr>
-            <m:sty m:val="p"/>
-          </m:rPr>
-          <m:t>%</m:t>
-        </m:r>
-      </m:oMath>
-      <w:r>
-        <w:t xml:space="preserve"> </w:t>
-      </w:r>
-      <w:r>
-        <w:t xml:space="preserve">(</w:t>
-      </w:r>
-      <w:hyperlink w:anchor="tbl-coups">
-        <w:r>
-          <w:rPr>
-            <w:rStyle w:val="Hyperlink"/>
-          </w:rPr>
-          <w:t xml:space="preserve">Table 1</w:t>
-        </w:r>
-      </w:hyperlink>
-      <w:r>
-        <w:t xml:space="preserve">). Having said that, the occurrence rate of coups is extremely rare. Only 491 coups have been attempted since 1950, among more than</w:t>
-      </w:r>
-      <w:r>
-        <w:t xml:space="preserve"> </w:t>
-      </w:r>
-      <m:oMath>
-        <m:r>
-          <m:t>12</m:t>
-        </m:r>
-        <m:r>
-          <m:rPr>
-            <m:sty m:val="p"/>
-          </m:rPr>
-          <m:t>,</m:t>
-        </m:r>
-        <m:r>
-          <m:t>000</m:t>
-        </m:r>
-      </m:oMath>
-      <w:r>
-        <w:t xml:space="preserve"> </w:t>
-      </w:r>
-      <w:r>
-        <w:t xml:space="preserve">country-years since 1950.</w:t>
-      </w:r>
-    </w:p>
-    <w:p>
-      <w:pPr>
-        <w:pStyle w:val="BodyText"/>
-      </w:pPr>
-      <w:r>
         <w:t xml:space="preserve">This rarity suggests that coups are highly selective. The decision to stage a coup is a self-selected variable contingent upon the anticipated success rate of coups. Therefore, coup plotters are unlikely to proceed with their plans unless they perceive a high likelihood of success.</w:t>
       </w:r>
     </w:p>
@@ -3022,7 +3000,7 @@
         </w:r>
       </w:hyperlink>
       <w:r>
-        <w:t xml:space="preserve">, accessed on 2024-04-06</w:t>
+        <w:t xml:space="preserve">, accessed on 2024-04-07</w:t>
       </w:r>
     </w:p>
   </w:footnote>

</xml_diff>

<commit_message>
3 dimensions of coup outcomes
</commit_message>
<xml_diff>
--- a/_site/ps/coups_and_regimes.docx
+++ b/_site/ps/coups_and_regimes.docx
@@ -71,7 +71,7 @@
         <w:pStyle w:val="Date"/>
       </w:pPr>
       <w:r>
-        <w:t xml:space="preserve">2024-04-10</w:t>
+        <w:t xml:space="preserve">2024-04-13</w:t>
       </w:r>
     </w:p>
     <w:p>
@@ -3379,7 +3379,19 @@
         <w:t xml:space="preserve"> </w:t>
       </w:r>
       <w:r>
-        <w:t xml:space="preserve">suggests that a coup is likely to be initiated when the anticipated benefits of a successful coup outweigh the potential costs of failure. This implies that the decision to orchestrate a coup is heavily influenced by the perceived probability of success. While the discussion of</w:t>
+        <w:t xml:space="preserve">suggests that a coup is likely to be initiated when the anticipated benefits of a successful coup outweigh the potential costs of failure.</w:t>
+      </w:r>
+      <w:r>
+        <w:t xml:space="preserve"> </w:t>
+      </w:r>
+      <w:r>
+        <w:t xml:space="preserve">This implies that the decision to orchestrate a coup is heavily influenced by the perceived probability of success.</w:t>
+      </w:r>
+      <w:r>
+        <w:t xml:space="preserve"> </w:t>
+      </w:r>
+      <w:r>
+        <w:t xml:space="preserve">While the discussion of</w:t>
       </w:r>
       <w:r>
         <w:t xml:space="preserve"> </w:t>
@@ -3442,7 +3454,19 @@
         </m:r>
       </m:oMath>
       <w:r>
-        <w:t xml:space="preserve">, which are not easily measurable in real-world terms and cannot be exchanged in a public market. Coup plotters are motivated by more than just superficial gains or losses, as I will delve into further in the subsequent chapter. Nonetheless, the underlying logic of the equation remains robust and offers a valuable framework for comprehending the decision-making dynamics of coup plotters.</w:t>
+        <w:t xml:space="preserve">, which are not easily measurable in real-world terms and cannot be exchanged in a public market.</w:t>
+      </w:r>
+      <w:r>
+        <w:t xml:space="preserve"> </w:t>
+      </w:r>
+      <w:r>
+        <w:t xml:space="preserve">Coup plotters are motivated by more than just superficial gains or losses, as I will delve into further in the subsequent chapter.</w:t>
+      </w:r>
+      <w:r>
+        <w:t xml:space="preserve"> </w:t>
+      </w:r>
+      <w:r>
+        <w:t xml:space="preserve">Nonetheless, the underlying logic of the equation remains robust and offers a valuable framework for comprehending the decision-making dynamics of coup plotters.</w:t>
       </w:r>
     </w:p>
     <w:p>
@@ -3450,13 +3474,75 @@
         <w:pStyle w:val="BodyText"/>
       </w:pPr>
       <w:r>
-        <w:t xml:space="preserve">There is a notable disparity between the number of studies focusing on coup attempts and those examining the outcomes of coups.</w:t>
-      </w:r>
-      <w:r>
-        <w:t xml:space="preserve"> </w:t>
-      </w:r>
-      <w:r>
-        <w:t xml:space="preserve">Among these fewer discussions on coup outcomes,</w:t>
+        <w:t xml:space="preserve">When analysing coup outcomes, it is essential to consider three key dimensions.</w:t>
+      </w:r>
+      <w:r>
+        <w:t xml:space="preserve"> </w:t>
+      </w:r>
+      <w:r>
+        <w:t xml:space="preserve">Firstly, there is the impact coups can have on regime types and socio-economic development.</w:t>
+      </w:r>
+      <w:r>
+        <w:t xml:space="preserve"> </w:t>
+      </w:r>
+      <w:r>
+        <w:t xml:space="preserve">Many studies in this realm focus on the potential shifts towards democracy following coups.</w:t>
+      </w:r>
+      <w:r>
+        <w:t xml:space="preserve"> </w:t>
+      </w:r>
+      <w:r>
+        <w:t xml:space="preserve">This debate is exemplified by the arguments between Michael Miller</w:t>
+      </w:r>
+      <w:r>
+        <w:t xml:space="preserve"> </w:t>
+      </w:r>
+      <w:r>
+        <w:t xml:space="preserve">(Miller 2016)</w:t>
+      </w:r>
+      <w:r>
+        <w:t xml:space="preserve"> </w:t>
+      </w:r>
+      <w:r>
+        <w:t xml:space="preserve">and Derpanopoulos, Frantz &amp; Gedde</w:t>
+      </w:r>
+      <w:r>
+        <w:t xml:space="preserve"> </w:t>
+      </w:r>
+      <w:r>
+        <w:t xml:space="preserve">(Derpanopoulos et al. 2016, 2017)</w:t>
+      </w:r>
+      <w:r>
+        <w:t xml:space="preserve">.</w:t>
+      </w:r>
+      <w:r>
+        <w:t xml:space="preserve"> </w:t>
+      </w:r>
+      <w:r>
+        <w:t xml:space="preserve">The second dimension involves understanding the varying outcomes of coups: why some succeed while others fail</w:t>
+      </w:r>
+      <w:r>
+        <w:t xml:space="preserve"> </w:t>
+      </w:r>
+      <w:r>
+        <w:t xml:space="preserve">(Quinlivan 1999; Kebschull 1994)</w:t>
+      </w:r>
+      <w:r>
+        <w:t xml:space="preserve">.</w:t>
+      </w:r>
+      <w:r>
+        <w:t xml:space="preserve"> </w:t>
+      </w:r>
+      <w:r>
+        <w:t xml:space="preserve">However, the third dimension, which explores how the expected success of coups influences coup attempts, remains underexplored.</w:t>
+      </w:r>
+    </w:p>
+    <w:p>
+      <w:pPr>
+        <w:pStyle w:val="BodyText"/>
+      </w:pPr>
+      <w:r>
+        <w:t xml:space="preserve">Among the limited discussions on the influence of coup success on coup attempts,</w:t>
       </w:r>
       <w:r>
         <w:t xml:space="preserve"> </w:t>
@@ -3468,73 +3554,13 @@
         <w:t xml:space="preserve"> </w:t>
       </w:r>
       <w:r>
-        <w:t xml:space="preserve">employs a selection model using global data from 1961 to 2000 to investigate the determinants and consequences of coups.</w:t>
-      </w:r>
-      <w:r>
-        <w:t xml:space="preserve"> </w:t>
-      </w:r>
-      <w:r>
-        <w:t xml:space="preserve">His findings suggest that coup-proofing strategies, such as counterbalancing and providing organizational resources to the military, effectively reduce the likelihood of coups but increase their chances of success.</w:t>
-      </w:r>
-      <w:r>
-        <w:t xml:space="preserve"> </w:t>
-      </w:r>
-      <w:r>
-        <w:t xml:space="preserve">Böhmelt and Pilster (2014)</w:t>
-      </w:r>
-      <w:r>
-        <w:t xml:space="preserve"> </w:t>
-      </w:r>
-      <w:r>
-        <w:t xml:space="preserve">propose a U-shaped relationship between institutional coup-proofing and coup outcomes, which they test using time-series cross-section data.</w:t>
-      </w:r>
-      <w:r>
-        <w:t xml:space="preserve"> </w:t>
-      </w:r>
-      <w:r>
-        <w:t xml:space="preserve">While they find strong support for their claims regarding coup attempts, the evidence is less robust for coup outcomes.</w:t>
-      </w:r>
-      <w:r>
-        <w:t xml:space="preserve"> </w:t>
-      </w:r>
-      <w:r>
-        <w:t xml:space="preserve">Conversely,</w:t>
-      </w:r>
-      <w:r>
-        <w:t xml:space="preserve"> </w:t>
-      </w:r>
-      <w:r>
-        <w:t xml:space="preserve">Bell (2016)</w:t>
-      </w:r>
-      <w:r>
-        <w:t xml:space="preserve"> </w:t>
-      </w:r>
-      <w:r>
-        <w:t xml:space="preserve">argues that democracies are less susceptible to coups, yet coups attempted against democracies are more likely to succeed.</w:t>
-      </w:r>
-      <w:r>
-        <w:t xml:space="preserve"> </w:t>
-      </w:r>
-      <w:r>
-        <w:t xml:space="preserve">However, this assertion lacks support from the data analysed in this study.</w:t>
-      </w:r>
-      <w:r>
-        <w:t xml:space="preserve"> </w:t>
-      </w:r>
-      <w:r>
-        <w:t xml:space="preserve">Additionally,</w:t>
-      </w:r>
-      <w:r>
-        <w:t xml:space="preserve"> </w:t>
-      </w:r>
-      <w:r>
-        <w:t xml:space="preserve">Bell and Sudduth (2015)</w:t>
-      </w:r>
-      <w:r>
-        <w:t xml:space="preserve"> </w:t>
-      </w:r>
-      <w:r>
-        <w:t xml:space="preserve">explore the relationship between ongoing civil wars and coup activity, finding that coup attempts during wartime are significantly less likely to succeed.</w:t>
+        <w:t xml:space="preserve">utilizes a selection model with global data spanning 1961 to 2000.</w:t>
+      </w:r>
+      <w:r>
+        <w:t xml:space="preserve"> </w:t>
+      </w:r>
+      <w:r>
+        <w:t xml:space="preserve">Powell’s findings suggest that coup-proofing strategies, such as balancing and providing resources to the military, reduce the likelihood of coups but increase their chances of success.</w:t>
       </w:r>
     </w:p>
     <w:p>
@@ -3594,7 +3620,7 @@
       </w:r>
     </w:p>
     <w:bookmarkEnd w:id="29"/>
-    <w:bookmarkStart w:id="47" w:name="conclusion"/>
+    <w:bookmarkStart w:id="51" w:name="conclusion"/>
     <w:p>
       <w:pPr>
         <w:pStyle w:val="Heading2"/>
@@ -3603,7 +3629,7 @@
         <w:t xml:space="preserve">Conclusion</w:t>
       </w:r>
     </w:p>
-    <w:bookmarkStart w:id="46" w:name="refs"/>
+    <w:bookmarkStart w:id="50" w:name="refs"/>
     <w:bookmarkStart w:id="31" w:name="ref-aidt2019"/>
     <w:p>
       <w:pPr>
@@ -3640,25 +3666,19 @@
       </w:r>
     </w:p>
     <w:bookmarkEnd w:id="31"/>
-    <w:bookmarkStart w:id="33" w:name="ref-bell2016"/>
+    <w:bookmarkStart w:id="33" w:name="ref-derpanopoulos2016"/>
     <w:p>
       <w:pPr>
         <w:pStyle w:val="Bibliography"/>
       </w:pPr>
       <w:r>
-        <w:t xml:space="preserve">Bell, Curtis. 2016.</w:t>
-      </w:r>
-      <w:r>
-        <w:t xml:space="preserve"> </w:t>
-      </w:r>
-      <w:r>
-        <w:t xml:space="preserve">“Coup d</w:t>
-      </w:r>
-      <w:r>
-        <w:t xml:space="preserve">’</w:t>
-      </w:r>
-      <w:r>
-        <w:t xml:space="preserve">État and Democracy.”</w:t>
+        <w:t xml:space="preserve">Derpanopoulos, George, Erica Frantz, Barbara Geddes, and Joseph Wright. 2016.</w:t>
+      </w:r>
+      <w:r>
+        <w:t xml:space="preserve"> </w:t>
+      </w:r>
+      <w:r>
+        <w:t xml:space="preserve">“Are Coups Good for Democracy?”</w:t>
       </w:r>
       <w:r>
         <w:t xml:space="preserve"> </w:t>
@@ -3668,13 +3688,13 @@
           <w:iCs/>
           <w:i/>
         </w:rPr>
-        <w:t xml:space="preserve">Comparative Political Studies</w:t>
-      </w:r>
-      <w:r>
-        <w:t xml:space="preserve"> </w:t>
-      </w:r>
-      <w:r>
-        <w:t xml:space="preserve">49 (9): 1167–1200.</w:t>
+        <w:t xml:space="preserve">Research &amp; Politics</w:t>
+      </w:r>
+      <w:r>
+        <w:t xml:space="preserve"> </w:t>
+      </w:r>
+      <w:r>
+        <w:t xml:space="preserve">3 (1): 205316801663083.</w:t>
       </w:r>
       <w:r>
         <w:t xml:space="preserve"> </w:t>
@@ -3684,7 +3704,7 @@
           <w:rPr>
             <w:rStyle w:val="Hyperlink"/>
           </w:rPr>
-          <w:t xml:space="preserve">https://doi.org/10.1177/0010414015621081</w:t>
+          <w:t xml:space="preserve">https://doi.org/10.1177/2053168016630837</w:t>
         </w:r>
       </w:hyperlink>
       <w:r>
@@ -3692,19 +3712,19 @@
       </w:r>
     </w:p>
     <w:bookmarkEnd w:id="33"/>
-    <w:bookmarkStart w:id="35" w:name="ref-bell2015"/>
+    <w:bookmarkStart w:id="35" w:name="ref-derpanopoulos2017"/>
     <w:p>
       <w:pPr>
         <w:pStyle w:val="Bibliography"/>
       </w:pPr>
       <w:r>
-        <w:t xml:space="preserve">Bell, Curtis, and Jun Koga Sudduth. 2015.</w:t>
-      </w:r>
-      <w:r>
-        <w:t xml:space="preserve"> </w:t>
-      </w:r>
-      <w:r>
-        <w:t xml:space="preserve">“The Causes and Outcomes of Coup During Civil War.”</w:t>
+        <w:t xml:space="preserve">———. 2017.</w:t>
+      </w:r>
+      <w:r>
+        <w:t xml:space="preserve"> </w:t>
+      </w:r>
+      <w:r>
+        <w:t xml:space="preserve">“Are Coups Good for Democracy? A Response to Miller (2016).”</w:t>
       </w:r>
       <w:r>
         <w:t xml:space="preserve"> </w:t>
@@ -3714,13 +3734,13 @@
           <w:iCs/>
           <w:i/>
         </w:rPr>
-        <w:t xml:space="preserve">Journal of Conflict Resolution</w:t>
-      </w:r>
-      <w:r>
-        <w:t xml:space="preserve"> </w:t>
-      </w:r>
-      <w:r>
-        <w:t xml:space="preserve">61 (7): 1432–55.</w:t>
+        <w:t xml:space="preserve">Research &amp; Politics</w:t>
+      </w:r>
+      <w:r>
+        <w:t xml:space="preserve"> </w:t>
+      </w:r>
+      <w:r>
+        <w:t xml:space="preserve">4 (2): 205316801770735.</w:t>
       </w:r>
       <w:r>
         <w:t xml:space="preserve"> </w:t>
@@ -3730,7 +3750,7 @@
           <w:rPr>
             <w:rStyle w:val="Hyperlink"/>
           </w:rPr>
-          <w:t xml:space="preserve">https://doi.org/10.1177/0022002715603098</w:t>
+          <w:t xml:space="preserve">https://doi.org/10.1177/2053168017707355</w:t>
         </w:r>
       </w:hyperlink>
       <w:r>
@@ -3738,19 +3758,19 @@
       </w:r>
     </w:p>
     <w:bookmarkEnd w:id="35"/>
-    <w:bookmarkStart w:id="37" w:name="ref-böhmelt2014"/>
+    <w:bookmarkStart w:id="37" w:name="ref-gassebner2016"/>
     <w:p>
       <w:pPr>
         <w:pStyle w:val="Bibliography"/>
       </w:pPr>
       <w:r>
-        <w:t xml:space="preserve">Böhmelt, Tobias, and Ulrich Pilster. 2014.</w:t>
-      </w:r>
-      <w:r>
-        <w:t xml:space="preserve"> </w:t>
-      </w:r>
-      <w:r>
-        <w:t xml:space="preserve">“The Impact of Institutional Coup-Proofing on Coup Attempts and Coup Outcomes.”</w:t>
+        <w:t xml:space="preserve">Gassebner, Martin, Jerg Gutmann, and Stefan Voigt. 2016.</w:t>
+      </w:r>
+      <w:r>
+        <w:t xml:space="preserve"> </w:t>
+      </w:r>
+      <w:r>
+        <w:t xml:space="preserve">“When to Expect a Coup D’État? An Extreme Bound Analysis of Coup Determinants.”</w:t>
       </w:r>
       <w:r>
         <w:t xml:space="preserve"> </w:t>
@@ -3760,13 +3780,10 @@
           <w:iCs/>
           <w:i/>
         </w:rPr>
-        <w:t xml:space="preserve">International Interactions</w:t>
-      </w:r>
-      <w:r>
-        <w:t xml:space="preserve"> </w:t>
-      </w:r>
-      <w:r>
-        <w:t xml:space="preserve">41 (1): 158–82.</w:t>
+        <w:t xml:space="preserve">SSRN Electronic Journal</w:t>
+      </w:r>
+      <w:r>
+        <w:t xml:space="preserve">.</w:t>
       </w:r>
       <w:r>
         <w:t xml:space="preserve"> </w:t>
@@ -3776,7 +3793,7 @@
           <w:rPr>
             <w:rStyle w:val="Hyperlink"/>
           </w:rPr>
-          <w:t xml:space="preserve">https://doi.org/10.1080/03050629.2014.906411</w:t>
+          <w:t xml:space="preserve">https://doi.org/10.2139/ssrn.2851758</w:t>
         </w:r>
       </w:hyperlink>
       <w:r>
@@ -3784,19 +3801,34 @@
       </w:r>
     </w:p>
     <w:bookmarkEnd w:id="37"/>
-    <w:bookmarkStart w:id="39" w:name="ref-gassebner2016"/>
+    <w:bookmarkStart w:id="39" w:name="ref-kebschull1994"/>
     <w:p>
       <w:pPr>
         <w:pStyle w:val="Bibliography"/>
       </w:pPr>
       <w:r>
-        <w:t xml:space="preserve">Gassebner, Martin, Jerg Gutmann, and Stefan Voigt. 2016.</w:t>
-      </w:r>
-      <w:r>
-        <w:t xml:space="preserve"> </w:t>
-      </w:r>
-      <w:r>
-        <w:t xml:space="preserve">“When to Expect a Coup D’État? An Extreme Bound Analysis of Coup Determinants.”</w:t>
+        <w:t xml:space="preserve">Kebschull, Harvey G. 1994.</w:t>
+      </w:r>
+      <w:r>
+        <w:t xml:space="preserve"> </w:t>
+      </w:r>
+      <w:r>
+        <w:t xml:space="preserve">“Operation</w:t>
+      </w:r>
+      <w:r>
+        <w:t xml:space="preserve"> </w:t>
+      </w:r>
+      <w:r>
+        <w:t xml:space="preserve">"</w:t>
+      </w:r>
+      <w:r>
+        <w:t xml:space="preserve">Just Missed</w:t>
+      </w:r>
+      <w:r>
+        <w:t xml:space="preserve">"</w:t>
+      </w:r>
+      <w:r>
+        <w:t xml:space="preserve">: Lessons From Failed Coup Attempts.”</w:t>
       </w:r>
       <w:r>
         <w:t xml:space="preserve"> </w:t>
@@ -3806,10 +3838,13 @@
           <w:iCs/>
           <w:i/>
         </w:rPr>
-        <w:t xml:space="preserve">SSRN Electronic Journal</w:t>
-      </w:r>
-      <w:r>
-        <w:t xml:space="preserve">.</w:t>
+        <w:t xml:space="preserve">Armed Forces &amp; Society</w:t>
+      </w:r>
+      <w:r>
+        <w:t xml:space="preserve"> </w:t>
+      </w:r>
+      <w:r>
+        <w:t xml:space="preserve">20 (4): 565–79.</w:t>
       </w:r>
       <w:r>
         <w:t xml:space="preserve"> </w:t>
@@ -3819,7 +3854,7 @@
           <w:rPr>
             <w:rStyle w:val="Hyperlink"/>
           </w:rPr>
-          <w:t xml:space="preserve">https://doi.org/10.2139/ssrn.2851758</w:t>
+          <w:t xml:space="preserve">https://doi.org/10.1177/0095327x9402000405</w:t>
         </w:r>
       </w:hyperlink>
       <w:r>
@@ -3879,7 +3914,53 @@
       </w:r>
     </w:p>
     <w:bookmarkEnd w:id="41"/>
-    <w:bookmarkStart w:id="43" w:name="ref-powell2012"/>
+    <w:bookmarkStart w:id="43" w:name="ref-miller2016"/>
+    <w:p>
+      <w:pPr>
+        <w:pStyle w:val="Bibliography"/>
+      </w:pPr>
+      <w:r>
+        <w:t xml:space="preserve">Miller, Michael K. 2016.</w:t>
+      </w:r>
+      <w:r>
+        <w:t xml:space="preserve"> </w:t>
+      </w:r>
+      <w:r>
+        <w:t xml:space="preserve">“Reanalysis: Are Coups Good for Democracy?”</w:t>
+      </w:r>
+      <w:r>
+        <w:t xml:space="preserve"> </w:t>
+      </w:r>
+      <w:r>
+        <w:rPr>
+          <w:iCs/>
+          <w:i/>
+        </w:rPr>
+        <w:t xml:space="preserve">Research &amp; Politics</w:t>
+      </w:r>
+      <w:r>
+        <w:t xml:space="preserve"> </w:t>
+      </w:r>
+      <w:r>
+        <w:t xml:space="preserve">3 (4): 205316801668190.</w:t>
+      </w:r>
+      <w:r>
+        <w:t xml:space="preserve"> </w:t>
+      </w:r>
+      <w:hyperlink r:id="rId42">
+        <w:r>
+          <w:rPr>
+            <w:rStyle w:val="Hyperlink"/>
+          </w:rPr>
+          <w:t xml:space="preserve">https://doi.org/10.1177/2053168016681908</w:t>
+        </w:r>
+      </w:hyperlink>
+      <w:r>
+        <w:t xml:space="preserve">.</w:t>
+      </w:r>
+    </w:p>
+    <w:bookmarkEnd w:id="43"/>
+    <w:bookmarkStart w:id="45" w:name="ref-powell2012"/>
     <w:p>
       <w:pPr>
         <w:pStyle w:val="Bibliography"/>
@@ -3918,7 +3999,7 @@
       <w:r>
         <w:t xml:space="preserve"> </w:t>
       </w:r>
-      <w:hyperlink r:id="rId42">
+      <w:hyperlink r:id="rId44">
         <w:r>
           <w:rPr>
             <w:rStyle w:val="Hyperlink"/>
@@ -3930,8 +4011,8 @@
         <w:t xml:space="preserve">.</w:t>
       </w:r>
     </w:p>
-    <w:bookmarkEnd w:id="43"/>
-    <w:bookmarkStart w:id="45" w:name="ref-powell2011"/>
+    <w:bookmarkEnd w:id="45"/>
+    <w:bookmarkStart w:id="47" w:name="ref-powell2011"/>
     <w:p>
       <w:pPr>
         <w:pStyle w:val="Bibliography"/>
@@ -3964,7 +4045,7 @@
       <w:r>
         <w:t xml:space="preserve"> </w:t>
       </w:r>
-      <w:hyperlink r:id="rId44">
+      <w:hyperlink r:id="rId46">
         <w:r>
           <w:rPr>
             <w:rStyle w:val="Hyperlink"/>
@@ -3976,9 +4057,46 @@
         <w:t xml:space="preserve">.</w:t>
       </w:r>
     </w:p>
-    <w:bookmarkEnd w:id="45"/>
-    <w:bookmarkEnd w:id="46"/>
     <w:bookmarkEnd w:id="47"/>
+    <w:bookmarkStart w:id="49" w:name="ref-quinlivan1999"/>
+    <w:p>
+      <w:pPr>
+        <w:pStyle w:val="Bibliography"/>
+      </w:pPr>
+      <w:r>
+        <w:t xml:space="preserve">Quinlivan, James. 1999.</w:t>
+      </w:r>
+      <w:r>
+        <w:t xml:space="preserve"> </w:t>
+      </w:r>
+      <w:r>
+        <w:rPr>
+          <w:iCs/>
+          <w:i/>
+        </w:rPr>
+        <w:t xml:space="preserve">Coup-Proofing: Its Practice and Consequences in the Middle East</w:t>
+      </w:r>
+      <w:r>
+        <w:t xml:space="preserve">. MIT Press.</w:t>
+      </w:r>
+      <w:r>
+        <w:t xml:space="preserve"> </w:t>
+      </w:r>
+      <w:hyperlink r:id="rId48">
+        <w:r>
+          <w:rPr>
+            <w:rStyle w:val="Hyperlink"/>
+          </w:rPr>
+          <w:t xml:space="preserve">https://doi.org/10.7249/rp844</w:t>
+        </w:r>
+      </w:hyperlink>
+      <w:r>
+        <w:t xml:space="preserve">.</w:t>
+      </w:r>
+    </w:p>
+    <w:bookmarkEnd w:id="49"/>
+    <w:bookmarkEnd w:id="50"/>
+    <w:bookmarkEnd w:id="51"/>
     <w:sectPr/>
   </w:body>
 </w:document>
@@ -4027,7 +4145,7 @@
         </w:r>
       </w:hyperlink>
       <w:r>
-        <w:t xml:space="preserve">, accessed on 2024-04-10</w:t>
+        <w:t xml:space="preserve">, accessed on 2024-04-13</w:t>
       </w:r>
     </w:p>
   </w:footnote>

</xml_diff>

<commit_message>
Morning, April 21, 2024
</commit_message>
<xml_diff>
--- a/_site/ps/coups_and_regimes.docx
+++ b/_site/ps/coups_and_regimes.docx
@@ -101,7 +101,7 @@
         <w:pStyle w:val="Date"/>
       </w:pPr>
       <w:r>
-        <w:t xml:space="preserve">2024-04-18</w:t>
+        <w:t xml:space="preserve">2024-04-21</w:t>
       </w:r>
     </w:p>
     <w:p>
@@ -1479,7 +1479,19 @@
         <w:t xml:space="preserve">”</w:t>
       </w:r>
       <w:r>
-        <w:t xml:space="preserve">(P.252) Due to their illegality, the consequences of a failed coup could be severe, with perpetrators risking imprisonment, exile, or even death.</w:t>
+        <w:t xml:space="preserve">(</w:t>
+      </w:r>
+      <w:r>
+        <w:t xml:space="preserve">J. M. Powell and Thyne (2011)</w:t>
+      </w:r>
+      <w:r>
+        <w:t xml:space="preserve">, P.252).</w:t>
+      </w:r>
+      <w:r>
+        <w:t xml:space="preserve"> </w:t>
+      </w:r>
+      <w:r>
+        <w:t xml:space="preserve">Due to their illegality, the consequences of a failed coup could be severe, with perpetrators risking imprisonment, exile, or even death.</w:t>
       </w:r>
       <w:r>
         <w:t xml:space="preserve"> </w:t>
@@ -4299,6 +4311,12 @@
         <m:r>
           <m:t>49.9</m:t>
         </m:r>
+        <m:r>
+          <m:rPr>
+            <m:sty m:val="p"/>
+          </m:rPr>
+          <m:t>%</m:t>
+        </m:r>
       </m:oMath>
       <w:r>
         <w:t xml:space="preserve">.</w:t>
@@ -4538,6 +4556,256 @@
       </w:r>
       <w:r>
         <w:t xml:space="preserve">argues that increased military expenditures may reduce the likelihood of coups among military factions.</w:t>
+      </w:r>
+    </w:p>
+    <w:p>
+      <w:pPr>
+        <w:pStyle w:val="BodyText"/>
+      </w:pPr>
+      <w:r>
+        <w:t xml:space="preserve">However, a common mistake observed in previous studies is the oversimplification of the balance of power within military forces.</w:t>
+      </w:r>
+      <w:r>
+        <w:t xml:space="preserve"> </w:t>
+      </w:r>
+      <w:r>
+        <w:t xml:space="preserve">It is often assumed, without substantial evidence, that the military operates as a monolithic entity, acting uniformly and decisively.</w:t>
+      </w:r>
+      <w:r>
+        <w:t xml:space="preserve"> </w:t>
+      </w:r>
+      <w:r>
+        <w:t xml:space="preserve">However, this notion does not align with the complexities of real-world dynamics.</w:t>
+      </w:r>
+    </w:p>
+    <w:p>
+      <w:pPr>
+        <w:pStyle w:val="BodyText"/>
+      </w:pPr>
+      <w:r>
+        <w:t xml:space="preserve">To begin with, any military force, when considered beyond the scope of a small unit such as a guard detail for a monarch or president, must inherently operate at a certain scale.</w:t>
+      </w:r>
+      <w:r>
+        <w:t xml:space="preserve"> </w:t>
+      </w:r>
+      <w:r>
+        <w:t xml:space="preserve">Consequently, it is organized into various groups or factions, each with its own chain of command.</w:t>
+      </w:r>
+      <w:r>
+        <w:t xml:space="preserve"> </w:t>
+      </w:r>
+      <w:r>
+        <w:t xml:space="preserve">These groups range from small teams led by individual commanders to larger formations, creating a hierarchical structure within the force.</w:t>
+      </w:r>
+      <w:r>
+        <w:t xml:space="preserve"> </w:t>
+      </w:r>
+      <w:r>
+        <w:t xml:space="preserve">When discussing coups, they typically involve small-scale military actions, often bloodless and covert, even when the army is mobilized.</w:t>
+      </w:r>
+      <w:r>
+        <w:t xml:space="preserve"> </w:t>
+      </w:r>
+      <w:r>
+        <w:t xml:space="preserve">Large-scale military conflicts usually arise only in the context of civil wars.</w:t>
+      </w:r>
+      <w:r>
+        <w:t xml:space="preserve"> </w:t>
+      </w:r>
+      <w:r>
+        <w:t xml:space="preserve">Additionally, as coups are clandestine operations, they are typically orchestrated by a small faction within the military.</w:t>
+      </w:r>
+      <w:r>
+        <w:t xml:space="preserve"> </w:t>
+      </w:r>
+      <w:r>
+        <w:t xml:space="preserve">The success of a coup is contingent upon the response of other military factions.</w:t>
+      </w:r>
+      <w:r>
+        <w:t xml:space="preserve"> </w:t>
+      </w:r>
+      <w:r>
+        <w:t xml:space="preserve">Will they remain neutral, align with the coup plotters, or resist fiercely?</w:t>
+      </w:r>
+      <w:r>
+        <w:t xml:space="preserve"> </w:t>
+      </w:r>
+      <w:r>
+        <w:t xml:space="preserve">This uncertainty is a significant factor in coup dynamics.</w:t>
+      </w:r>
+    </w:p>
+    <w:p>
+      <w:pPr>
+        <w:pStyle w:val="BodyText"/>
+      </w:pPr>
+      <w:r>
+        <w:t xml:space="preserve">Moreover, the control and organization of the military vary across different types of regimes.</w:t>
+      </w:r>
+      <w:r>
+        <w:t xml:space="preserve"> </w:t>
+      </w:r>
+      <w:r>
+        <w:t xml:space="preserve">In democratic countries, the military is nationalized and beholden to constitutional authority rather than individual leaders.</w:t>
+      </w:r>
+      <w:r>
+        <w:t xml:space="preserve"> </w:t>
+      </w:r>
+      <w:r>
+        <w:t xml:space="preserve">For example, the United States Armed Forces are under the command of the President but remain loyal to the Constitution, refraining from intervening in politics.</w:t>
+      </w:r>
+      <w:r>
+        <w:t xml:space="preserve"> </w:t>
+      </w:r>
+      <w:r>
+        <w:t xml:space="preserve">In military regimes, power is concentrated in the hands of top generals or a junta, while in personal dictatorships, the leader holds ultimate authority over the military.</w:t>
+      </w:r>
+      <w:r>
+        <w:t xml:space="preserve"> </w:t>
+      </w:r>
+      <w:r>
+        <w:t xml:space="preserve">Dominant-party regimes see the military serving the interests of the ruling party.</w:t>
+      </w:r>
+      <w:r>
+        <w:t xml:space="preserve"> </w:t>
+      </w:r>
+      <w:r>
+        <w:t xml:space="preserve">Thus, the balance of power within military forces is deeply influenced by the nature of the regime in question.</w:t>
+      </w:r>
+    </w:p>
+    <w:p>
+      <w:pPr>
+        <w:pStyle w:val="BodyText"/>
+      </w:pPr>
+      <w:r>
+        <w:t xml:space="preserve">Therefore, it is imperative to delve into the nuances of military power dynamics within different political contexts to gain a comprehensive understanding of the subject.</w:t>
+      </w:r>
+    </w:p>
+    <w:p>
+      <w:pPr>
+        <w:pStyle w:val="BodyText"/>
+      </w:pPr>
+      <w:r>
+        <w:t xml:space="preserve">However, the often mistake which previous studies have made is to oversimplify the balance of power.</w:t>
+      </w:r>
+      <w:r>
+        <w:t xml:space="preserve"> </w:t>
+      </w:r>
+      <w:r>
+        <w:t xml:space="preserve">As it is often assumed, without strong evidence, the military force is a solid entity which act as an unite and firm person.</w:t>
+      </w:r>
+      <w:r>
+        <w:t xml:space="preserve"> </w:t>
+      </w:r>
+      <w:r>
+        <w:t xml:space="preserve">It never runs in this way in real world.</w:t>
+      </w:r>
+    </w:p>
+    <w:p>
+      <w:pPr>
+        <w:pStyle w:val="BodyText"/>
+      </w:pPr>
+      <w:r>
+        <w:t xml:space="preserve">First of all, any military force, if it is referred as an army instead of just an small team of, for example, guard of King or president, has to reach to some scale and consequently, has to be well-organized as different groups or fractions.</w:t>
+      </w:r>
+      <w:r>
+        <w:t xml:space="preserve"> </w:t>
+      </w:r>
+      <w:r>
+        <w:t xml:space="preserve">Each team has its own commander and several small teams will be organized a medium team, and several medium ones to bigger ones, and so on and so force.</w:t>
+      </w:r>
+      <w:r>
+        <w:t xml:space="preserve"> </w:t>
+      </w:r>
+      <w:r>
+        <w:t xml:space="preserve">When we discuss coups, they are normally in a small military action and in many cases coups are bloodless without real conflict even the army is mobilzed.</w:t>
+      </w:r>
+      <w:r>
+        <w:t xml:space="preserve"> </w:t>
+      </w:r>
+      <w:r>
+        <w:t xml:space="preserve">Only in civil wars, there will be large scale military conflicts.</w:t>
+      </w:r>
+      <w:r>
+        <w:t xml:space="preserve"> </w:t>
+      </w:r>
+      <w:r>
+        <w:t xml:space="preserve">Also, as coups are secret conspiracies, it is better to keep the plot in a small group.</w:t>
+      </w:r>
+      <w:r>
+        <w:t xml:space="preserve"> </w:t>
+      </w:r>
+      <w:r>
+        <w:t xml:space="preserve">Therefore, coups, even if the army is mobilized, are often involved with a small group of military force.</w:t>
+      </w:r>
+      <w:r>
+        <w:t xml:space="preserve"> </w:t>
+      </w:r>
+      <w:r>
+        <w:t xml:space="preserve">And the chances of success of coups, are subject to the response from other group of army.</w:t>
+      </w:r>
+      <w:r>
+        <w:t xml:space="preserve"> </w:t>
+      </w:r>
+      <w:r>
+        <w:t xml:space="preserve">Will they stay neutral and stay in barracks, follow the lead of the initiation of the coup plotters, or act fiercely to fight against the coup plotters?</w:t>
+      </w:r>
+      <w:r>
+        <w:t xml:space="preserve"> </w:t>
+      </w:r>
+      <w:r>
+        <w:t xml:space="preserve">It is a great uncertainty.</w:t>
+      </w:r>
+    </w:p>
+    <w:p>
+      <w:pPr>
+        <w:pStyle w:val="BodyText"/>
+      </w:pPr>
+      <w:r>
+        <w:t xml:space="preserve">More importantly, speaking of army, there are different arranges in controlling the army in different types of regimes.</w:t>
+      </w:r>
+      <w:r>
+        <w:t xml:space="preserve"> </w:t>
+      </w:r>
+      <w:r>
+        <w:t xml:space="preserve">In most democratic countries, the army is nationalized who is not loyal to any person, like King, general, president or chairperson.</w:t>
+      </w:r>
+      <w:r>
+        <w:t xml:space="preserve"> </w:t>
+      </w:r>
+      <w:r>
+        <w:t xml:space="preserve">For instance, the US army is namely in the command of the president of the US, it is loyal to the Constitution and cannot intervene the politics.</w:t>
+      </w:r>
+      <w:r>
+        <w:t xml:space="preserve"> </w:t>
+      </w:r>
+      <w:r>
+        <w:t xml:space="preserve">In military regime, the top general or junta of generals have the power in army.</w:t>
+      </w:r>
+      <w:r>
+        <w:t xml:space="preserve"> </w:t>
+      </w:r>
+      <w:r>
+        <w:t xml:space="preserve">In personnel regime, however, the personal dictator has the last say in military force.</w:t>
+      </w:r>
+      <w:r>
+        <w:t xml:space="preserve"> </w:t>
+      </w:r>
+      <w:r>
+        <w:t xml:space="preserve">While in dominant party regime, the arm serves the benefit of the ruling party.</w:t>
+      </w:r>
+      <w:r>
+        <w:t xml:space="preserve"> </w:t>
+      </w:r>
+      <w:r>
+        <w:t xml:space="preserve">As we can see, the balance of power on military force is extremely subject the types of regimes.</w:t>
+      </w:r>
+    </w:p>
+    <w:p>
+      <w:pPr>
+        <w:pStyle w:val="BodyText"/>
+      </w:pPr>
+      <w:r>
+        <w:t xml:space="preserve">Therefore, we have to delve into in detail how the balance of military power in different scenery.</w:t>
       </w:r>
     </w:p>
     <w:p>
@@ -5901,7 +6169,7 @@
         </w:r>
       </w:hyperlink>
       <w:r>
-        <w:t xml:space="preserve">, accessed on 2024-04-18</w:t>
+        <w:t xml:space="preserve">, accessed on 2024-04-21</w:t>
       </w:r>
     </w:p>
   </w:footnote>

</xml_diff>

<commit_message>
Not perfect, but acceptable
</commit_message>
<xml_diff>
--- a/_site/ps/coups_and_regimes.docx
+++ b/_site/ps/coups_and_regimes.docx
@@ -101,7 +101,7 @@
         <w:pStyle w:val="Date"/>
       </w:pPr>
       <w:r>
-        <w:t xml:space="preserve">2024-05-04</w:t>
+        <w:t xml:space="preserve">2024-05-05</w:t>
       </w:r>
     </w:p>
     <w:p>
@@ -1749,7 +1749,7 @@
                   <w:pPr>
                     <w:spacing w:before="0" w:after="60"/>
                     <w:keepNext/>
-                    <w:jc w:val="end"/>
+                    <w:jc w:val="center"/>
                   </w:pPr>
                   <w:r>
                     <w:rPr>
@@ -1771,7 +1771,7 @@
                   <w:pPr>
                     <w:spacing w:before="0" w:after="60"/>
                     <w:keepNext/>
-                    <w:jc w:val="end"/>
+                    <w:jc w:val="center"/>
                   </w:pPr>
                   <w:r>
                     <w:rPr>
@@ -1847,7 +1847,7 @@
                   <w:pPr>
                     <w:spacing w:before="0" w:after="60"/>
                     <w:keepNext/>
-                    <w:jc w:val="end"/>
+                    <w:jc w:val="center"/>
                   </w:pPr>
                   <w:r>
                     <w:rPr>
@@ -1871,7 +1871,7 @@
                   <w:pPr>
                     <w:spacing w:before="0" w:after="60"/>
                     <w:keepNext/>
-                    <w:jc w:val="end"/>
+                    <w:jc w:val="center"/>
                   </w:pPr>
                   <w:r>
                     <w:rPr>
@@ -1948,7 +1948,7 @@
                   <w:pPr>
                     <w:spacing w:before="0" w:after="60"/>
                     <w:keepNext/>
-                    <w:jc w:val="end"/>
+                    <w:jc w:val="center"/>
                   </w:pPr>
                   <w:r>
                     <w:rPr>
@@ -1972,7 +1972,7 @@
                   <w:pPr>
                     <w:spacing w:before="0" w:after="60"/>
                     <w:keepNext/>
-                    <w:jc w:val="end"/>
+                    <w:jc w:val="center"/>
                   </w:pPr>
                   <w:r>
                     <w:rPr>
@@ -2049,7 +2049,7 @@
                   <w:pPr>
                     <w:spacing w:before="0" w:after="60"/>
                     <w:keepNext/>
-                    <w:jc w:val="end"/>
+                    <w:jc w:val="center"/>
                   </w:pPr>
                   <w:r>
                     <w:rPr>
@@ -2073,7 +2073,7 @@
                   <w:pPr>
                     <w:spacing w:before="0" w:after="60"/>
                     <w:keepNext/>
-                    <w:jc w:val="end"/>
+                    <w:jc w:val="center"/>
                   </w:pPr>
                   <w:r>
                     <w:rPr>
@@ -2150,7 +2150,7 @@
                   <w:pPr>
                     <w:spacing w:before="0" w:after="60"/>
                     <w:keepNext/>
-                    <w:jc w:val="end"/>
+                    <w:jc w:val="center"/>
                   </w:pPr>
                   <w:r>
                     <w:rPr>
@@ -2174,7 +2174,7 @@
                   <w:pPr>
                     <w:spacing w:before="0" w:after="60"/>
                     <w:keepNext/>
-                    <w:jc w:val="end"/>
+                    <w:jc w:val="center"/>
                   </w:pPr>
                   <w:r>
                     <w:rPr>
@@ -2251,7 +2251,7 @@
                   <w:pPr>
                     <w:spacing w:before="0" w:after="60"/>
                     <w:keepNext/>
-                    <w:jc w:val="end"/>
+                    <w:jc w:val="center"/>
                   </w:pPr>
                   <w:r>
                     <w:rPr>
@@ -2275,7 +2275,7 @@
                   <w:pPr>
                     <w:spacing w:before="0" w:after="60"/>
                     <w:keepNext/>
-                    <w:jc w:val="end"/>
+                    <w:jc w:val="center"/>
                   </w:pPr>
                   <w:r>
                     <w:rPr>
@@ -2352,7 +2352,7 @@
                   <w:pPr>
                     <w:spacing w:before="0" w:after="60"/>
                     <w:keepNext/>
-                    <w:jc w:val="end"/>
+                    <w:jc w:val="center"/>
                   </w:pPr>
                   <w:r>
                     <w:rPr>
@@ -2376,7 +2376,7 @@
                   <w:pPr>
                     <w:spacing w:before="0" w:after="60"/>
                     <w:keepNext/>
-                    <w:jc w:val="end"/>
+                    <w:jc w:val="center"/>
                   </w:pPr>
                   <w:r>
                     <w:rPr>
@@ -2453,7 +2453,7 @@
                   <w:pPr>
                     <w:spacing w:before="0" w:after="60"/>
                     <w:keepNext/>
-                    <w:jc w:val="end"/>
+                    <w:jc w:val="center"/>
                   </w:pPr>
                   <w:r>
                     <w:rPr>
@@ -2477,7 +2477,7 @@
                   <w:pPr>
                     <w:spacing w:before="0" w:after="60"/>
                     <w:keepNext/>
-                    <w:jc w:val="end"/>
+                    <w:jc w:val="center"/>
                   </w:pPr>
                   <w:r>
                     <w:rPr>
@@ -2554,7 +2554,7 @@
                   <w:pPr>
                     <w:spacing w:before="0" w:after="60"/>
                     <w:keepNext/>
-                    <w:jc w:val="end"/>
+                    <w:jc w:val="center"/>
                   </w:pPr>
                   <w:r>
                     <w:rPr>
@@ -2578,7 +2578,7 @@
                   <w:pPr>
                     <w:spacing w:before="0" w:after="60"/>
                     <w:keepNext/>
-                    <w:jc w:val="end"/>
+                    <w:jc w:val="center"/>
                   </w:pPr>
                   <w:r>
                     <w:rPr>
@@ -2655,7 +2655,7 @@
                   <w:pPr>
                     <w:spacing w:before="0" w:after="60"/>
                     <w:keepNext/>
-                    <w:jc w:val="end"/>
+                    <w:jc w:val="center"/>
                   </w:pPr>
                   <w:r>
                     <w:rPr>
@@ -2679,7 +2679,7 @@
                   <w:pPr>
                     <w:spacing w:before="0" w:after="60"/>
                     <w:keepNext/>
-                    <w:jc w:val="end"/>
+                    <w:jc w:val="center"/>
                   </w:pPr>
                   <w:r>
                     <w:rPr>
@@ -2756,7 +2756,7 @@
                   <w:pPr>
                     <w:spacing w:before="0" w:after="60"/>
                     <w:keepNext/>
-                    <w:jc w:val="end"/>
+                    <w:jc w:val="center"/>
                   </w:pPr>
                   <w:r>
                     <w:rPr>
@@ -2780,7 +2780,7 @@
                   <w:pPr>
                     <w:spacing w:before="0" w:after="60"/>
                     <w:keepNext/>
-                    <w:jc w:val="end"/>
+                    <w:jc w:val="center"/>
                   </w:pPr>
                   <w:r>
                     <w:rPr>
@@ -2857,7 +2857,7 @@
                   <w:pPr>
                     <w:spacing w:before="0" w:after="60"/>
                     <w:keepNext/>
-                    <w:jc w:val="end"/>
+                    <w:jc w:val="center"/>
                   </w:pPr>
                   <w:r>
                     <w:rPr>
@@ -2881,7 +2881,7 @@
                   <w:pPr>
                     <w:spacing w:before="0" w:after="60"/>
                     <w:keepNext/>
-                    <w:jc w:val="end"/>
+                    <w:jc w:val="center"/>
                   </w:pPr>
                   <w:r>
                     <w:rPr>
@@ -2958,7 +2958,7 @@
                   <w:pPr>
                     <w:spacing w:before="0" w:after="60"/>
                     <w:keepNext/>
-                    <w:jc w:val="end"/>
+                    <w:jc w:val="center"/>
                   </w:pPr>
                   <w:r>
                     <w:rPr>
@@ -2982,7 +2982,7 @@
                   <w:pPr>
                     <w:spacing w:before="0" w:after="60"/>
                     <w:keepNext/>
-                    <w:jc w:val="end"/>
+                    <w:jc w:val="center"/>
                   </w:pPr>
                   <w:r>
                     <w:rPr>
@@ -3033,7 +3033,6 @@
                   </w:pPr>
                   <w:r>
                     <w:rPr>
-                      <w:b w:val="true"/>
                       <w:i/>
                       <w:rFonts w:ascii="Calibri" w:hAnsi="Calibri"/>
                       <w:sz w:val="20"/>
@@ -5505,7 +5504,6 @@
                   </w:pPr>
                   <w:r>
                     <w:rPr>
-                      <w:b w:val="true"/>
                       <w:i/>
                       <w:rFonts w:ascii="Calibri" w:hAnsi="Calibri"/>
                       <w:sz w:val="20"/>
@@ -6123,7 +6121,7 @@
         </w:r>
       </w:hyperlink>
       <w:r>
-        <w:t xml:space="preserve">, accessed on 2024-05-04</w:t>
+        <w:t xml:space="preserve">, accessed on 2024-05-05</w:t>
       </w:r>
     </w:p>
   </w:footnote>

</xml_diff>

<commit_message>
up to theory framework
</commit_message>
<xml_diff>
--- a/_site/ps/coups_and_regimes.docx
+++ b/_site/ps/coups_and_regimes.docx
@@ -101,7 +101,7 @@
         <w:pStyle w:val="Date"/>
       </w:pPr>
       <w:r>
-        <w:t xml:space="preserve">2024-05-06</w:t>
+        <w:t xml:space="preserve">2024-05-11</w:t>
       </w:r>
     </w:p>
     <w:p>
@@ -1268,13 +1268,19 @@
         <w:pStyle w:val="FirstParagraph"/>
       </w:pPr>
       <w:r>
-        <w:t xml:space="preserve">Coups occur with varying frequency across different countries, with some experiencing them more frequently than others.</w:t>
-      </w:r>
-      <w:r>
-        <w:t xml:space="preserve"> </w:t>
-      </w:r>
-      <w:r>
-        <w:t xml:space="preserve">According to the Global Instances of Coups (GIC)</w:t>
+        <w:t xml:space="preserve">Coups occur with varying frequency across different countries, with some</w:t>
+      </w:r>
+      <w:r>
+        <w:t xml:space="preserve"> </w:t>
+      </w:r>
+      <w:r>
+        <w:t xml:space="preserve">experiencing them more frequently than others. According to the Global Instances</w:t>
+      </w:r>
+      <w:r>
+        <w:t xml:space="preserve"> </w:t>
+      </w:r>
+      <w:r>
+        <w:t xml:space="preserve">of Coups (GIC)</w:t>
       </w:r>
       <w:r>
         <w:rPr>
@@ -1295,7 +1301,19 @@
         <w:t xml:space="preserve">(J. M. Powell and Thyne 2011)</w:t>
       </w:r>
       <w:r>
-        <w:t xml:space="preserve">, Latin American countries such as Bolivia witnessed 23 coups between</w:t>
+        <w:t xml:space="preserve">, Latin American countries such as</w:t>
+      </w:r>
+      <w:r>
+        <w:t xml:space="preserve"> </w:t>
+      </w:r>
+      <w:r>
+        <w:t xml:space="preserve">Bolivia witnessed 23 coups</w:t>
+      </w:r>
+      <w:r>
+        <w:t xml:space="preserve"> </w:t>
+      </w:r>
+      <w:r>
+        <w:t xml:space="preserve">between</w:t>
       </w:r>
       <w:r>
         <w:t xml:space="preserve"> </w:t>
@@ -1320,13 +1338,19 @@
         </m:r>
       </m:oMath>
       <w:r>
-        <w:t xml:space="preserve">, while Argentina experienced 20 during a similar time frame.</w:t>
-      </w:r>
-      <w:r>
-        <w:t xml:space="preserve"> </w:t>
-      </w:r>
-      <w:r>
-        <w:t xml:space="preserve">However, Mexico’s authoritarian period from</w:t>
+        <w:t xml:space="preserve">, while Argentina experienced</w:t>
+      </w:r>
+      <w:r>
+        <w:t xml:space="preserve"> </w:t>
+      </w:r>
+      <w:r>
+        <w:t xml:space="preserve">20 during a similar time</w:t>
+      </w:r>
+      <w:r>
+        <w:t xml:space="preserve"> </w:t>
+      </w:r>
+      <w:r>
+        <w:t xml:space="preserve">frame. However, Mexico’s authoritarian period from</w:t>
       </w:r>
       <w:r>
         <w:t xml:space="preserve"> </w:t>
@@ -1354,13 +1378,19 @@
         <w:t xml:space="preserve"> </w:t>
       </w:r>
       <w:r>
-        <w:t xml:space="preserve">saw no coups at all.</w:t>
-      </w:r>
-      <w:r>
-        <w:t xml:space="preserve"> </w:t>
-      </w:r>
-      <w:r>
-        <w:t xml:space="preserve">In Africa, Sudan endured 17 coups between</w:t>
+        <w:t xml:space="preserve">saw no coups</w:t>
+      </w:r>
+      <w:r>
+        <w:t xml:space="preserve"> </w:t>
+      </w:r>
+      <w:r>
+        <w:t xml:space="preserve">at all. In Africa, Sudan endured</w:t>
+      </w:r>
+      <w:r>
+        <w:t xml:space="preserve"> </w:t>
+      </w:r>
+      <w:r>
+        <w:t xml:space="preserve">17 coups between</w:t>
       </w:r>
       <w:r>
         <w:t xml:space="preserve"> </w:t>
@@ -1396,37 +1426,43 @@
         </m:r>
       </m:oMath>
       <w:r>
-        <w:t xml:space="preserve">.</w:t>
-      </w:r>
-      <w:r>
-        <w:t xml:space="preserve"> </w:t>
-      </w:r>
-      <w:r>
-        <w:t xml:space="preserve">Similar patterns are observed in the Middle East and South Asia.</w:t>
-      </w:r>
-      <w:r>
-        <w:t xml:space="preserve"> </w:t>
-      </w:r>
-      <w:r>
-        <w:t xml:space="preserve">The question of why coups occur more frequently in certain regions, countries, and periods, while being less common in others, has captivated scholars for decades.</w:t>
-      </w:r>
-      <w:r>
-        <w:t xml:space="preserve"> </w:t>
-      </w:r>
-      <w:r>
-        <w:t xml:space="preserve">Consequently, scholars have delved into extensive research on coups.</w:t>
-      </w:r>
-      <w:r>
-        <w:t xml:space="preserve"> </w:t>
-      </w:r>
-      <w:r>
-        <w:t xml:space="preserve">Despite numerous efforts in past studies to shed light on these disparities, a definitive model or set of determinants for analysing coups remains elusive.</w:t>
-      </w:r>
-      <w:r>
-        <w:t xml:space="preserve"> </w:t>
-      </w:r>
-      <w:r>
-        <w:t xml:space="preserve">As highlighted by</w:t>
+        <w:t xml:space="preserve">. Similar</w:t>
+      </w:r>
+      <w:r>
+        <w:t xml:space="preserve"> </w:t>
+      </w:r>
+      <w:r>
+        <w:t xml:space="preserve">patterns are observed in the Middle East and South Asia. The question of why</w:t>
+      </w:r>
+      <w:r>
+        <w:t xml:space="preserve"> </w:t>
+      </w:r>
+      <w:r>
+        <w:t xml:space="preserve">coups occur more frequently in certain regions, countries, and periods, while</w:t>
+      </w:r>
+      <w:r>
+        <w:t xml:space="preserve"> </w:t>
+      </w:r>
+      <w:r>
+        <w:t xml:space="preserve">being less common in others, has captivated scholars for decades. Consequently,</w:t>
+      </w:r>
+      <w:r>
+        <w:t xml:space="preserve"> </w:t>
+      </w:r>
+      <w:r>
+        <w:t xml:space="preserve">scholars have delved into extensive research on coups. Despite numerous efforts</w:t>
+      </w:r>
+      <w:r>
+        <w:t xml:space="preserve"> </w:t>
+      </w:r>
+      <w:r>
+        <w:t xml:space="preserve">in past studies to shed light on these disparities, a definitive model or set of</w:t>
+      </w:r>
+      <w:r>
+        <w:t xml:space="preserve"> </w:t>
+      </w:r>
+      <w:r>
+        <w:t xml:space="preserve">determinants for analysing coups remains elusive. As highlighted by</w:t>
       </w:r>
       <w:r>
         <w:t xml:space="preserve"> </w:t>
@@ -1435,7 +1471,13 @@
         <w:t xml:space="preserve">Gassebner, Gutmann, and Voigt (2016)</w:t>
       </w:r>
       <w:r>
-        <w:t xml:space="preserve">, although approximately one hundred potential determinants of coups have been suggested, the fundamental question remains unanswered.</w:t>
+        <w:t xml:space="preserve">, although approximately one hundred potential determinants of</w:t>
+      </w:r>
+      <w:r>
+        <w:t xml:space="preserve"> </w:t>
+      </w:r>
+      <w:r>
+        <w:t xml:space="preserve">coups have been suggested, the fundamental question remains unanswered.</w:t>
       </w:r>
     </w:p>
     <w:p>
@@ -1443,19 +1485,25 @@
         <w:pStyle w:val="BodyText"/>
       </w:pPr>
       <w:r>
-        <w:t xml:space="preserve">However, despite extensive research by scholars, the impact of anticipated outcomes on coup initiation has not received sufficient attention.</w:t>
-      </w:r>
-      <w:r>
-        <w:t xml:space="preserve"> </w:t>
-      </w:r>
-      <w:r>
-        <w:t xml:space="preserve">When analysing the determinants of coups, it’s crucial not to overlook the most significant characteristic of coups themselves.</w:t>
-      </w:r>
-      <w:r>
-        <w:t xml:space="preserve"> </w:t>
-      </w:r>
-      <w:r>
-        <w:t xml:space="preserve">As noted by</w:t>
+        <w:t xml:space="preserve">However, despite extensive research by scholars, the impact of anticipated</w:t>
+      </w:r>
+      <w:r>
+        <w:t xml:space="preserve"> </w:t>
+      </w:r>
+      <w:r>
+        <w:t xml:space="preserve">outcomes on coup initiation has not received sufficient attention. When analysing</w:t>
+      </w:r>
+      <w:r>
+        <w:t xml:space="preserve"> </w:t>
+      </w:r>
+      <w:r>
+        <w:t xml:space="preserve">the determinants of coups, it’s crucial not to overlook the most significant</w:t>
+      </w:r>
+      <w:r>
+        <w:t xml:space="preserve"> </w:t>
+      </w:r>
+      <w:r>
+        <w:t xml:space="preserve">characteristic of coups themselves. As noted by</w:t>
       </w:r>
       <w:r>
         <w:t xml:space="preserve"> </w:t>
@@ -1473,7 +1521,19 @@
         <w:t xml:space="preserve">“</w:t>
       </w:r>
       <w:r>
-        <w:t xml:space="preserve">illegal and overt attempts by the military or other elites within the state apparatus to unseat the sitting executive.</w:t>
+        <w:t xml:space="preserve">illegal</w:t>
+      </w:r>
+      <w:r>
+        <w:t xml:space="preserve"> </w:t>
+      </w:r>
+      <w:r>
+        <w:t xml:space="preserve">and overt attempts by the military or other elites within the state apparatus to</w:t>
+      </w:r>
+      <w:r>
+        <w:t xml:space="preserve"> </w:t>
+      </w:r>
+      <w:r>
+        <w:t xml:space="preserve">unseat the sitting executive.</w:t>
       </w:r>
       <w:r>
         <w:t xml:space="preserve">”</w:t>
@@ -1482,19 +1542,25 @@
         <w:t xml:space="preserve">(J. M. Powell and Thyne 2011, 252)</w:t>
       </w:r>
       <w:r>
-        <w:t xml:space="preserve">.</w:t>
-      </w:r>
-      <w:r>
-        <w:t xml:space="preserve"> </w:t>
-      </w:r>
-      <w:r>
-        <w:t xml:space="preserve">Due to their illegality, the consequences of a failed coup could be severe, with perpetrators risking imprisonment, exile, or even death.</w:t>
-      </w:r>
-      <w:r>
-        <w:t xml:space="preserve"> </w:t>
-      </w:r>
-      <w:r>
-        <w:t xml:space="preserve">In some instances, the repercussions extend to the families of the coup perpetrators.</w:t>
+        <w:t xml:space="preserve">. Due to their illegality, the</w:t>
+      </w:r>
+      <w:r>
+        <w:t xml:space="preserve"> </w:t>
+      </w:r>
+      <w:r>
+        <w:t xml:space="preserve">consequences of a failed coup could be severe, with perpetrators risking</w:t>
+      </w:r>
+      <w:r>
+        <w:t xml:space="preserve"> </w:t>
+      </w:r>
+      <w:r>
+        <w:t xml:space="preserve">imprisonment, exile, or even death. In some instances, the repercussions extend</w:t>
+      </w:r>
+      <w:r>
+        <w:t xml:space="preserve"> </w:t>
+      </w:r>
+      <w:r>
+        <w:t xml:space="preserve">to the families of the coup perpetrators.</w:t>
       </w:r>
     </w:p>
     <w:p>
@@ -1536,19 +1602,19 @@
         <w:t xml:space="preserve"> </w:t>
       </w:r>
       <w:r>
-        <w:t xml:space="preserve">Furthermore, more importantly, half of these coups have been successful.</w:t>
-      </w:r>
-      <w:r>
-        <w:t xml:space="preserve"> </w:t>
-      </w:r>
-      <w:r>
-        <w:t xml:space="preserve">At first glance, coups seem to be a high-success-rate, high-reward political venture and speculation.</w:t>
-      </w:r>
-      <w:r>
-        <w:t xml:space="preserve"> </w:t>
-      </w:r>
-      <w:r>
-        <w:t xml:space="preserve">However, compared to over</w:t>
+        <w:t xml:space="preserve">Furthermore, more importantly, half of these coups have been successful. At first</w:t>
+      </w:r>
+      <w:r>
+        <w:t xml:space="preserve"> </w:t>
+      </w:r>
+      <w:r>
+        <w:t xml:space="preserve">glance, coups seem to be a high-success-rate, high-reward political venture and</w:t>
+      </w:r>
+      <w:r>
+        <w:t xml:space="preserve"> </w:t>
+      </w:r>
+      <w:r>
+        <w:t xml:space="preserve">speculation. However, compared to over</w:t>
       </w:r>
       <w:r>
         <w:t xml:space="preserve"> </w:t>
@@ -1582,7 +1648,13 @@
         </m:r>
       </m:oMath>
       <w:r>
-        <w:t xml:space="preserve">, the occurrence of 491 coups appears rather rare, accounting for less than</w:t>
+        <w:t xml:space="preserve">, the</w:t>
+      </w:r>
+      <w:r>
+        <w:t xml:space="preserve"> </w:t>
+      </w:r>
+      <w:r>
+        <w:t xml:space="preserve">occurrence of 491 coups appears rather rare, accounting for less than</w:t>
       </w:r>
       <w:r>
         <w:t xml:space="preserve"> </w:t>
@@ -1613,67 +1685,167 @@
         <w:pStyle w:val="BodyText"/>
       </w:pPr>
       <w:r>
-        <w:t xml:space="preserve">The low occurrence rate and high success rate indicate that the initiation of coups is highly selective.</w:t>
-      </w:r>
-      <w:r>
-        <w:t xml:space="preserve"> </w:t>
-      </w:r>
-      <w:r>
-        <w:t xml:space="preserve">In other words, the likelihood of a coup occurring depends greatly on its potential success rate.</w:t>
-      </w:r>
-      <w:r>
-        <w:t xml:space="preserve"> </w:t>
-      </w:r>
-      <w:r>
-        <w:t xml:space="preserve">Coup plotters carefully assess their chances before staging a coup.</w:t>
-      </w:r>
-      <w:r>
-        <w:t xml:space="preserve"> </w:t>
-      </w:r>
-      <w:r>
-        <w:t xml:space="preserve">If they decide to proceed, it suggests that the conditions are relatively ripe, hence the fifty-fifty success rate.</w:t>
-      </w:r>
-      <w:r>
-        <w:t xml:space="preserve"> </w:t>
-      </w:r>
-      <w:r>
-        <w:t xml:space="preserve">Plans with immature conditions and low chances of success are automatically filtered out.</w:t>
-      </w:r>
-      <w:r>
-        <w:t xml:space="preserve"> </w:t>
-      </w:r>
-      <w:r>
-        <w:t xml:space="preserve">Fundamentally, launching a coup is not like participating in a general election, where failure in one election allows for another attempt in the next election.</w:t>
-      </w:r>
-      <w:r>
-        <w:t xml:space="preserve"> </w:t>
-      </w:r>
-      <w:r>
-        <w:t xml:space="preserve">A coup is a high-stakes gamble where success brings substantial rewards, while failure may result in martyrdom.</w:t>
-      </w:r>
-      <w:r>
-        <w:t xml:space="preserve"> </w:t>
-      </w:r>
-      <w:r>
-        <w:t xml:space="preserve">Failure, put differently, means permanent and absolute defeat.</w:t>
-      </w:r>
-      <w:r>
-        <w:t xml:space="preserve"> </w:t>
-      </w:r>
-      <w:r>
-        <w:t xml:space="preserve">Furthermore, the outcomes of coups are typically decided within a matter of days, sometimes even mere hours.</w:t>
-      </w:r>
-      <w:r>
-        <w:t xml:space="preserve"> </w:t>
-      </w:r>
-      <w:r>
-        <w:t xml:space="preserve">Unlike prolonged conflicts where victories or defeats may shift over time, the success of a coup is often sealed at its inception.</w:t>
-      </w:r>
-      <w:r>
-        <w:t xml:space="preserve"> </w:t>
-      </w:r>
-      <w:r>
-        <w:t xml:space="preserve">Every detail must be meticulously planned and arranged beforehand.</w:t>
+        <w:t xml:space="preserve">The low occurrence rate and high success rate indicate that the initiation of</w:t>
+      </w:r>
+      <w:r>
+        <w:t xml:space="preserve"> </w:t>
+      </w:r>
+      <w:r>
+        <w:t xml:space="preserve">coups is highly selective. In other words, the likelihood of a coup occurring</w:t>
+      </w:r>
+      <w:r>
+        <w:t xml:space="preserve"> </w:t>
+      </w:r>
+      <w:r>
+        <w:t xml:space="preserve">depends greatly on its potential success rate. Coup plotters carefully assess</w:t>
+      </w:r>
+      <w:r>
+        <w:t xml:space="preserve"> </w:t>
+      </w:r>
+      <w:r>
+        <w:t xml:space="preserve">their chances before staging a coup. If they decide to proceed, it suggests that</w:t>
+      </w:r>
+      <w:r>
+        <w:t xml:space="preserve"> </w:t>
+      </w:r>
+      <w:r>
+        <w:t xml:space="preserve">the conditions are relatively ripe, hence the fifty-fifty success rate. Plans</w:t>
+      </w:r>
+      <w:r>
+        <w:t xml:space="preserve"> </w:t>
+      </w:r>
+      <w:r>
+        <w:t xml:space="preserve">with immature conditions and low chances of success are automatically filtered</w:t>
+      </w:r>
+      <w:r>
+        <w:t xml:space="preserve"> </w:t>
+      </w:r>
+      <w:r>
+        <w:t xml:space="preserve">out. Fundamentally, launching a coup is not like participating in a general</w:t>
+      </w:r>
+      <w:r>
+        <w:t xml:space="preserve"> </w:t>
+      </w:r>
+      <w:r>
+        <w:t xml:space="preserve">election, where failure in one election allows for another attempt in the next</w:t>
+      </w:r>
+      <w:r>
+        <w:t xml:space="preserve"> </w:t>
+      </w:r>
+      <w:r>
+        <w:t xml:space="preserve">election. A coup is a high-stakes gamble where success brings substantial</w:t>
+      </w:r>
+      <w:r>
+        <w:t xml:space="preserve"> </w:t>
+      </w:r>
+      <w:r>
+        <w:t xml:space="preserve">rewards, while failure may result in martyrdom. Failure, put differently, means</w:t>
+      </w:r>
+      <w:r>
+        <w:t xml:space="preserve"> </w:t>
+      </w:r>
+      <w:r>
+        <w:t xml:space="preserve">permanent and absolute defeat. Furthermore, the outcomes of coups are typically</w:t>
+      </w:r>
+      <w:r>
+        <w:t xml:space="preserve"> </w:t>
+      </w:r>
+      <w:r>
+        <w:t xml:space="preserve">decided within a matter of days, sometimes even mere hours. Unlike prolonged</w:t>
+      </w:r>
+      <w:r>
+        <w:t xml:space="preserve"> </w:t>
+      </w:r>
+      <w:r>
+        <w:t xml:space="preserve">conflicts where victories or defeats may shift over time, the success of a coup</w:t>
+      </w:r>
+      <w:r>
+        <w:t xml:space="preserve"> </w:t>
+      </w:r>
+      <w:r>
+        <w:t xml:space="preserve">is often sealed at its inception. Every detail must be meticulously planned and</w:t>
+      </w:r>
+      <w:r>
+        <w:t xml:space="preserve"> </w:t>
+      </w:r>
+      <w:r>
+        <w:t xml:space="preserve">arranged beforehand.</w:t>
+      </w:r>
+    </w:p>
+    <w:p>
+      <w:pPr>
+        <w:pStyle w:val="BodyText"/>
+      </w:pPr>
+      <w:r>
+        <w:t xml:space="preserve">Hence, the factors influencing the success rates of coups play a significant role</w:t>
+      </w:r>
+      <w:r>
+        <w:t xml:space="preserve"> </w:t>
+      </w:r>
+      <w:r>
+        <w:t xml:space="preserve">in shaping coup attempts. This study employs a sample selection model to examine</w:t>
+      </w:r>
+      <w:r>
+        <w:t xml:space="preserve"> </w:t>
+      </w:r>
+      <w:r>
+        <w:t xml:space="preserve">the factors affecting the success rates of coups and, consequently, the</w:t>
+      </w:r>
+      <w:r>
+        <w:t xml:space="preserve"> </w:t>
+      </w:r>
+      <w:r>
+        <w:t xml:space="preserve">likelihood of coup attempts. I posit that the power dynamics among coup</w:t>
+      </w:r>
+      <w:r>
+        <w:t xml:space="preserve"> </w:t>
+      </w:r>
+      <w:r>
+        <w:t xml:space="preserve">perpetrators, incumbents, and other ruling elites are pivotal in determining the</w:t>
+      </w:r>
+      <w:r>
+        <w:t xml:space="preserve"> </w:t>
+      </w:r>
+      <w:r>
+        <w:t xml:space="preserve">success of coups. These dynamics are largely contingent on regime types,</w:t>
+      </w:r>
+      <w:r>
+        <w:t xml:space="preserve"> </w:t>
+      </w:r>
+      <w:r>
+        <w:t xml:space="preserve">highlighting the pivotal role of regime types in shaping coup attempts.</w:t>
+      </w:r>
+    </w:p>
+    <w:p>
+      <w:pPr>
+        <w:pStyle w:val="BodyText"/>
+      </w:pPr>
+      <w:r>
+        <w:t xml:space="preserve">This study offers two potential contributions to the existing literature:</w:t>
+      </w:r>
+      <w:r>
+        <w:t xml:space="preserve"> </w:t>
+      </w:r>
+      <w:r>
+        <w:t xml:space="preserve">firstly, it highlights the significance of power dynamics within various regime</w:t>
+      </w:r>
+      <w:r>
+        <w:t xml:space="preserve"> </w:t>
+      </w:r>
+      <w:r>
+        <w:t xml:space="preserve">types as critical factors influencing coup attempts; secondly, it demonstrates</w:t>
+      </w:r>
+      <w:r>
+        <w:t xml:space="preserve"> </w:t>
+      </w:r>
+      <w:r>
+        <w:t xml:space="preserve">how sample selection models can enhance our understanding of coup attempts by</w:t>
+      </w:r>
+      <w:r>
+        <w:t xml:space="preserve"> </w:t>
+      </w:r>
+      <w:r>
+        <w:t xml:space="preserve">taking into account the success rates of coups.</w:t>
       </w:r>
     </w:p>
     <w:tbl>
@@ -3058,40 +3230,6 @@
         <w:pStyle w:val="BodyText"/>
       </w:pPr>
       <w:r>
-        <w:t xml:space="preserve">Hence, the factors influencing the success rates of coups play a significant role in shaping coup attempts.</w:t>
-      </w:r>
-      <w:r>
-        <w:t xml:space="preserve"> </w:t>
-      </w:r>
-      <w:r>
-        <w:t xml:space="preserve">This study employs a sample selection model to examine the factors affecting the success rates of coups and, consequently, the likelihood of coup attempts.</w:t>
-      </w:r>
-      <w:r>
-        <w:t xml:space="preserve"> </w:t>
-      </w:r>
-      <w:r>
-        <w:t xml:space="preserve">I posit that the power dynamics among coup perpetrators, incumbents, and other ruling elites are pivotal in determining the success of coups.</w:t>
-      </w:r>
-      <w:r>
-        <w:t xml:space="preserve"> </w:t>
-      </w:r>
-      <w:r>
-        <w:t xml:space="preserve">These dynamics are largely contingent on regime types, highlighting the pivotal role of regime types in shaping coup attempts.</w:t>
-      </w:r>
-    </w:p>
-    <w:p>
-      <w:pPr>
-        <w:pStyle w:val="BodyText"/>
-      </w:pPr>
-      <w:r>
-        <w:t xml:space="preserve">This study offers two potential contributions to the existing literature: firstly, it highlights the significance of power dynamics within various regime types as critical factors influencing coup attempts; secondly, it demonstrates how sample selection models can enhance our understanding of coup attempts by taking into account the success rates of coups.</w:t>
-      </w:r>
-    </w:p>
-    <w:p>
-      <w:pPr>
-        <w:pStyle w:val="BodyText"/>
-      </w:pPr>
-      <w:r>
         <w:t xml:space="preserve">The subsequent section of this paper delves into previous research on coups.</w:t>
       </w:r>
       <w:r>
@@ -3109,19 +3247,19 @@
         </m:r>
       </m:oMath>
       <w:r>
-        <w:t xml:space="preserve">, I present the research framework and propose hypotheses.</w:t>
-      </w:r>
-      <w:r>
-        <w:t xml:space="preserve"> </w:t>
-      </w:r>
-      <w:r>
-        <w:t xml:space="preserve">Part 4 provides insights into the data and variables utilized in the study.</w:t>
-      </w:r>
-      <w:r>
-        <w:t xml:space="preserve"> </w:t>
-      </w:r>
-      <w:r>
-        <w:t xml:space="preserve">The testing results are discussed in Part</w:t>
+        <w:t xml:space="preserve">, I present the research framework and propose</w:t>
+      </w:r>
+      <w:r>
+        <w:t xml:space="preserve"> </w:t>
+      </w:r>
+      <w:r>
+        <w:t xml:space="preserve">hypotheses. Part 4 provides insights into the data and variables utilized in the</w:t>
+      </w:r>
+      <w:r>
+        <w:t xml:space="preserve"> </w:t>
+      </w:r>
+      <w:r>
+        <w:t xml:space="preserve">study. The testing results are discussed in Part</w:t>
       </w:r>
       <w:r>
         <w:t xml:space="preserve"> </w:t>
@@ -3132,7 +3270,13 @@
         </m:r>
       </m:oMath>
       <w:r>
-        <w:t xml:space="preserve">, followed by the conclusion in Part</w:t>
+        <w:t xml:space="preserve">, followed by the conclusion</w:t>
+      </w:r>
+      <w:r>
+        <w:t xml:space="preserve"> </w:t>
+      </w:r>
+      <w:r>
+        <w:t xml:space="preserve">in Part</w:t>
       </w:r>
       <w:r>
         <w:t xml:space="preserve"> </w:t>
@@ -3147,7 +3291,7 @@
       </w:r>
     </w:p>
     <w:bookmarkEnd w:id="23"/>
-    <w:bookmarkStart w:id="32" w:name="dynamics-of-coup-attempts-and-outcomes"/>
+    <w:bookmarkStart w:id="33" w:name="dynamics-of-coup-attempts-and-outcomes"/>
     <w:p>
       <w:pPr>
         <w:pStyle w:val="Heading2"/>
@@ -3161,7 +3305,13 @@
         <w:pStyle w:val="FirstParagraph"/>
       </w:pPr>
       <w:r>
-        <w:t xml:space="preserve">When contemplating a coup, plotters grapple with two crucial factors that also occupy coup scholars:</w:t>
+        <w:t xml:space="preserve">When contemplating a coup, plotters grapple with two crucial factors that also</w:t>
+      </w:r>
+      <w:r>
+        <w:t xml:space="preserve"> </w:t>
+      </w:r>
+      <w:r>
+        <w:t xml:space="preserve">occupy coup scholars:</w:t>
       </w:r>
       <w:r>
         <w:t xml:space="preserve"> </w:t>
@@ -3232,7 +3382,13 @@
         <w:t xml:space="preserve"> </w:t>
       </w:r>
       <w:r>
-        <w:t xml:space="preserve">The allure of absolute power, prestige, and wealth for themselves, family, and close associates is a significant motivator.</w:t>
+        <w:t xml:space="preserve">The allure of absolute power, prestige, and wealth for</w:t>
+      </w:r>
+      <w:r>
+        <w:t xml:space="preserve"> </w:t>
+      </w:r>
+      <w:r>
+        <w:t xml:space="preserve">themselves, family, and close associates is a significant motivator.</w:t>
       </w:r>
       <w:r>
         <w:t xml:space="preserve"> </w:t>
@@ -3244,19 +3400,25 @@
         <w:t xml:space="preserve"> </w:t>
       </w:r>
       <w:r>
-        <w:t xml:space="preserve">distinguishes between totalitarian and tinpot dictators based on their use of power.</w:t>
-      </w:r>
-      <w:r>
-        <w:t xml:space="preserve"> </w:t>
-      </w:r>
-      <w:r>
-        <w:t xml:space="preserve">Totalitarian leaders control every aspect of life, relishing their authority.</w:t>
-      </w:r>
-      <w:r>
-        <w:t xml:space="preserve"> </w:t>
-      </w:r>
-      <w:r>
-        <w:t xml:space="preserve">Tinpot leaders, however, prioritize personal enrichment, indulging in extravagant lifestyles.</w:t>
+        <w:t xml:space="preserve">distinguishes between totalitarian and tinpot dictators based on</w:t>
+      </w:r>
+      <w:r>
+        <w:t xml:space="preserve"> </w:t>
+      </w:r>
+      <w:r>
+        <w:t xml:space="preserve">their use of power. Totalitarian leaders control every aspect of life, relishing</w:t>
+      </w:r>
+      <w:r>
+        <w:t xml:space="preserve"> </w:t>
+      </w:r>
+      <w:r>
+        <w:t xml:space="preserve">their authority. Tinpot leaders, however, prioritize personal enrichment,</w:t>
+      </w:r>
+      <w:r>
+        <w:t xml:space="preserve"> </w:t>
+      </w:r>
+      <w:r>
+        <w:t xml:space="preserve">indulging in extravagant lifestyles.</w:t>
       </w:r>
     </w:p>
     <w:p>
@@ -3274,31 +3436,43 @@
         <w:t xml:space="preserve"> </w:t>
       </w:r>
       <w:r>
-        <w:t xml:space="preserve">Sometimes, coups are justified as rescuing a nation in crisis, upholding the constitution, or facilitating a democratic transition.</w:t>
-      </w:r>
-      <w:r>
-        <w:t xml:space="preserve"> </w:t>
-      </w:r>
-      <w:r>
-        <w:t xml:space="preserve">However, scepticism is warranted, as self-serving plotters often use such rhetoric.</w:t>
-      </w:r>
-      <w:r>
-        <w:t xml:space="preserve"> </w:t>
-      </w:r>
-      <w:r>
-        <w:t xml:space="preserve">Nevertheless, legitimate cases exist.</w:t>
-      </w:r>
-      <w:r>
-        <w:t xml:space="preserve"> </w:t>
-      </w:r>
-      <w:r>
-        <w:t xml:space="preserve">In 2010, a coup in Niger ousted President Tandja, who attempted an unconstitutional third term.</w:t>
-      </w:r>
-      <w:r>
-        <w:t xml:space="preserve"> </w:t>
-      </w:r>
-      <w:r>
-        <w:t xml:space="preserve">His actions, including dissolving the opposing Constitutional Court and calling a self-serving referendum, triggered a coup to protect the constitution</w:t>
+        <w:t xml:space="preserve">Sometimes, coups are justified as rescuing a</w:t>
+      </w:r>
+      <w:r>
+        <w:t xml:space="preserve"> </w:t>
+      </w:r>
+      <w:r>
+        <w:t xml:space="preserve">nation in crisis, upholding the constitution, or facilitating a democratic</w:t>
+      </w:r>
+      <w:r>
+        <w:t xml:space="preserve"> </w:t>
+      </w:r>
+      <w:r>
+        <w:t xml:space="preserve">transition. However, scepticism is warranted, as self-serving plotters often use</w:t>
+      </w:r>
+      <w:r>
+        <w:t xml:space="preserve"> </w:t>
+      </w:r>
+      <w:r>
+        <w:t xml:space="preserve">such rhetoric. Nevertheless, legitimate cases exist. In 2010, a coup in Niger</w:t>
+      </w:r>
+      <w:r>
+        <w:t xml:space="preserve"> </w:t>
+      </w:r>
+      <w:r>
+        <w:t xml:space="preserve">ousted President Tandja, who attempted an unconstitutional third term. His</w:t>
+      </w:r>
+      <w:r>
+        <w:t xml:space="preserve"> </w:t>
+      </w:r>
+      <w:r>
+        <w:t xml:space="preserve">actions, including dissolving the opposing Constitutional Court and calling a</w:t>
+      </w:r>
+      <w:r>
+        <w:t xml:space="preserve"> </w:t>
+      </w:r>
+      <w:r>
+        <w:t xml:space="preserve">self-serving referendum, triggered a coup to protect the constitution</w:t>
       </w:r>
       <w:r>
         <w:t xml:space="preserve"> </w:t>
@@ -3325,25 +3499,37 @@
         <w:t xml:space="preserve"> </w:t>
       </w:r>
       <w:r>
-        <w:t xml:space="preserve">In rare instances, coups serve as a last resort against imminent political persecution.</w:t>
-      </w:r>
-      <w:r>
-        <w:t xml:space="preserve"> </w:t>
-      </w:r>
-      <w:r>
-        <w:t xml:space="preserve">Coup leaders might not seek power but fear elimination by the incumbent leader.</w:t>
-      </w:r>
-      <w:r>
-        <w:t xml:space="preserve"> </w:t>
-      </w:r>
-      <w:r>
-        <w:t xml:space="preserve">Consequently, the coup becomes a pre-emptive strike rather than an ambitious power grab.</w:t>
-      </w:r>
-      <w:r>
-        <w:t xml:space="preserve"> </w:t>
-      </w:r>
-      <w:r>
-        <w:t xml:space="preserve">An example is Idi Amin, who, in 1971, staged a coup against Ugandan President Obote, who was attempting to remove Amin from his position as army commander-in-chief</w:t>
+        <w:t xml:space="preserve">In rare instances, coups serve as a last resort against</w:t>
+      </w:r>
+      <w:r>
+        <w:t xml:space="preserve"> </w:t>
+      </w:r>
+      <w:r>
+        <w:t xml:space="preserve">imminent political persecution. Coup leaders might not seek power but fear</w:t>
+      </w:r>
+      <w:r>
+        <w:t xml:space="preserve"> </w:t>
+      </w:r>
+      <w:r>
+        <w:t xml:space="preserve">elimination by the incumbent leader. Consequently, the coup becomes a pre-emptive</w:t>
+      </w:r>
+      <w:r>
+        <w:t xml:space="preserve"> </w:t>
+      </w:r>
+      <w:r>
+        <w:t xml:space="preserve">strike rather than an ambitious power grab. An example is Idi Amin, who, in 1971,</w:t>
+      </w:r>
+      <w:r>
+        <w:t xml:space="preserve"> </w:t>
+      </w:r>
+      <w:r>
+        <w:t xml:space="preserve">staged a coup against Ugandan President Obote, who was attempting to remove Amin</w:t>
+      </w:r>
+      <w:r>
+        <w:t xml:space="preserve"> </w:t>
+      </w:r>
+      <w:r>
+        <w:t xml:space="preserve">from his position as army commander-in-chief</w:t>
       </w:r>
       <w:r>
         <w:t xml:space="preserve"> </w:t>
@@ -3360,19 +3546,37 @@
         <w:pStyle w:val="BodyText"/>
       </w:pPr>
       <w:r>
-        <w:t xml:space="preserve">While these motivations can arise in any regime, autocracies are more susceptible, particularly for the latter two types.</w:t>
-      </w:r>
-      <w:r>
-        <w:t xml:space="preserve"> </w:t>
-      </w:r>
-      <w:r>
-        <w:t xml:space="preserve">Stable democracies rarely face such constitutional crises or political persecutions that necessitate coups to protect them.</w:t>
-      </w:r>
-      <w:r>
-        <w:t xml:space="preserve"> </w:t>
-      </w:r>
-      <w:r>
-        <w:t xml:space="preserve">However, new democracies can be vulnerable to instability, economic downturns, and democratic backsliding which coup plotters can then use as a pretext to justify their actions.</w:t>
+        <w:t xml:space="preserve">While these motivations can arise in any regime, autocracies are more</w:t>
+      </w:r>
+      <w:r>
+        <w:t xml:space="preserve"> </w:t>
+      </w:r>
+      <w:r>
+        <w:t xml:space="preserve">susceptible, particularly for the latter two types. Stable democracies rarely</w:t>
+      </w:r>
+      <w:r>
+        <w:t xml:space="preserve"> </w:t>
+      </w:r>
+      <w:r>
+        <w:t xml:space="preserve">face such constitutional crises or political persecutions that necessitate coups</w:t>
+      </w:r>
+      <w:r>
+        <w:t xml:space="preserve"> </w:t>
+      </w:r>
+      <w:r>
+        <w:t xml:space="preserve">to protect them. However, new democracies can be vulnerable to instability,</w:t>
+      </w:r>
+      <w:r>
+        <w:t xml:space="preserve"> </w:t>
+      </w:r>
+      <w:r>
+        <w:t xml:space="preserve">economic downturns, and democratic backsliding which coup plotters can then use</w:t>
+      </w:r>
+      <w:r>
+        <w:t xml:space="preserve"> </w:t>
+      </w:r>
+      <w:r>
+        <w:t xml:space="preserve">as a pretext to justify their actions.</w:t>
       </w:r>
     </w:p>
     <w:p>
@@ -3380,7 +3584,13 @@
         <w:pStyle w:val="BodyText"/>
       </w:pPr>
       <w:r>
-        <w:t xml:space="preserve">Despite these potential motivations, coups are relatively uncommon, occurring in only</w:t>
+        <w:t xml:space="preserve">Despite these potential motivations, coups are relatively uncommon, occurring in</w:t>
+      </w:r>
+      <w:r>
+        <w:t xml:space="preserve"> </w:t>
+      </w:r>
+      <w:r>
+        <w:t xml:space="preserve">only</w:t>
       </w:r>
       <w:r>
         <w:t xml:space="preserve"> </w:t>
@@ -3400,19 +3610,19 @@
         <w:t xml:space="preserve"> </w:t>
       </w:r>
       <w:r>
-        <w:t xml:space="preserve">of country-years since 1950.</w:t>
-      </w:r>
-      <w:r>
-        <w:t xml:space="preserve"> </w:t>
-      </w:r>
-      <w:r>
-        <w:t xml:space="preserve">This is because even the most determined coup plotters require the capability to succeed, which we will explore in the next section.</w:t>
-      </w:r>
-      <w:r>
-        <w:t xml:space="preserve"> </w:t>
-      </w:r>
-      <w:r>
-        <w:t xml:space="preserve">No rational actor attempts a guaranteed failure.</w:t>
+        <w:t xml:space="preserve">of country-years since 1950. This is because even the most determined</w:t>
+      </w:r>
+      <w:r>
+        <w:t xml:space="preserve"> </w:t>
+      </w:r>
+      <w:r>
+        <w:t xml:space="preserve">coup plotters require the capability to succeed, which we will explore in the</w:t>
+      </w:r>
+      <w:r>
+        <w:t xml:space="preserve"> </w:t>
+      </w:r>
+      <w:r>
+        <w:t xml:space="preserve">next section. No rational actor attempts a guaranteed failure.</w:t>
       </w:r>
     </w:p>
     <w:bookmarkEnd w:id="24"/>
@@ -3430,19 +3640,31 @@
         <w:pStyle w:val="FirstParagraph"/>
       </w:pPr>
       <w:r>
-        <w:t xml:space="preserve">While there may be numerous ambitious political figures vying to seize supreme power for various reasons, only a select few have the opportunity to orchestrate a coup.</w:t>
-      </w:r>
-      <w:r>
-        <w:t xml:space="preserve"> </w:t>
-      </w:r>
-      <w:r>
-        <w:t xml:space="preserve">What truly determines their ability to launch a coup, however, is not merely their willingness, but their capability.</w:t>
-      </w:r>
-      <w:r>
-        <w:t xml:space="preserve"> </w:t>
-      </w:r>
-      <w:r>
-        <w:t xml:space="preserve">Yet, compared to the incumbent, coup plotters naturally face disadvantages.</w:t>
+        <w:t xml:space="preserve">While there may be numerous ambitious political figures vying to seize supreme</w:t>
+      </w:r>
+      <w:r>
+        <w:t xml:space="preserve"> </w:t>
+      </w:r>
+      <w:r>
+        <w:t xml:space="preserve">power for various reasons, only a select few have the opportunity to orchestrate</w:t>
+      </w:r>
+      <w:r>
+        <w:t xml:space="preserve"> </w:t>
+      </w:r>
+      <w:r>
+        <w:t xml:space="preserve">a coup. What truly determines their ability to launch a coup, however, is not</w:t>
+      </w:r>
+      <w:r>
+        <w:t xml:space="preserve"> </w:t>
+      </w:r>
+      <w:r>
+        <w:t xml:space="preserve">merely their willingness, but their capability. Yet, compared to the incumbent,</w:t>
+      </w:r>
+      <w:r>
+        <w:t xml:space="preserve"> </w:t>
+      </w:r>
+      <w:r>
+        <w:t xml:space="preserve">coup plotters naturally face disadvantages.</w:t>
       </w:r>
     </w:p>
     <w:p>
@@ -3450,19 +3672,31 @@
         <w:pStyle w:val="BodyText"/>
       </w:pPr>
       <w:r>
-        <w:t xml:space="preserve">Firstly, as previously mentioned, coups constitute illegal actions against incumbent leaders.</w:t>
-      </w:r>
-      <w:r>
-        <w:t xml:space="preserve"> </w:t>
-      </w:r>
-      <w:r>
-        <w:t xml:space="preserve">To avoid the severe consequences of exposure or failure, coup plots must remain clandestine within a tightly knit core group.</w:t>
-      </w:r>
-      <w:r>
-        <w:t xml:space="preserve"> </w:t>
-      </w:r>
-      <w:r>
-        <w:t xml:space="preserve">Coup plotters cannot openly recruit supporters to bolster their strength, while incumbents can openly implement coup-proofing strategies to thwart coup attempts.</w:t>
+        <w:t xml:space="preserve">Firstly, as previously mentioned, coups constitute illegal actions against</w:t>
+      </w:r>
+      <w:r>
+        <w:t xml:space="preserve"> </w:t>
+      </w:r>
+      <w:r>
+        <w:t xml:space="preserve">incumbent leaders. To avoid the severe consequences of exposure or failure, coup</w:t>
+      </w:r>
+      <w:r>
+        <w:t xml:space="preserve"> </w:t>
+      </w:r>
+      <w:r>
+        <w:t xml:space="preserve">plots must remain clandestine within a tightly knit core group. Coup plotters</w:t>
+      </w:r>
+      <w:r>
+        <w:t xml:space="preserve"> </w:t>
+      </w:r>
+      <w:r>
+        <w:t xml:space="preserve">cannot openly recruit supporters to bolster their strength, while incumbents can</w:t>
+      </w:r>
+      <w:r>
+        <w:t xml:space="preserve"> </w:t>
+      </w:r>
+      <w:r>
+        <w:t xml:space="preserve">openly implement coup-proofing strategies to thwart coup attempts.</w:t>
       </w:r>
     </w:p>
     <w:p>
@@ -3470,19 +3704,43 @@
         <w:pStyle w:val="BodyText"/>
       </w:pPr>
       <w:r>
-        <w:t xml:space="preserve">Secondly, coup plotters are uncertain about how other ruling factions might react to their actions, particularly those capable of altering the balance of power.</w:t>
-      </w:r>
-      <w:r>
-        <w:t xml:space="preserve"> </w:t>
-      </w:r>
-      <w:r>
-        <w:t xml:space="preserve">Conversely, incumbent leaders possess a keen understanding of power dynamics and take proactive measures to tilt the balance in their favour.</w:t>
-      </w:r>
-      <w:r>
-        <w:t xml:space="preserve"> </w:t>
-      </w:r>
-      <w:r>
-        <w:t xml:space="preserve">Though unaware of specific coup instigators, incumbent leaders are keenly aware of potential threats and adapt accordingly to those who possess the capability to challenge them.</w:t>
+        <w:t xml:space="preserve">Secondly, coup plotters are uncertain about how other ruling factions might react</w:t>
+      </w:r>
+      <w:r>
+        <w:t xml:space="preserve"> </w:t>
+      </w:r>
+      <w:r>
+        <w:t xml:space="preserve">to their actions, particularly those capable of altering the balance of power.</w:t>
+      </w:r>
+      <w:r>
+        <w:t xml:space="preserve"> </w:t>
+      </w:r>
+      <w:r>
+        <w:t xml:space="preserve">Conversely, incumbent leaders possess a keen understanding of power dynamics and</w:t>
+      </w:r>
+      <w:r>
+        <w:t xml:space="preserve"> </w:t>
+      </w:r>
+      <w:r>
+        <w:t xml:space="preserve">take proactive measures to tilt the balance in their favour. Though unaware of</w:t>
+      </w:r>
+      <w:r>
+        <w:t xml:space="preserve"> </w:t>
+      </w:r>
+      <w:r>
+        <w:t xml:space="preserve">specific coup instigators, incumbent leaders are keenly aware of potential</w:t>
+      </w:r>
+      <w:r>
+        <w:t xml:space="preserve"> </w:t>
+      </w:r>
+      <w:r>
+        <w:t xml:space="preserve">threats and adapt accordingly to those who possess the capability to challenge</w:t>
+      </w:r>
+      <w:r>
+        <w:t xml:space="preserve"> </w:t>
+      </w:r>
+      <w:r>
+        <w:t xml:space="preserve">them.</w:t>
       </w:r>
     </w:p>
     <w:p>
@@ -3490,31 +3748,43 @@
         <w:pStyle w:val="BodyText"/>
       </w:pPr>
       <w:r>
-        <w:t xml:space="preserve">Thirdly, coup plotters grapple with a loyalty dilemma and unreliable commitment among participants.</w:t>
-      </w:r>
-      <w:r>
-        <w:t xml:space="preserve"> </w:t>
-      </w:r>
-      <w:r>
-        <w:t xml:space="preserve">The risks involved are considerable, and anticipated benefits are highly uncertain.</w:t>
-      </w:r>
-      <w:r>
-        <w:t xml:space="preserve"> </w:t>
-      </w:r>
-      <w:r>
-        <w:t xml:space="preserve">Even in the event of a successful coup, there is no guarantee that promises made by coup leaders will be honoured.</w:t>
-      </w:r>
-      <w:r>
-        <w:t xml:space="preserve"> </w:t>
-      </w:r>
-      <w:r>
-        <w:t xml:space="preserve">Additionally, post-coup purges often target capable assistants to pre-empt future challenges.</w:t>
-      </w:r>
-      <w:r>
-        <w:t xml:space="preserve"> </w:t>
-      </w:r>
-      <w:r>
-        <w:t xml:space="preserve">Consequently, defecting to support the incumbent leader seems less risky and offers a safer bet with predictable rewards.</w:t>
+        <w:t xml:space="preserve">Thirdly, coup plotters grapple with a loyalty dilemma and unreliable commitment</w:t>
+      </w:r>
+      <w:r>
+        <w:t xml:space="preserve"> </w:t>
+      </w:r>
+      <w:r>
+        <w:t xml:space="preserve">among participants. The risks involved are considerable, and anticipated benefits</w:t>
+      </w:r>
+      <w:r>
+        <w:t xml:space="preserve"> </w:t>
+      </w:r>
+      <w:r>
+        <w:t xml:space="preserve">are highly uncertain. Even in the event of a successful coup, there is no</w:t>
+      </w:r>
+      <w:r>
+        <w:t xml:space="preserve"> </w:t>
+      </w:r>
+      <w:r>
+        <w:t xml:space="preserve">guarantee that promises made by coup leaders will be honoured. Additionally,</w:t>
+      </w:r>
+      <w:r>
+        <w:t xml:space="preserve"> </w:t>
+      </w:r>
+      <w:r>
+        <w:t xml:space="preserve">post-coup purges often target capable assistants to pre-empt future challenges.</w:t>
+      </w:r>
+      <w:r>
+        <w:t xml:space="preserve"> </w:t>
+      </w:r>
+      <w:r>
+        <w:t xml:space="preserve">Consequently, defecting to support the incumbent leader seems less risky and</w:t>
+      </w:r>
+      <w:r>
+        <w:t xml:space="preserve"> </w:t>
+      </w:r>
+      <w:r>
+        <w:t xml:space="preserve">offers a safer bet with predictable rewards.</w:t>
       </w:r>
     </w:p>
     <w:p>
@@ -3522,19 +3792,31 @@
         <w:pStyle w:val="BodyText"/>
       </w:pPr>
       <w:r>
-        <w:t xml:space="preserve">Given these challenges, rational coup plotters are unlikely to risk their lives for a coup with low odds of success.</w:t>
-      </w:r>
-      <w:r>
-        <w:t xml:space="preserve"> </w:t>
-      </w:r>
-      <w:r>
-        <w:t xml:space="preserve">Instead, they may opt to abandon their plans or bide their time until success becomes more feasible.</w:t>
-      </w:r>
-      <w:r>
-        <w:t xml:space="preserve"> </w:t>
-      </w:r>
-      <w:r>
-        <w:t xml:space="preserve">Therefore, when coup perpetrators decide to take action, they must have meticulously assessed their chances of success and deemed the risk worthwhile.</w:t>
+        <w:t xml:space="preserve">Given these challenges, rational coup plotters are unlikely to risk their lives</w:t>
+      </w:r>
+      <w:r>
+        <w:t xml:space="preserve"> </w:t>
+      </w:r>
+      <w:r>
+        <w:t xml:space="preserve">for a coup with low odds of success. Instead, they may opt to abandon their plans</w:t>
+      </w:r>
+      <w:r>
+        <w:t xml:space="preserve"> </w:t>
+      </w:r>
+      <w:r>
+        <w:t xml:space="preserve">or bide their time until success becomes more feasible. Therefore, when coup</w:t>
+      </w:r>
+      <w:r>
+        <w:t xml:space="preserve"> </w:t>
+      </w:r>
+      <w:r>
+        <w:t xml:space="preserve">perpetrators decide to take action, they must have meticulously assessed their</w:t>
+      </w:r>
+      <w:r>
+        <w:t xml:space="preserve"> </w:t>
+      </w:r>
+      <w:r>
+        <w:t xml:space="preserve">chances of success and deemed the risk worthwhile.</w:t>
       </w:r>
     </w:p>
     <w:p>
@@ -3560,19 +3842,25 @@
         <w:t xml:space="preserve"> </w:t>
       </w:r>
       <w:r>
-        <w:t xml:space="preserve">chance of success for coup plotters to proceed?</w:t>
-      </w:r>
-      <w:r>
-        <w:t xml:space="preserve"> </w:t>
-      </w:r>
-      <w:r>
-        <w:t xml:space="preserve">Before delving into a theoretical framework to analyze this question, let’s first examine historical data to gain a rough idea.</w:t>
-      </w:r>
-      <w:r>
-        <w:t xml:space="preserve"> </w:t>
-      </w:r>
-      <w:r>
-        <w:t xml:space="preserve">Surprisingly, previous coups since 1950 suggest a rather satisfactory success rate, nearly</w:t>
+        <w:t xml:space="preserve">chance of success for coup plotters to</w:t>
+      </w:r>
+      <w:r>
+        <w:t xml:space="preserve"> </w:t>
+      </w:r>
+      <w:r>
+        <w:t xml:space="preserve">proceed? Before delving into a theoretical framework to analyze this question,</w:t>
+      </w:r>
+      <w:r>
+        <w:t xml:space="preserve"> </w:t>
+      </w:r>
+      <w:r>
+        <w:t xml:space="preserve">let’s first examine historical data to gain a rough idea. Surprisingly, previous</w:t>
+      </w:r>
+      <w:r>
+        <w:t xml:space="preserve"> </w:t>
+      </w:r>
+      <w:r>
+        <w:t xml:space="preserve">coups since 1950 suggest a rather satisfactory success rate, nearly</w:t>
       </w:r>
       <w:r>
         <w:t xml:space="preserve"> </w:t>
@@ -3589,7 +3877,13 @@
         </m:r>
       </m:oMath>
       <w:r>
-        <w:t xml:space="preserve">, as depicted in</w:t>
+        <w:t xml:space="preserve">, as</w:t>
+      </w:r>
+      <w:r>
+        <w:t xml:space="preserve"> </w:t>
+      </w:r>
+      <w:r>
+        <w:t xml:space="preserve">depicted in</w:t>
       </w:r>
       <w:r>
         <w:t xml:space="preserve"> </w:t>
@@ -3607,13 +3901,13 @@
       </w:r>
     </w:p>
     <w:bookmarkEnd w:id="25"/>
-    <w:bookmarkStart w:id="29" w:name="basic-framework"/>
+    <w:bookmarkStart w:id="30" w:name="framework-of-coup-success"/>
     <w:p>
       <w:pPr>
         <w:pStyle w:val="Heading3"/>
       </w:pPr>
       <w:r>
-        <w:t xml:space="preserve">Basic framework</w:t>
+        <w:t xml:space="preserve">Framework of coup success</w:t>
       </w:r>
     </w:p>
     <w:p>
@@ -3621,7 +3915,7 @@
         <w:pStyle w:val="FirstParagraph"/>
       </w:pPr>
       <w:r>
-        <w:t xml:space="preserve">An oft-cited framework for assessing the disposition and capability of coup attempts is formalized by</w:t>
+        <w:t xml:space="preserve">An oft-cited framework, formalized by</w:t>
       </w:r>
       <w:r>
         <w:t xml:space="preserve"> </w:t>
@@ -3630,13 +3924,37 @@
         <w:t xml:space="preserve">Leon (2013a)</w:t>
       </w:r>
       <w:r>
-        <w:t xml:space="preserve">, aimed at evaluating the anticipated benefits for coup plotters.</w:t>
-      </w:r>
-      <w:r>
-        <w:t xml:space="preserve"> </w:t>
-      </w:r>
-      <w:r>
-        <w:t xml:space="preserve">This framework can be represented as follows:</w:t>
+        <w:t xml:space="preserve"> </w:t>
+      </w:r>
+      <w:r>
+        <w:t xml:space="preserve">and</w:t>
+      </w:r>
+      <w:r>
+        <w:t xml:space="preserve"> </w:t>
+      </w:r>
+      <w:r>
+        <w:t xml:space="preserve">Aidt and Leon (2019)</w:t>
+      </w:r>
+      <w:r>
+        <w:t xml:space="preserve">, provides a</w:t>
+      </w:r>
+      <w:r>
+        <w:t xml:space="preserve"> </w:t>
+      </w:r>
+      <w:r>
+        <w:t xml:space="preserve">structured approach to assess the disposition and capability of coup attempts by</w:t>
+      </w:r>
+      <w:r>
+        <w:t xml:space="preserve"> </w:t>
+      </w:r>
+      <w:r>
+        <w:t xml:space="preserve">evaluating the anticipated benefits for coup plotters. This framework can be</w:t>
+      </w:r>
+      <w:r>
+        <w:t xml:space="preserve"> </w:t>
+      </w:r>
+      <w:r>
+        <w:t xml:space="preserve">represented by the equation:</w:t>
       </w:r>
     </w:p>
     <w:p>
@@ -3825,7 +4143,13 @@
         <w:t xml:space="preserve"> </w:t>
       </w:r>
       <w:r>
-        <w:t xml:space="preserve">denotes the normal value paid by the incumbent in the status quo,</w:t>
+        <w:t xml:space="preserve">denotes the normal</w:t>
+      </w:r>
+      <w:r>
+        <w:t xml:space="preserve"> </w:t>
+      </w:r>
+      <w:r>
+        <w:t xml:space="preserve">value paid by the incumbent in the status quo,</w:t>
       </w:r>
       <w:r>
         <w:t xml:space="preserve"> </w:t>
@@ -3839,7 +4163,13 @@
         <w:t xml:space="preserve"> </w:t>
       </w:r>
       <w:r>
-        <w:t xml:space="preserve">signifies the cost of the failed coup, and</w:t>
+        <w:t xml:space="preserve">signifies the cost of a failed</w:t>
+      </w:r>
+      <w:r>
+        <w:t xml:space="preserve"> </w:t>
+      </w:r>
+      <w:r>
+        <w:t xml:space="preserve">coup, and</w:t>
       </w:r>
       <w:r>
         <w:t xml:space="preserve"> </w:t>
@@ -3853,13 +4183,25 @@
         <w:t xml:space="preserve"> </w:t>
       </w:r>
       <w:r>
-        <w:t xml:space="preserve">represents the probability of coup success.</w:t>
-      </w:r>
-      <w:r>
-        <w:t xml:space="preserve"> </w:t>
-      </w:r>
-      <w:r>
-        <w:t xml:space="preserve">Rearranging the equation yields:</w:t>
+        <w:t xml:space="preserve">represents the probability of coup success. The condition for</w:t>
+      </w:r>
+      <w:r>
+        <w:t xml:space="preserve"> </w:t>
+      </w:r>
+      <w:r>
+        <w:t xml:space="preserve">staging a coup is when the expected benefit is positive, meaning that the</w:t>
+      </w:r>
+      <w:r>
+        <w:t xml:space="preserve"> </w:t>
+      </w:r>
+      <w:r>
+        <w:t xml:space="preserve">expected pay-off is greater than 0. Rearranging and simplifying the equation, we</w:t>
+      </w:r>
+      <w:r>
+        <w:t xml:space="preserve"> </w:t>
+      </w:r>
+      <w:r>
+        <w:t xml:space="preserve">get:</w:t>
       </w:r>
     </w:p>
     <w:p>
@@ -3892,8 +4234,8 @@
                 </m:r>
                 <m:d>
                   <m:dPr>
-                    <m:begChr m:val="("/>
-                    <m:endChr m:val=")"/>
+                    <m:begChr m:val="["/>
+                    <m:endChr m:val="]"/>
                     <m:sepChr m:val=""/>
                     <m:grow/>
                   </m:dPr>
@@ -3988,35 +4330,62 @@
       <w:pPr>
         <w:pStyle w:val="FirstParagraph"/>
       </w:pPr>
-      <w:r>
-        <w:t xml:space="preserve">Drawing from these equations,</w:t>
-      </w:r>
-      <w:r>
-        <w:t xml:space="preserve"> </w:t>
-      </w:r>
-      <w:r>
-        <w:t xml:space="preserve">Aidt and Leon (2019)</w:t>
-      </w:r>
-      <w:r>
-        <w:t xml:space="preserve"> </w:t>
-      </w:r>
-      <w:r>
-        <w:t xml:space="preserve">this equation captures the core decision-making process: will the potential rewards outweigh the risks?</w:t>
-      </w:r>
-      <w:r>
-        <w:t xml:space="preserve"> </w:t>
-      </w:r>
-      <w:r>
-        <w:t xml:space="preserve">Both the motivation (disposition) and chance of success (capability) are embedded within the equation.</w:t>
-      </w:r>
-      <w:r>
-        <w:t xml:space="preserve"> </w:t>
-      </w:r>
-      <w:r>
-        <w:t xml:space="preserve">Motivation is reflected by the difference in benefits</w:t>
-      </w:r>
-      <w:r>
-        <w:t xml:space="preserve"> </w:t>
+      <w:hyperlink w:anchor="eq-eq2">
+        <w:r>
+          <w:rPr>
+            <w:rStyle w:val="Hyperlink"/>
+          </w:rPr>
+          <w:t xml:space="preserve">Equation 2</w:t>
+        </w:r>
+      </w:hyperlink>
+      <w:r>
+        <w:t xml:space="preserve"> </w:t>
+      </w:r>
+      <w:r>
+        <w:t xml:space="preserve">implies that for</w:t>
+      </w:r>
+      <w:r>
+        <w:t xml:space="preserve"> </w:t>
+      </w:r>
+      <w:hyperlink w:anchor="eq-eq1">
+        <w:r>
+          <w:rPr>
+            <w:rStyle w:val="Hyperlink"/>
+          </w:rPr>
+          <w:t xml:space="preserve">Equation 1</w:t>
+        </w:r>
+      </w:hyperlink>
+      <w:r>
+        <w:t xml:space="preserve"> </w:t>
+      </w:r>
+      <w:r>
+        <w:t xml:space="preserve">to hold, the expected benefits earned from</w:t>
+      </w:r>
+      <w:r>
+        <w:t xml:space="preserve"> </w:t>
+      </w:r>
+      <w:r>
+        <w:t xml:space="preserve">successful coups must outweigh the expected cost of failed coups. Both the</w:t>
+      </w:r>
+      <w:r>
+        <w:t xml:space="preserve"> </w:t>
+      </w:r>
+      <w:r>
+        <w:t xml:space="preserve">motivation (disposition) and chance of success (capability) are embedded within</w:t>
+      </w:r>
+      <w:r>
+        <w:t xml:space="preserve"> </w:t>
+      </w:r>
+      <w:hyperlink w:anchor="eq-eq2">
+        <w:r>
+          <w:rPr>
+            <w:rStyle w:val="Hyperlink"/>
+          </w:rPr>
+          <w:t xml:space="preserve">Equation 2</w:t>
+        </w:r>
+      </w:hyperlink>
+      <w:r>
+        <w:t xml:space="preserve">. The motivation is reflected by the difference in benefits (</w:t>
       </w:r>
       <m:oMath>
         <m:sSub>
@@ -4051,10 +4420,13 @@
         </m:sSub>
       </m:oMath>
       <w:r>
-        <w:t xml:space="preserve">, while opportunity is represented by the probability of success,</w:t>
-      </w:r>
-      <w:r>
-        <w:t xml:space="preserve"> </w:t>
+        <w:t xml:space="preserve">),</w:t>
+      </w:r>
+      <w:r>
+        <w:t xml:space="preserve"> </w:t>
+      </w:r>
+      <w:r>
+        <w:t xml:space="preserve">while the opportunity is represented by the probability of success (</w:t>
       </w:r>
       <m:oMath>
         <m:r>
@@ -4062,7 +4434,7 @@
         </m:r>
       </m:oMath>
       <w:r>
-        <w:t xml:space="preserve">.</w:t>
+        <w:t xml:space="preserve">).</w:t>
       </w:r>
     </w:p>
     <w:p>
@@ -4070,13 +4442,7 @@
         <w:pStyle w:val="BodyText"/>
       </w:pPr>
       <w:r>
-        <w:t xml:space="preserve">While seemingly clear, the equation faces practical challenges.</w:t>
-      </w:r>
-      <w:r>
-        <w:t xml:space="preserve"> </w:t>
-      </w:r>
-      <w:r>
-        <w:t xml:space="preserve">Quantifying</w:t>
+        <w:t xml:space="preserve">While seemingly clear, the equation faces practical challenges. Quantifying</w:t>
       </w:r>
       <w:r>
         <w:t xml:space="preserve"> </w:t>
@@ -4099,7 +4465,7 @@
         <w:t xml:space="preserve"> </w:t>
       </w:r>
       <w:r>
-        <w:t xml:space="preserve">(value of a successful coup) and</w:t>
+        <w:t xml:space="preserve">(the value of a successful coup) and</w:t>
       </w:r>
       <w:r>
         <w:t xml:space="preserve"> </w:t>
@@ -4113,49 +4479,81 @@
         <w:t xml:space="preserve"> </w:t>
       </w:r>
       <w:r>
-        <w:t xml:space="preserve">(cost of failure) is difficult.</w:t>
-      </w:r>
-      <w:r>
-        <w:t xml:space="preserve"> </w:t>
-      </w:r>
-      <w:r>
-        <w:t xml:space="preserve">How do we measure the loss of life, freedom, or loved ones in a failed coup?</w:t>
-      </w:r>
-      <w:r>
-        <w:t xml:space="preserve"> </w:t>
-      </w:r>
-      <w:r>
-        <w:t xml:space="preserve">Similarly, how do we quantify the value of leadership in a successful coup?</w:t>
-      </w:r>
-      <w:r>
-        <w:t xml:space="preserve"> </w:t>
-      </w:r>
-      <w:r>
-        <w:t xml:space="preserve">These are intangible concepts.</w:t>
-      </w:r>
-      <w:r>
-        <w:t xml:space="preserve"> </w:t>
-      </w:r>
-      <w:r>
-        <w:t xml:space="preserve">However, these challenges don’t render the framework useless.</w:t>
-      </w:r>
-      <w:r>
-        <w:t xml:space="preserve"> </w:t>
-      </w:r>
-      <w:r>
-        <w:t xml:space="preserve">First, the core logic remains valuable.</w:t>
-      </w:r>
-      <w:r>
-        <w:t xml:space="preserve"> </w:t>
-      </w:r>
-      <w:r>
-        <w:t xml:space="preserve">It helps us understand how coup plotters might think.</w:t>
-      </w:r>
-      <w:r>
-        <w:t xml:space="preserve"> </w:t>
-      </w:r>
-      <w:r>
-        <w:t xml:space="preserve">Second, there is no need to concern the precise values for</w:t>
+        <w:t xml:space="preserve">(the cost of failure) is difficult. The</w:t>
+      </w:r>
+      <w:r>
+        <w:t xml:space="preserve"> </w:t>
+      </w:r>
+      <w:r>
+        <w:t xml:space="preserve">loss of life, freedom, or loved ones after a failed coup, as well as the value of</w:t>
+      </w:r>
+      <w:r>
+        <w:t xml:space="preserve"> </w:t>
+      </w:r>
+      <w:r>
+        <w:t xml:space="preserve">assuming leadership after a successful coup, are intangible concepts that defy</w:t>
+      </w:r>
+      <w:r>
+        <w:t xml:space="preserve"> </w:t>
+      </w:r>
+      <w:r>
+        <w:t xml:space="preserve">precise measurement. As evidenced by the 1979 coup in Ghana</w:t>
+      </w:r>
+      <w:r>
+        <w:rPr>
+          <w:rStyle w:val="FootnoteReference"/>
+        </w:rPr>
+        <w:footnoteReference w:id="28"/>
+      </w:r>
+      <w:r>
+        <w:t xml:space="preserve">, the fate of the</w:t>
+      </w:r>
+      <w:r>
+        <w:t xml:space="preserve"> </w:t>
+      </w:r>
+      <w:r>
+        <w:t xml:space="preserve">coup leader(s) hangs in the balance; they are high likely to be killed if the</w:t>
+      </w:r>
+      <w:r>
+        <w:t xml:space="preserve"> </w:t>
+      </w:r>
+      <w:r>
+        <w:t xml:space="preserve">coup fails, or to execute others if the coup succeeds</w:t>
+      </w:r>
+      <w:r>
+        <w:t xml:space="preserve"> </w:t>
+      </w:r>
+      <w:r>
+        <w:t xml:space="preserve">(Aidt and Leon 2019)</w:t>
+      </w:r>
+      <w:r>
+        <w:t xml:space="preserve">.</w:t>
+      </w:r>
+    </w:p>
+    <w:p>
+      <w:pPr>
+        <w:pStyle w:val="BodyText"/>
+      </w:pPr>
+      <w:r>
+        <w:t xml:space="preserve">However, these challenges do not render the framework useless. Firstly, its core</w:t>
+      </w:r>
+      <w:r>
+        <w:t xml:space="preserve"> </w:t>
+      </w:r>
+      <w:r>
+        <w:t xml:space="preserve">logic remains valuable, offering insights into how coup plotters might assess the</w:t>
+      </w:r>
+      <w:r>
+        <w:t xml:space="preserve"> </w:t>
+      </w:r>
+      <w:r>
+        <w:t xml:space="preserve">return and cost of their actions. Secondly, given the significant and elusive</w:t>
+      </w:r>
+      <w:r>
+        <w:t xml:space="preserve"> </w:t>
+      </w:r>
+      <w:r>
+        <w:t xml:space="preserve">nature of precise values for</w:t>
       </w:r>
       <w:r>
         <w:t xml:space="preserve"> </w:t>
@@ -4189,25 +4587,19 @@
         </m:r>
       </m:oMath>
       <w:r>
-        <w:t xml:space="preserve">.</w:t>
-      </w:r>
-      <w:r>
-        <w:t xml:space="preserve"> </w:t>
-      </w:r>
-      <w:r>
-        <w:t xml:space="preserve">It’s enough to consider them significant, possibly roughly equal.</w:t>
-      </w:r>
-      <w:r>
-        <w:t xml:space="preserve"> </w:t>
-      </w:r>
-      <w:r>
-        <w:t xml:space="preserve">Coup plotters often have goals beyond mere economic gain.</w:t>
-      </w:r>
-      <w:r>
-        <w:t xml:space="preserve"> </w:t>
-      </w:r>
-      <w:r>
-        <w:t xml:space="preserve">Third, we can potentially shift focus from</w:t>
+        <w:t xml:space="preserve">, they can be treated as roughly equal.</w:t>
+      </w:r>
+      <w:r>
+        <w:t xml:space="preserve"> </w:t>
+      </w:r>
+      <w:r>
+        <w:t xml:space="preserve">Consequently, there is no need to fret over how to measure and compare these</w:t>
+      </w:r>
+      <w:r>
+        <w:t xml:space="preserve"> </w:t>
+      </w:r>
+      <w:r>
+        <w:t xml:space="preserve">values precisely. Instead, we can shift our focus from</w:t>
       </w:r>
       <w:r>
         <w:t xml:space="preserve"> </w:t>
@@ -4227,10 +4619,7 @@
         </m:sSub>
       </m:oMath>
       <w:r>
-        <w:t xml:space="preserve"> </w:t>
-      </w:r>
-      <w:r>
-        <w:t xml:space="preserve">and</w:t>
+        <w:t xml:space="preserve">​ and</w:t>
       </w:r>
       <w:r>
         <w:t xml:space="preserve"> </w:t>
@@ -4244,10 +4633,13 @@
         <w:t xml:space="preserve"> </w:t>
       </w:r>
       <w:r>
-        <w:t xml:space="preserve">to the probability of success,</w:t>
-      </w:r>
-      <w:r>
-        <w:t xml:space="preserve"> </w:t>
+        <w:t xml:space="preserve">to the</w:t>
+      </w:r>
+      <w:r>
+        <w:t xml:space="preserve"> </w:t>
+      </w:r>
+      <w:r>
+        <w:t xml:space="preserve">probability of success (</w:t>
       </w:r>
       <m:oMath>
         <m:r>
@@ -4255,14 +4647,31 @@
         </m:r>
       </m:oMath>
       <w:r>
-        <w:t xml:space="preserve">:</w:t>
+        <w:t xml:space="preserve">), simplifying</w:t>
+      </w:r>
+      <w:r>
+        <w:t xml:space="preserve"> </w:t>
+      </w:r>
+      <w:hyperlink w:anchor="eq-eq2">
+        <w:r>
+          <w:rPr>
+            <w:rStyle w:val="Hyperlink"/>
+          </w:rPr>
+          <w:t xml:space="preserve">Equation 2</w:t>
+        </w:r>
+      </w:hyperlink>
+      <w:r>
+        <w:t xml:space="preserve"> </w:t>
+      </w:r>
+      <w:r>
+        <w:t xml:space="preserve">to:</w:t>
       </w:r>
     </w:p>
     <w:p>
       <w:pPr>
         <w:pStyle w:val="BodyText"/>
       </w:pPr>
-      <w:bookmarkStart w:id="28" w:name="eq-eq3"/>
+      <w:bookmarkStart w:id="29" w:name="eq-eq3"/>
       <m:oMathPara>
         <m:oMathParaPr>
           <m:jc m:val="center"/>
@@ -4335,7 +4744,7 @@
           </m:d>
         </m:oMath>
       </m:oMathPara>
-      <w:bookmarkEnd w:id="28"/>
+      <w:bookmarkEnd w:id="29"/>
     </w:p>
     <w:p>
       <w:pPr>
@@ -4353,7 +4762,24 @@
         <w:t xml:space="preserve"> </w:t>
       </w:r>
       <w:r>
-        <w:t xml:space="preserve">suggests that, to hold the equation true, a success probability greater than</w:t>
+        <w:t xml:space="preserve">suggests that, to hold</w:t>
+      </w:r>
+      <w:r>
+        <w:t xml:space="preserve"> </w:t>
+      </w:r>
+      <w:hyperlink w:anchor="eq-eq2">
+        <w:r>
+          <w:rPr>
+            <w:rStyle w:val="Hyperlink"/>
+          </w:rPr>
+          <w:t xml:space="preserve">Equation 2</w:t>
+        </w:r>
+      </w:hyperlink>
+      <w:r>
+        <w:t xml:space="preserve"> </w:t>
+      </w:r>
+      <w:r>
+        <w:t xml:space="preserve">true, a success probability greater than</w:t>
       </w:r>
       <w:r>
         <w:t xml:space="preserve"> </w:t>
@@ -4373,19 +4799,13 @@
         <w:t xml:space="preserve"> </w:t>
       </w:r>
       <w:r>
-        <w:t xml:space="preserve">is necessary.</w:t>
-      </w:r>
-      <w:r>
-        <w:t xml:space="preserve"> </w:t>
-      </w:r>
-      <w:r>
-        <w:t xml:space="preserve">Interestingly, empirical data on coups since 1950 somewhat supports this notion.</w:t>
-      </w:r>
-      <w:r>
-        <w:t xml:space="preserve"> </w:t>
-      </w:r>
-      <w:r>
-        <w:t xml:space="preserve">As shown in</w:t>
+        <w:t xml:space="preserve">is necessary. Interestingly, empirical data on coups since 1950 somewhat</w:t>
+      </w:r>
+      <w:r>
+        <w:t xml:space="preserve"> </w:t>
+      </w:r>
+      <w:r>
+        <w:t xml:space="preserve">supports this notion. As shown in</w:t>
       </w:r>
       <w:r>
         <w:t xml:space="preserve"> </w:t>
@@ -4416,13 +4836,7 @@
         </m:r>
       </m:oMath>
       <w:r>
-        <w:t xml:space="preserve">.</w:t>
-      </w:r>
-      <w:r>
-        <w:t xml:space="preserve"> </w:t>
-      </w:r>
-      <w:r>
-        <w:t xml:space="preserve">While this falls short of the</w:t>
+        <w:t xml:space="preserve">. While this falls short of the</w:t>
       </w:r>
       <w:r>
         <w:t xml:space="preserve"> </w:t>
@@ -4442,25 +4856,37 @@
         <w:t xml:space="preserve"> </w:t>
       </w:r>
       <w:r>
-        <w:t xml:space="preserve">threshold, it’s important to consider two factors.</w:t>
-      </w:r>
-      <w:r>
-        <w:t xml:space="preserve"> </w:t>
-      </w:r>
-      <w:r>
-        <w:t xml:space="preserve">Firstly, this is an average rate, not necessarily reflective of the probabilities assessed by coup plotters beforehand.</w:t>
-      </w:r>
-      <w:r>
-        <w:t xml:space="preserve"> </w:t>
-      </w:r>
-      <w:r>
-        <w:t xml:space="preserve">Secondly, outliers such as irrational actors and coups driven by self-preservation may not prioritize success probabilities.</w:t>
-      </w:r>
-      <w:r>
-        <w:t xml:space="preserve"> </w:t>
-      </w:r>
-      <w:r>
-        <w:t xml:space="preserve">Taking these points into account, we can propose our first hypothesis:</w:t>
+        <w:t xml:space="preserve">threshold, it’s important to</w:t>
+      </w:r>
+      <w:r>
+        <w:t xml:space="preserve"> </w:t>
+      </w:r>
+      <w:r>
+        <w:t xml:space="preserve">consider two factors. Firstly, this is an average rate, not necessarily</w:t>
+      </w:r>
+      <w:r>
+        <w:t xml:space="preserve"> </w:t>
+      </w:r>
+      <w:r>
+        <w:t xml:space="preserve">reflective of the probabilities assessed by coup plotters beforehand. Secondly,</w:t>
+      </w:r>
+      <w:r>
+        <w:t xml:space="preserve"> </w:t>
+      </w:r>
+      <w:r>
+        <w:t xml:space="preserve">outliers such as irrational actors and coups driven by self-preservation may not</w:t>
+      </w:r>
+      <w:r>
+        <w:t xml:space="preserve"> </w:t>
+      </w:r>
+      <w:r>
+        <w:t xml:space="preserve">prioritize success probabilities. Taking these points into account, we can</w:t>
+      </w:r>
+      <w:r>
+        <w:t xml:space="preserve"> </w:t>
+      </w:r>
+      <w:r>
+        <w:t xml:space="preserve">propose our first hypothesis:</w:t>
       </w:r>
     </w:p>
     <w:p>
@@ -4468,13 +4894,31 @@
         <w:pStyle w:val="BlockText"/>
       </w:pPr>
       <w:r>
-        <w:t xml:space="preserve">H1: The primary determinant of a coup attempt is the perceived chance of success.</w:t>
-      </w:r>
-      <w:r>
-        <w:t xml:space="preserve"> </w:t>
-      </w:r>
-      <w:r>
-        <w:t xml:space="preserve">Coup plotters likely require a success threshold of at least</w:t>
+        <w:rPr>
+          <w:iCs/>
+          <w:i/>
+          <w:bCs/>
+          <w:b/>
+        </w:rPr>
+        <w:t xml:space="preserve">H1: The primary determinant of a coup attempt is the perceived chance of</w:t>
+      </w:r>
+      <w:r>
+        <w:rPr>
+          <w:iCs/>
+          <w:i/>
+          <w:bCs/>
+          <w:b/>
+        </w:rPr>
+        <w:t xml:space="preserve"> </w:t>
+      </w:r>
+      <w:r>
+        <w:rPr>
+          <w:iCs/>
+          <w:i/>
+          <w:bCs/>
+          <w:b/>
+        </w:rPr>
+        <w:t xml:space="preserve">success. Coup plotters likely require a success threshold of at least</w:t>
       </w:r>
       <w:r>
         <w:t xml:space="preserve"> </w:t>
@@ -4491,6 +4935,12 @@
         </m:r>
       </m:oMath>
       <w:r>
+        <w:rPr>
+          <w:iCs/>
+          <w:i/>
+          <w:bCs/>
+          <w:b/>
+        </w:rPr>
         <w:t xml:space="preserve">.</w:t>
       </w:r>
     </w:p>
@@ -4499,23 +4949,35 @@
         <w:pStyle w:val="FirstParagraph"/>
       </w:pPr>
       <w:r>
-        <w:t xml:space="preserve">This leads us to the next crucial question: what factors determine a coup’s success, influencing the very decision to attempt one?</w:t>
-      </w:r>
-      <w:r>
-        <w:t xml:space="preserve"> </w:t>
-      </w:r>
-      <w:r>
-        <w:t xml:space="preserve">While specifics may vary, the core element hinges on the power dynamic between coup plotters and the incumbent regime.</w:t>
-      </w:r>
-      <w:r>
-        <w:t xml:space="preserve"> </w:t>
-      </w:r>
-      <w:r>
-        <w:t xml:space="preserve">Logically, the more powerful entity holds a greater advantage in this high-stakes struggle for control.</w:t>
+        <w:t xml:space="preserve">This leads us to the next crucial question: what factors determine a coup’s</w:t>
+      </w:r>
+      <w:r>
+        <w:t xml:space="preserve"> </w:t>
+      </w:r>
+      <w:r>
+        <w:t xml:space="preserve">success, influencing the very decision to attempt one? While specifics may vary,</w:t>
+      </w:r>
+      <w:r>
+        <w:t xml:space="preserve"> </w:t>
+      </w:r>
+      <w:r>
+        <w:t xml:space="preserve">the core element hinges on the power dynamic between coup plotters and the</w:t>
+      </w:r>
+      <w:r>
+        <w:t xml:space="preserve"> </w:t>
+      </w:r>
+      <w:r>
+        <w:t xml:space="preserve">incumbent leaders. Logically, the more powerful entity holds a greater advantage</w:t>
+      </w:r>
+      <w:r>
+        <w:t xml:space="preserve"> </w:t>
+      </w:r>
+      <w:r>
+        <w:t xml:space="preserve">in this high-stakes struggle for control.</w:t>
       </w:r>
     </w:p>
-    <w:bookmarkEnd w:id="29"/>
-    <w:bookmarkStart w:id="31" w:name="regime-types-and-power-dynamics"/>
+    <w:bookmarkEnd w:id="30"/>
+    <w:bookmarkStart w:id="32" w:name="regime-types-and-power-dynamics"/>
     <w:p>
       <w:pPr>
         <w:pStyle w:val="Heading3"/>
@@ -4529,25 +4991,31 @@
         <w:pStyle w:val="FirstParagraph"/>
       </w:pPr>
       <w:r>
-        <w:t xml:space="preserve">When discussing the balance of power, the first aspect that comes to mind is military strength.</w:t>
-      </w:r>
-      <w:r>
-        <w:t xml:space="preserve"> </w:t>
-      </w:r>
-      <w:r>
-        <w:t xml:space="preserve">It’s evident that control over the military gives individuals the upper hand in coup attempts.</w:t>
-      </w:r>
-      <w:r>
-        <w:t xml:space="preserve"> </w:t>
-      </w:r>
-      <w:r>
-        <w:t xml:space="preserve">This explains why military coups are often at the forefront of political science discussions.</w:t>
-      </w:r>
-      <w:r>
-        <w:t xml:space="preserve"> </w:t>
-      </w:r>
-      <w:r>
-        <w:t xml:space="preserve">In much of the literature on coups, the terms</w:t>
+        <w:t xml:space="preserve">When discussing the balance of power, the first aspect that comes to mind is</w:t>
+      </w:r>
+      <w:r>
+        <w:t xml:space="preserve"> </w:t>
+      </w:r>
+      <w:r>
+        <w:t xml:space="preserve">military strength. It’s evident that control over the military gives individuals</w:t>
+      </w:r>
+      <w:r>
+        <w:t xml:space="preserve"> </w:t>
+      </w:r>
+      <w:r>
+        <w:t xml:space="preserve">the upper hand in coup attempts. This explains why military coups are often at</w:t>
+      </w:r>
+      <w:r>
+        <w:t xml:space="preserve"> </w:t>
+      </w:r>
+      <w:r>
+        <w:t xml:space="preserve">the forefront of political science discussions. In much of the literature on</w:t>
+      </w:r>
+      <w:r>
+        <w:t xml:space="preserve"> </w:t>
+      </w:r>
+      <w:r>
+        <w:t xml:space="preserve">coups, the terms</w:t>
       </w:r>
       <w:r>
         <w:t xml:space="preserve"> </w:t>
@@ -4583,19 +5051,19 @@
         <w:t xml:space="preserve"> </w:t>
       </w:r>
       <w:r>
-        <w:t xml:space="preserve">are used interchangeably, with little exploration into why this is the case.</w:t>
-      </w:r>
-      <w:r>
-        <w:t xml:space="preserve"> </w:t>
-      </w:r>
-      <w:r>
-        <w:t xml:space="preserve">Consequently, more attention is directed towards preventing military involvement in politics.</w:t>
-      </w:r>
-      <w:r>
-        <w:t xml:space="preserve"> </w:t>
-      </w:r>
-      <w:r>
-        <w:t xml:space="preserve">Strategies such as</w:t>
+        <w:t xml:space="preserve">are used interchangeably, with little</w:t>
+      </w:r>
+      <w:r>
+        <w:t xml:space="preserve"> </w:t>
+      </w:r>
+      <w:r>
+        <w:t xml:space="preserve">exploration into why this is the case. Consequently, more attention is directed</w:t>
+      </w:r>
+      <w:r>
+        <w:t xml:space="preserve"> </w:t>
+      </w:r>
+      <w:r>
+        <w:t xml:space="preserve">towards preventing military involvement in politics. Strategies such as</w:t>
       </w:r>
       <w:r>
         <w:t xml:space="preserve"> </w:t>
@@ -4608,7 +5076,21 @@
           <w:iCs/>
           <w:i/>
         </w:rPr>
-        <w:t xml:space="preserve">Keeping the military happy</w:t>
+        <w:t xml:space="preserve">Keeping</w:t>
+      </w:r>
+      <w:r>
+        <w:rPr>
+          <w:iCs/>
+          <w:i/>
+        </w:rPr>
+        <w:t xml:space="preserve"> </w:t>
+      </w:r>
+      <w:r>
+        <w:rPr>
+          <w:iCs/>
+          <w:i/>
+        </w:rPr>
+        <w:t xml:space="preserve">the military happy</w:t>
       </w:r>
       <w:r>
         <w:t xml:space="preserve">”</w:t>
@@ -4651,19 +5133,25 @@
         <w:t xml:space="preserve"> </w:t>
       </w:r>
       <w:r>
-        <w:t xml:space="preserve">have been proposed to mitigate military intervention.</w:t>
-      </w:r>
-      <w:r>
-        <w:t xml:space="preserve"> </w:t>
-      </w:r>
-      <w:r>
-        <w:t xml:space="preserve">Many coup-proofing strategies, informed by empirical research, aim to either diminish the military’s inclination to stage coups or create obstacles to their success.</w:t>
-      </w:r>
-      <w:r>
-        <w:t xml:space="preserve"> </w:t>
-      </w:r>
-      <w:r>
-        <w:t xml:space="preserve">For example, studies by</w:t>
+        <w:t xml:space="preserve">have been proposed to mitigate military</w:t>
+      </w:r>
+      <w:r>
+        <w:t xml:space="preserve"> </w:t>
+      </w:r>
+      <w:r>
+        <w:t xml:space="preserve">intervention. Many coup-proofing strategies, informed by empirical research, aim</w:t>
+      </w:r>
+      <w:r>
+        <w:t xml:space="preserve"> </w:t>
+      </w:r>
+      <w:r>
+        <w:t xml:space="preserve">to either diminish the military’s inclination to stage coups or create obstacles</w:t>
+      </w:r>
+      <w:r>
+        <w:t xml:space="preserve"> </w:t>
+      </w:r>
+      <w:r>
+        <w:t xml:space="preserve">to their success. For example, studies by</w:t>
       </w:r>
       <w:r>
         <w:t xml:space="preserve"> </w:t>
@@ -4675,7 +5163,13 @@
         <w:t xml:space="preserve"> </w:t>
       </w:r>
       <w:r>
-        <w:t xml:space="preserve">suggest that nations with lower military spending as a percentage of GDP are more susceptible to coups.</w:t>
+        <w:t xml:space="preserve">suggest that nations with</w:t>
+      </w:r>
+      <w:r>
+        <w:t xml:space="preserve"> </w:t>
+      </w:r>
+      <w:r>
+        <w:t xml:space="preserve">lower military spending as a percentage of GDP are more susceptible to coups.</w:t>
       </w:r>
       <w:r>
         <w:t xml:space="preserve"> </w:t>
@@ -4693,7 +5187,13 @@
         <w:t xml:space="preserve"> </w:t>
       </w:r>
       <w:r>
-        <w:t xml:space="preserve">argues that increased military expenditures may reduce the likelihood of coups among military factions.</w:t>
+        <w:t xml:space="preserve">argues that increased military expenditures may reduce the</w:t>
+      </w:r>
+      <w:r>
+        <w:t xml:space="preserve"> </w:t>
+      </w:r>
+      <w:r>
+        <w:t xml:space="preserve">likelihood of coups among military factions.</w:t>
       </w:r>
     </w:p>
     <w:p>
@@ -4701,19 +5201,31 @@
         <w:pStyle w:val="BodyText"/>
       </w:pPr>
       <w:r>
-        <w:t xml:space="preserve">However, previous studies have often oversimplified the intricate balance of power within military forces.</w:t>
-      </w:r>
-      <w:r>
-        <w:t xml:space="preserve"> </w:t>
-      </w:r>
-      <w:r>
-        <w:t xml:space="preserve">They have frequently assumed, without substantial evidence, that the military operates as a monolithic entity, uniformly and decisively.</w:t>
-      </w:r>
-      <w:r>
-        <w:t xml:space="preserve"> </w:t>
-      </w:r>
-      <w:r>
-        <w:t xml:space="preserve">Such a notion fails to capture the complexities of real-world dynamics.</w:t>
+        <w:t xml:space="preserve">However, previous studies have often oversimplified the intricate balance of</w:t>
+      </w:r>
+      <w:r>
+        <w:t xml:space="preserve"> </w:t>
+      </w:r>
+      <w:r>
+        <w:t xml:space="preserve">power within military forces. They have frequently assumed, without substantial</w:t>
+      </w:r>
+      <w:r>
+        <w:t xml:space="preserve"> </w:t>
+      </w:r>
+      <w:r>
+        <w:t xml:space="preserve">evidence, that the military operates as a monolithic entity, uniformly and</w:t>
+      </w:r>
+      <w:r>
+        <w:t xml:space="preserve"> </w:t>
+      </w:r>
+      <w:r>
+        <w:t xml:space="preserve">decisively. Such a notion fails to capture the complexities of real-world</w:t>
+      </w:r>
+      <w:r>
+        <w:t xml:space="preserve"> </w:t>
+      </w:r>
+      <w:r>
+        <w:t xml:space="preserve">dynamics.</w:t>
       </w:r>
     </w:p>
     <w:p>
@@ -4727,31 +5239,61 @@
         <w:t xml:space="preserve"> </w:t>
       </w:r>
       <w:r>
-        <w:t xml:space="preserve">Regardless of its size, any military force is composed of various groups or factions, each with its own chain of command.</w:t>
-      </w:r>
-      <w:r>
-        <w:t xml:space="preserve"> </w:t>
-      </w:r>
-      <w:r>
-        <w:t xml:space="preserve">Within these factions, mutual suspicion, competition, and vigilance are common, while moments of unity are rare.</w:t>
-      </w:r>
-      <w:r>
-        <w:t xml:space="preserve"> </w:t>
-      </w:r>
-      <w:r>
-        <w:t xml:space="preserve">Due to the clandestine nature of coups and the need for secrecy, coup attempts are often orchestrated within small, tight-knit groups.</w:t>
-      </w:r>
-      <w:r>
-        <w:t xml:space="preserve"> </w:t>
-      </w:r>
-      <w:r>
-        <w:t xml:space="preserve">Coup plotters are uncertain about the stances and intentions of other factions beforehand, and they are particularly worried that once the coup is initiated, other factions may not only refuse to support it but also actively oppose, intervene in, or even suppress it.</w:t>
-      </w:r>
-      <w:r>
-        <w:t xml:space="preserve"> </w:t>
-      </w:r>
-      <w:r>
-        <w:t xml:space="preserve">Therefore, the success of a coup heavily depends on the reactions of other military factions</w:t>
+        <w:t xml:space="preserve">Regardless of its size, any military force is composed of various groups or</w:t>
+      </w:r>
+      <w:r>
+        <w:t xml:space="preserve"> </w:t>
+      </w:r>
+      <w:r>
+        <w:t xml:space="preserve">factions, each with its own chain of command. Within these factions, mutual</w:t>
+      </w:r>
+      <w:r>
+        <w:t xml:space="preserve"> </w:t>
+      </w:r>
+      <w:r>
+        <w:t xml:space="preserve">suspicion, competition, and vigilance are common, while moments of unity are</w:t>
+      </w:r>
+      <w:r>
+        <w:t xml:space="preserve"> </w:t>
+      </w:r>
+      <w:r>
+        <w:t xml:space="preserve">rare. Due to the clandestine nature of coups and the need for secrecy, coup</w:t>
+      </w:r>
+      <w:r>
+        <w:t xml:space="preserve"> </w:t>
+      </w:r>
+      <w:r>
+        <w:t xml:space="preserve">attempts are often orchestrated within small, tight-knit groups. Coup plotters</w:t>
+      </w:r>
+      <w:r>
+        <w:t xml:space="preserve"> </w:t>
+      </w:r>
+      <w:r>
+        <w:t xml:space="preserve">are uncertain about the stances and intentions of other factions beforehand, and</w:t>
+      </w:r>
+      <w:r>
+        <w:t xml:space="preserve"> </w:t>
+      </w:r>
+      <w:r>
+        <w:t xml:space="preserve">they are particularly worried that once the coup is initiated, other factions may</w:t>
+      </w:r>
+      <w:r>
+        <w:t xml:space="preserve"> </w:t>
+      </w:r>
+      <w:r>
+        <w:t xml:space="preserve">not only refuse to support it but also actively oppose, intervene in, or even</w:t>
+      </w:r>
+      <w:r>
+        <w:t xml:space="preserve"> </w:t>
+      </w:r>
+      <w:r>
+        <w:t xml:space="preserve">suppress it. Therefore, the success of a coup heavily depends on the reactions of</w:t>
+      </w:r>
+      <w:r>
+        <w:t xml:space="preserve"> </w:t>
+      </w:r>
+      <w:r>
+        <w:t xml:space="preserve">other military factions</w:t>
       </w:r>
       <w:r>
         <w:t xml:space="preserve"> </w:t>
@@ -4768,37 +5310,67 @@
         <w:pStyle w:val="BodyText"/>
       </w:pPr>
       <w:r>
-        <w:t xml:space="preserve">Furthermore, the structure of military forces, especially their relationships with other state departments, particularly civilian officials, varies across different regime types.</w:t>
-      </w:r>
-      <w:r>
-        <w:t xml:space="preserve"> </w:t>
-      </w:r>
-      <w:r>
-        <w:t xml:space="preserve">In democratic countries, the military is nationalized and bound by constitutional authority rather than individual leaders.</w:t>
-      </w:r>
-      <w:r>
-        <w:t xml:space="preserve"> </w:t>
-      </w:r>
-      <w:r>
-        <w:t xml:space="preserve">For instance, the United States Armed Forces are under the command of the President but remain loyal to the Constitution, refraining from intervening in politics.</w:t>
-      </w:r>
-      <w:r>
-        <w:t xml:space="preserve"> </w:t>
-      </w:r>
-      <w:r>
-        <w:t xml:space="preserve">In military regimes, power is often centralized in the hands of top generals or a junta, while in personal dictatorships, the leader retains ultimate authority over the military.</w:t>
-      </w:r>
-      <w:r>
-        <w:t xml:space="preserve"> </w:t>
-      </w:r>
-      <w:r>
-        <w:t xml:space="preserve">In dominant-party regimes, the military serves the interests of the ruling party.</w:t>
-      </w:r>
-      <w:r>
-        <w:t xml:space="preserve"> </w:t>
-      </w:r>
-      <w:r>
-        <w:t xml:space="preserve">Thus, the balance of power within military forces is deeply influenced by the nature of the regime in question.</w:t>
+        <w:t xml:space="preserve">Furthermore, the structure of military forces, especially their relationships</w:t>
+      </w:r>
+      <w:r>
+        <w:t xml:space="preserve"> </w:t>
+      </w:r>
+      <w:r>
+        <w:t xml:space="preserve">with other state departments, particularly civilian officials, varies across</w:t>
+      </w:r>
+      <w:r>
+        <w:t xml:space="preserve"> </w:t>
+      </w:r>
+      <w:r>
+        <w:t xml:space="preserve">different regime types. In democratic countries, the military is nationalized and</w:t>
+      </w:r>
+      <w:r>
+        <w:t xml:space="preserve"> </w:t>
+      </w:r>
+      <w:r>
+        <w:t xml:space="preserve">bound by constitutional authority rather than individual leaders. For instance,</w:t>
+      </w:r>
+      <w:r>
+        <w:t xml:space="preserve"> </w:t>
+      </w:r>
+      <w:r>
+        <w:t xml:space="preserve">the United States Armed Forces are under the command of the President but remain</w:t>
+      </w:r>
+      <w:r>
+        <w:t xml:space="preserve"> </w:t>
+      </w:r>
+      <w:r>
+        <w:t xml:space="preserve">loyal to the Constitution, refraining from intervening in politics. In military</w:t>
+      </w:r>
+      <w:r>
+        <w:t xml:space="preserve"> </w:t>
+      </w:r>
+      <w:r>
+        <w:t xml:space="preserve">regimes, power is often centralized in the hands of top generals or a junta,</w:t>
+      </w:r>
+      <w:r>
+        <w:t xml:space="preserve"> </w:t>
+      </w:r>
+      <w:r>
+        <w:t xml:space="preserve">while in personal dictatorships, the leader retains ultimate authority over the</w:t>
+      </w:r>
+      <w:r>
+        <w:t xml:space="preserve"> </w:t>
+      </w:r>
+      <w:r>
+        <w:t xml:space="preserve">military. In dominant-party regimes, the military serves the interests of the</w:t>
+      </w:r>
+      <w:r>
+        <w:t xml:space="preserve"> </w:t>
+      </w:r>
+      <w:r>
+        <w:t xml:space="preserve">ruling party. Thus, the balance of power within military forces is deeply</w:t>
+      </w:r>
+      <w:r>
+        <w:t xml:space="preserve"> </w:t>
+      </w:r>
+      <w:r>
+        <w:t xml:space="preserve">influenced by the nature of the regime in question.</w:t>
       </w:r>
     </w:p>
     <w:p>
@@ -4806,13 +5378,19 @@
         <w:pStyle w:val="BodyText"/>
       </w:pPr>
       <w:r>
-        <w:t xml:space="preserve">To gain a thorough understanding of military power dynamics across diverse political landscapes, it is imperative to explore their intricate nuances.</w:t>
-      </w:r>
-      <w:r>
-        <w:t xml:space="preserve"> </w:t>
-      </w:r>
-      <w:r>
-        <w:t xml:space="preserve">This section adopts the foundational concepts articulated by</w:t>
+        <w:t xml:space="preserve">To gain a thorough understanding of military power dynamics across diverse</w:t>
+      </w:r>
+      <w:r>
+        <w:t xml:space="preserve"> </w:t>
+      </w:r>
+      <w:r>
+        <w:t xml:space="preserve">political landscapes, it is imperative to explore their intricate nuances. This</w:t>
+      </w:r>
+      <w:r>
+        <w:t xml:space="preserve"> </w:t>
+      </w:r>
+      <w:r>
+        <w:t xml:space="preserve">section adopts the foundational concepts articulated by</w:t>
       </w:r>
       <w:r>
         <w:t xml:space="preserve"> </w:t>
@@ -4824,13 +5402,31 @@
         <w:t xml:space="preserve"> </w:t>
       </w:r>
       <w:r>
-        <w:t xml:space="preserve">(GWF), which categorize regimes based on the origins of their leadership and the factors influencing their policy decisions.</w:t>
-      </w:r>
-      <w:r>
-        <w:t xml:space="preserve"> </w:t>
-      </w:r>
-      <w:r>
-        <w:t xml:space="preserve">These regimes are broadly classified into four categories: military regimes, personalist regimes (including monarchies), dominant-party regimes, and democratic regimes.</w:t>
+        <w:t xml:space="preserve">(GWF), which</w:t>
+      </w:r>
+      <w:r>
+        <w:t xml:space="preserve"> </w:t>
+      </w:r>
+      <w:r>
+        <w:t xml:space="preserve">categorize regimes based on the origins of their leadership and the factors</w:t>
+      </w:r>
+      <w:r>
+        <w:t xml:space="preserve"> </w:t>
+      </w:r>
+      <w:r>
+        <w:t xml:space="preserve">influencing their policy decisions. These regimes are broadly classified into</w:t>
+      </w:r>
+      <w:r>
+        <w:t xml:space="preserve"> </w:t>
+      </w:r>
+      <w:r>
+        <w:t xml:space="preserve">four categories: military regimes, personalist regimes (including monarchies),</w:t>
+      </w:r>
+      <w:r>
+        <w:t xml:space="preserve"> </w:t>
+      </w:r>
+      <w:r>
+        <w:t xml:space="preserve">dominant-party regimes, and democratic regimes.</w:t>
       </w:r>
     </w:p>
     <w:p>
@@ -4845,13 +5441,31 @@
         <w:t xml:space="preserve">Military regimes</w:t>
       </w:r>
       <w:r>
-        <w:t xml:space="preserve">, as defined by GWF, are characterized by the dominance of a junta composed of military officers who exercise control over the regime’s power structure, including leadership selection and policy formulation.</w:t>
-      </w:r>
-      <w:r>
-        <w:t xml:space="preserve"> </w:t>
-      </w:r>
-      <w:r>
-        <w:t xml:space="preserve">Examples of such regimes include the Brazilian regime (1964–1985), the Argentine regime (1976–1983), and the Salvadoran regime (1948–1984)</w:t>
+        <w:t xml:space="preserve">, as defined by GWF, are characterized by the dominance of a</w:t>
+      </w:r>
+      <w:r>
+        <w:t xml:space="preserve"> </w:t>
+      </w:r>
+      <w:r>
+        <w:t xml:space="preserve">junta composed of military officers who exercise control over the regime’s power</w:t>
+      </w:r>
+      <w:r>
+        <w:t xml:space="preserve"> </w:t>
+      </w:r>
+      <w:r>
+        <w:t xml:space="preserve">structure, including leadership selection and policy formulation. Examples of</w:t>
+      </w:r>
+      <w:r>
+        <w:t xml:space="preserve"> </w:t>
+      </w:r>
+      <w:r>
+        <w:t xml:space="preserve">such regimes include the Brazilian regime (1964–1985), the Argentine regime</w:t>
+      </w:r>
+      <w:r>
+        <w:t xml:space="preserve"> </w:t>
+      </w:r>
+      <w:r>
+        <w:t xml:space="preserve">(1976–1983), and the Salvadoran regime (1948–1984)</w:t>
       </w:r>
       <w:r>
         <w:t xml:space="preserve"> </w:t>
@@ -4860,19 +5474,49 @@
         <w:t xml:space="preserve">(Geddes 1999)</w:t>
       </w:r>
       <w:r>
-        <w:t xml:space="preserve">.</w:t>
-      </w:r>
-      <w:r>
-        <w:t xml:space="preserve"> </w:t>
-      </w:r>
-      <w:r>
-        <w:t xml:space="preserve">It’s noteworthy that within military regimes, political parties may persist, but they typically serve as conduits for the military junta or align with the directives of military officers to avoid being categorized as dominant-party regimes.</w:t>
-      </w:r>
-      <w:r>
-        <w:t xml:space="preserve"> </w:t>
-      </w:r>
-      <w:r>
-        <w:t xml:space="preserve">Additionally, while a junta may appoint a senior officer as the executive or enlist civilian administrators and technocrats as intermediaries, their authority over other officers remains restricted, distinguishing military regimes from personalist ones.</w:t>
+        <w:t xml:space="preserve">. It’s noteworthy</w:t>
+      </w:r>
+      <w:r>
+        <w:t xml:space="preserve"> </w:t>
+      </w:r>
+      <w:r>
+        <w:t xml:space="preserve">that within military regimes, political parties may persist, but they typically</w:t>
+      </w:r>
+      <w:r>
+        <w:t xml:space="preserve"> </w:t>
+      </w:r>
+      <w:r>
+        <w:t xml:space="preserve">serve as conduits for the military junta or align with the directives of military</w:t>
+      </w:r>
+      <w:r>
+        <w:t xml:space="preserve"> </w:t>
+      </w:r>
+      <w:r>
+        <w:t xml:space="preserve">officers to avoid being categorized as dominant-party regimes. Additionally,</w:t>
+      </w:r>
+      <w:r>
+        <w:t xml:space="preserve"> </w:t>
+      </w:r>
+      <w:r>
+        <w:t xml:space="preserve">while a junta may appoint a senior officer as the executive or enlist civilian</w:t>
+      </w:r>
+      <w:r>
+        <w:t xml:space="preserve"> </w:t>
+      </w:r>
+      <w:r>
+        <w:t xml:space="preserve">administrators and technocrats as intermediaries, their authority over other</w:t>
+      </w:r>
+      <w:r>
+        <w:t xml:space="preserve"> </w:t>
+      </w:r>
+      <w:r>
+        <w:t xml:space="preserve">officers remains restricted, distinguishing military regimes from personalist</w:t>
+      </w:r>
+      <w:r>
+        <w:t xml:space="preserve"> </w:t>
+      </w:r>
+      <w:r>
+        <w:t xml:space="preserve">ones.</w:t>
       </w:r>
     </w:p>
     <w:p>
@@ -4893,19 +5537,43 @@
         <w:t xml:space="preserve">personalist regime</w:t>
       </w:r>
       <w:r>
-        <w:t xml:space="preserve">, supreme power rests with the dictator, encompassing policy making, control over the military, and the authority to nominate top officials and successors.</w:t>
-      </w:r>
-      <w:r>
-        <w:t xml:space="preserve"> </w:t>
-      </w:r>
-      <w:r>
-        <w:t xml:space="preserve">Personalist rules often emerge under charismatic leaders, particularly founding fathers of newly independent nations.</w:t>
-      </w:r>
-      <w:r>
-        <w:t xml:space="preserve"> </w:t>
-      </w:r>
-      <w:r>
-        <w:t xml:space="preserve">Regimes such as Rafael Trujillo’s in the Dominican Republic (1930–1961), Idi Amin’s in Uganda (1971–1979), and Jean-Bédel Bokassa’s in the Central African Republic (1966–1979) serve as illustrative examples of personalist rule</w:t>
+        <w:t xml:space="preserve">, supreme power rests with the dictator,</w:t>
+      </w:r>
+      <w:r>
+        <w:t xml:space="preserve"> </w:t>
+      </w:r>
+      <w:r>
+        <w:t xml:space="preserve">encompassing policy making, control over the military, and the authority to</w:t>
+      </w:r>
+      <w:r>
+        <w:t xml:space="preserve"> </w:t>
+      </w:r>
+      <w:r>
+        <w:t xml:space="preserve">nominate top officials and successors. Personalist rules often emerge under</w:t>
+      </w:r>
+      <w:r>
+        <w:t xml:space="preserve"> </w:t>
+      </w:r>
+      <w:r>
+        <w:t xml:space="preserve">charismatic leaders, particularly founding fathers of newly independent nations.</w:t>
+      </w:r>
+      <w:r>
+        <w:t xml:space="preserve"> </w:t>
+      </w:r>
+      <w:r>
+        <w:t xml:space="preserve">Regimes such as Rafael Trujillo’s in the Dominican Republic (1930–1961), Idi</w:t>
+      </w:r>
+      <w:r>
+        <w:t xml:space="preserve"> </w:t>
+      </w:r>
+      <w:r>
+        <w:t xml:space="preserve">Amin’s in Uganda (1971–1979), and Jean-Bédel Bokassa’s in the Central African</w:t>
+      </w:r>
+      <w:r>
+        <w:t xml:space="preserve"> </w:t>
+      </w:r>
+      <w:r>
+        <w:t xml:space="preserve">Republic (1966–1979) serve as illustrative examples of personalist rule</w:t>
       </w:r>
       <w:r>
         <w:t xml:space="preserve"> </w:t>
@@ -4914,19 +5582,25 @@
         <w:t xml:space="preserve">(Geddes 1999)</w:t>
       </w:r>
       <w:r>
-        <w:t xml:space="preserve">.</w:t>
-      </w:r>
-      <w:r>
-        <w:t xml:space="preserve"> </w:t>
-      </w:r>
-      <w:r>
-        <w:t xml:space="preserve">In such regimes, either political parties are absent or they are established by or subservient to the dictator.</w:t>
-      </w:r>
-      <w:r>
-        <w:t xml:space="preserve"> </w:t>
-      </w:r>
-      <w:r>
-        <w:t xml:space="preserve">Importantly, the dictator may or may not be a military officer themselves, but the military is invariably under the dictator’s control.</w:t>
+        <w:t xml:space="preserve">. In such regimes, either political parties are absent or they are</w:t>
+      </w:r>
+      <w:r>
+        <w:t xml:space="preserve"> </w:t>
+      </w:r>
+      <w:r>
+        <w:t xml:space="preserve">established by or subservient to the dictator. Importantly, the dictator may or</w:t>
+      </w:r>
+      <w:r>
+        <w:t xml:space="preserve"> </w:t>
+      </w:r>
+      <w:r>
+        <w:t xml:space="preserve">may not be a military officer themselves, but the military is invariably under</w:t>
+      </w:r>
+      <w:r>
+        <w:t xml:space="preserve"> </w:t>
+      </w:r>
+      <w:r>
+        <w:t xml:space="preserve">the dictator’s control.</w:t>
       </w:r>
     </w:p>
     <w:p>
@@ -4947,13 +5621,31 @@
         <w:t xml:space="preserve">dominant-party regime</w:t>
       </w:r>
       <w:r>
-        <w:t xml:space="preserve">, supreme power lies within the party, with the incumbent serving as its representative and subject to collective party leadership.</w:t>
-      </w:r>
-      <w:r>
-        <w:t xml:space="preserve"> </w:t>
-      </w:r>
-      <w:r>
-        <w:t xml:space="preserve">Examples of dominant-party regimes include the Partido Revolucionario Institucional (PRI) in Mexico, the Revolutionary Party of Tanzania (CCM), and Leninist parties in various East European countries</w:t>
+        <w:t xml:space="preserve">, supreme power lies within the party, with</w:t>
+      </w:r>
+      <w:r>
+        <w:t xml:space="preserve"> </w:t>
+      </w:r>
+      <w:r>
+        <w:t xml:space="preserve">the incumbent serving as its representative and subject to collective party</w:t>
+      </w:r>
+      <w:r>
+        <w:t xml:space="preserve"> </w:t>
+      </w:r>
+      <w:r>
+        <w:t xml:space="preserve">leadership. Examples of dominant-party regimes include the Partido Revolucionario</w:t>
+      </w:r>
+      <w:r>
+        <w:t xml:space="preserve"> </w:t>
+      </w:r>
+      <w:r>
+        <w:t xml:space="preserve">Institucional (PRI) in Mexico, the Revolutionary Party of Tanzania (CCM), and</w:t>
+      </w:r>
+      <w:r>
+        <w:t xml:space="preserve"> </w:t>
+      </w:r>
+      <w:r>
+        <w:t xml:space="preserve">Leninist parties in various East European countries</w:t>
       </w:r>
       <w:r>
         <w:t xml:space="preserve"> </w:t>
@@ -4962,19 +5654,37 @@
         <w:t xml:space="preserve">(Geddes 1999)</w:t>
       </w:r>
       <w:r>
-        <w:t xml:space="preserve">.</w:t>
-      </w:r>
-      <w:r>
-        <w:t xml:space="preserve"> </w:t>
-      </w:r>
-      <w:r>
-        <w:t xml:space="preserve">The party functions as a well-organized and highly disciplined entity, with its own ideology and political agenda to unite and mobilize its members and supporters.</w:t>
-      </w:r>
-      <w:r>
-        <w:t xml:space="preserve"> </w:t>
-      </w:r>
-      <w:r>
-        <w:t xml:space="preserve">While powerful leaders may emerge within such regimes, such as Stalin in the Soviet Union (1924-1953 and Mao Zedong in China (1949-1976), they do not wield enough power to supplant or replace the party with a new one.</w:t>
+        <w:t xml:space="preserve">. The party</w:t>
+      </w:r>
+      <w:r>
+        <w:t xml:space="preserve"> </w:t>
+      </w:r>
+      <w:r>
+        <w:t xml:space="preserve">functions as a well-organized and highly disciplined entity, with its own</w:t>
+      </w:r>
+      <w:r>
+        <w:t xml:space="preserve"> </w:t>
+      </w:r>
+      <w:r>
+        <w:t xml:space="preserve">ideology and political agenda to unite and mobilize its members and supporters.</w:t>
+      </w:r>
+      <w:r>
+        <w:t xml:space="preserve"> </w:t>
+      </w:r>
+      <w:r>
+        <w:t xml:space="preserve">While powerful leaders may emerge within such regimes, such as Stalin in the</w:t>
+      </w:r>
+      <w:r>
+        <w:t xml:space="preserve"> </w:t>
+      </w:r>
+      <w:r>
+        <w:t xml:space="preserve">Soviet Union (1924-1953 and Mao Zedong in China (1949-1976), they do not wield</w:t>
+      </w:r>
+      <w:r>
+        <w:t xml:space="preserve"> </w:t>
+      </w:r>
+      <w:r>
+        <w:t xml:space="preserve">enough power to supplant or replace the party with a new one.</w:t>
       </w:r>
     </w:p>
     <w:tbl>
@@ -4991,7 +5701,7 @@
       <w:tr>
         <w:tc>
           <w:tcPr/>
-          <w:bookmarkStart w:id="30" w:name="tbl-regimes"/>
+          <w:bookmarkStart w:id="31" w:name="tbl-regimes"/>
           <w:p>
             <w:pPr>
               <w:jc w:val="center"/>
@@ -5655,13 +6365,13 @@
               </w:tc>
             </w:tr>
           </w:tbl>
-          <w:bookmarkEnd w:id="30"/>
+          <w:bookmarkEnd w:id="31"/>
         </w:tc>
       </w:tr>
     </w:tbl>
-    <w:bookmarkEnd w:id="31"/>
     <w:bookmarkEnd w:id="32"/>
-    <w:bookmarkStart w:id="33" w:name="research-framework-and-hypotheses"/>
+    <w:bookmarkEnd w:id="33"/>
+    <w:bookmarkStart w:id="34" w:name="research-framework-and-hypotheses"/>
     <w:p>
       <w:pPr>
         <w:pStyle w:val="Heading2"/>
@@ -5670,8 +6380,8 @@
         <w:t xml:space="preserve">Research Framework and Hypotheses</w:t>
       </w:r>
     </w:p>
-    <w:bookmarkEnd w:id="33"/>
-    <w:bookmarkStart w:id="34" w:name="data-and-variables"/>
+    <w:bookmarkEnd w:id="34"/>
+    <w:bookmarkStart w:id="35" w:name="data-and-variables"/>
     <w:p>
       <w:pPr>
         <w:pStyle w:val="Heading2"/>
@@ -5680,8 +6390,8 @@
         <w:t xml:space="preserve">Data and Variables</w:t>
       </w:r>
     </w:p>
-    <w:bookmarkEnd w:id="34"/>
-    <w:bookmarkStart w:id="35" w:name="results-and-discussion"/>
+    <w:bookmarkEnd w:id="35"/>
+    <w:bookmarkStart w:id="36" w:name="results-and-discussion"/>
     <w:p>
       <w:pPr>
         <w:pStyle w:val="Heading2"/>
@@ -5690,8 +6400,8 @@
         <w:t xml:space="preserve">Results and Discussion</w:t>
       </w:r>
     </w:p>
-    <w:bookmarkEnd w:id="35"/>
-    <w:bookmarkStart w:id="60" w:name="conclusion"/>
+    <w:bookmarkEnd w:id="36"/>
+    <w:bookmarkStart w:id="61" w:name="conclusion"/>
     <w:p>
       <w:pPr>
         <w:pStyle w:val="Heading2"/>
@@ -5700,8 +6410,8 @@
         <w:t xml:space="preserve">Conclusion</w:t>
       </w:r>
     </w:p>
-    <w:bookmarkStart w:id="59" w:name="refs"/>
-    <w:bookmarkStart w:id="37" w:name="ref-aidt2019"/>
+    <w:bookmarkStart w:id="60" w:name="refs"/>
+    <w:bookmarkStart w:id="38" w:name="ref-aidt2019"/>
     <w:p>
       <w:pPr>
         <w:pStyle w:val="Bibliography"/>
@@ -5724,7 +6434,7 @@
       <w:r>
         <w:t xml:space="preserve"> </w:t>
       </w:r>
-      <w:hyperlink r:id="rId36">
+      <w:hyperlink r:id="rId37">
         <w:r>
           <w:rPr>
             <w:rStyle w:val="Hyperlink"/>
@@ -5736,8 +6446,8 @@
         <w:t xml:space="preserve">.</w:t>
       </w:r>
     </w:p>
-    <w:bookmarkEnd w:id="37"/>
-    <w:bookmarkStart w:id="39" w:name="ref-gassebner2016"/>
+    <w:bookmarkEnd w:id="38"/>
+    <w:bookmarkStart w:id="40" w:name="ref-gassebner2016"/>
     <w:p>
       <w:pPr>
         <w:pStyle w:val="Bibliography"/>
@@ -5767,7 +6477,7 @@
       <w:r>
         <w:t xml:space="preserve"> </w:t>
       </w:r>
-      <w:hyperlink r:id="rId38">
+      <w:hyperlink r:id="rId39">
         <w:r>
           <w:rPr>
             <w:rStyle w:val="Hyperlink"/>
@@ -5779,8 +6489,8 @@
         <w:t xml:space="preserve">.</w:t>
       </w:r>
     </w:p>
-    <w:bookmarkEnd w:id="39"/>
-    <w:bookmarkStart w:id="41" w:name="ref-geddes1999"/>
+    <w:bookmarkEnd w:id="40"/>
+    <w:bookmarkStart w:id="42" w:name="ref-geddes1999"/>
     <w:p>
       <w:pPr>
         <w:pStyle w:val="Bibliography"/>
@@ -5813,7 +6523,7 @@
       <w:r>
         <w:t xml:space="preserve"> </w:t>
       </w:r>
-      <w:hyperlink r:id="rId40">
+      <w:hyperlink r:id="rId41">
         <w:r>
           <w:rPr>
             <w:rStyle w:val="Hyperlink"/>
@@ -5825,8 +6535,8 @@
         <w:t xml:space="preserve">.</w:t>
       </w:r>
     </w:p>
-    <w:bookmarkEnd w:id="41"/>
-    <w:bookmarkStart w:id="43" w:name="ref-geddes2014"/>
+    <w:bookmarkEnd w:id="42"/>
+    <w:bookmarkStart w:id="44" w:name="ref-geddes2014"/>
     <w:p>
       <w:pPr>
         <w:pStyle w:val="Bibliography"/>
@@ -5859,7 +6569,7 @@
       <w:r>
         <w:t xml:space="preserve"> </w:t>
       </w:r>
-      <w:hyperlink r:id="rId42">
+      <w:hyperlink r:id="rId43">
         <w:r>
           <w:rPr>
             <w:rStyle w:val="Hyperlink"/>
@@ -5871,8 +6581,8 @@
         <w:t xml:space="preserve">.</w:t>
       </w:r>
     </w:p>
-    <w:bookmarkEnd w:id="43"/>
-    <w:bookmarkStart w:id="45" w:name="ref-ginsburg2019"/>
+    <w:bookmarkEnd w:id="44"/>
+    <w:bookmarkStart w:id="46" w:name="ref-ginsburg2019"/>
     <w:p>
       <w:pPr>
         <w:pStyle w:val="Bibliography"/>
@@ -5895,7 +6605,7 @@
       <w:r>
         <w:t xml:space="preserve"> </w:t>
       </w:r>
-      <w:hyperlink r:id="rId44">
+      <w:hyperlink r:id="rId45">
         <w:r>
           <w:rPr>
             <w:rStyle w:val="Hyperlink"/>
@@ -5907,8 +6617,8 @@
         <w:t xml:space="preserve">.</w:t>
       </w:r>
     </w:p>
-    <w:bookmarkEnd w:id="45"/>
-    <w:bookmarkStart w:id="46" w:name="ref-huntington1991democratization"/>
+    <w:bookmarkEnd w:id="46"/>
+    <w:bookmarkStart w:id="47" w:name="ref-huntington1991democratization"/>
     <w:p>
       <w:pPr>
         <w:pStyle w:val="Bibliography"/>
@@ -5936,8 +6646,8 @@
         <w:t xml:space="preserve">.</w:t>
       </w:r>
     </w:p>
-    <w:bookmarkEnd w:id="46"/>
-    <w:bookmarkStart w:id="48" w:name="ref-leon2013"/>
+    <w:bookmarkEnd w:id="47"/>
+    <w:bookmarkStart w:id="49" w:name="ref-leon2013"/>
     <w:p>
       <w:pPr>
         <w:pStyle w:val="Bibliography"/>
@@ -5976,7 +6686,7 @@
       <w:r>
         <w:t xml:space="preserve"> </w:t>
       </w:r>
-      <w:hyperlink r:id="rId47">
+      <w:hyperlink r:id="rId48">
         <w:r>
           <w:rPr>
             <w:rStyle w:val="Hyperlink"/>
@@ -5988,8 +6698,8 @@
         <w:t xml:space="preserve">.</w:t>
       </w:r>
     </w:p>
-    <w:bookmarkEnd w:id="48"/>
-    <w:bookmarkStart w:id="50" w:name="ref-leon2013a"/>
+    <w:bookmarkEnd w:id="49"/>
+    <w:bookmarkStart w:id="51" w:name="ref-leon2013a"/>
     <w:p>
       <w:pPr>
         <w:pStyle w:val="Bibliography"/>
@@ -6028,7 +6738,7 @@
       <w:r>
         <w:t xml:space="preserve"> </w:t>
       </w:r>
-      <w:hyperlink r:id="rId49">
+      <w:hyperlink r:id="rId50">
         <w:r>
           <w:rPr>
             <w:rStyle w:val="Hyperlink"/>
@@ -6040,8 +6750,8 @@
         <w:t xml:space="preserve">.</w:t>
       </w:r>
     </w:p>
-    <w:bookmarkEnd w:id="50"/>
-    <w:bookmarkStart w:id="52" w:name="ref-powell2011"/>
+    <w:bookmarkEnd w:id="51"/>
+    <w:bookmarkStart w:id="53" w:name="ref-powell2011"/>
     <w:p>
       <w:pPr>
         <w:pStyle w:val="Bibliography"/>
@@ -6074,7 +6784,7 @@
       <w:r>
         <w:t xml:space="preserve"> </w:t>
       </w:r>
-      <w:hyperlink r:id="rId51">
+      <w:hyperlink r:id="rId52">
         <w:r>
           <w:rPr>
             <w:rStyle w:val="Hyperlink"/>
@@ -6086,8 +6796,8 @@
         <w:t xml:space="preserve">.</w:t>
       </w:r>
     </w:p>
-    <w:bookmarkEnd w:id="52"/>
-    <w:bookmarkStart w:id="54" w:name="ref-powell2018"/>
+    <w:bookmarkEnd w:id="53"/>
+    <w:bookmarkStart w:id="55" w:name="ref-powell2018"/>
     <w:p>
       <w:pPr>
         <w:pStyle w:val="Bibliography"/>
@@ -6120,7 +6830,7 @@
       <w:r>
         <w:t xml:space="preserve"> </w:t>
       </w:r>
-      <w:hyperlink r:id="rId53">
+      <w:hyperlink r:id="rId54">
         <w:r>
           <w:rPr>
             <w:rStyle w:val="Hyperlink"/>
@@ -6132,8 +6842,8 @@
         <w:t xml:space="preserve">.</w:t>
       </w:r>
     </w:p>
-    <w:bookmarkEnd w:id="54"/>
-    <w:bookmarkStart w:id="56" w:name="ref-sudduth2017"/>
+    <w:bookmarkEnd w:id="55"/>
+    <w:bookmarkStart w:id="57" w:name="ref-sudduth2017"/>
     <w:p>
       <w:pPr>
         <w:pStyle w:val="Bibliography"/>
@@ -6166,7 +6876,7 @@
       <w:r>
         <w:t xml:space="preserve"> </w:t>
       </w:r>
-      <w:hyperlink r:id="rId55">
+      <w:hyperlink r:id="rId56">
         <w:r>
           <w:rPr>
             <w:rStyle w:val="Hyperlink"/>
@@ -6178,8 +6888,8 @@
         <w:t xml:space="preserve">.</w:t>
       </w:r>
     </w:p>
-    <w:bookmarkEnd w:id="56"/>
-    <w:bookmarkStart w:id="58" w:name="ref-wintrobe2019"/>
+    <w:bookmarkEnd w:id="57"/>
+    <w:bookmarkStart w:id="59" w:name="ref-wintrobe2019"/>
     <w:p>
       <w:pPr>
         <w:pStyle w:val="Bibliography"/>
@@ -6199,7 +6909,7 @@
       <w:r>
         <w:t xml:space="preserve"> </w:t>
       </w:r>
-      <w:hyperlink r:id="rId57">
+      <w:hyperlink r:id="rId58">
         <w:r>
           <w:rPr>
             <w:rStyle w:val="Hyperlink"/>
@@ -6211,9 +6921,9 @@
         <w:t xml:space="preserve">.</w:t>
       </w:r>
     </w:p>
-    <w:bookmarkEnd w:id="58"/>
     <w:bookmarkEnd w:id="59"/>
     <w:bookmarkEnd w:id="60"/>
+    <w:bookmarkEnd w:id="61"/>
     <w:sectPr/>
   </w:body>
 </w:document>
@@ -6262,7 +6972,56 @@
         </w:r>
       </w:hyperlink>
       <w:r>
-        <w:t xml:space="preserve">, accessed on 2024-05-06</w:t>
+        <w:t xml:space="preserve">, accessed on</w:t>
+      </w:r>
+      <w:r>
+        <w:t xml:space="preserve"> </w:t>
+      </w:r>
+      <w:r>
+        <w:t xml:space="preserve">2024-05-11</w:t>
+      </w:r>
+    </w:p>
+  </w:footnote>
+  <w:footnote w:id="28">
+    <w:p>
+      <w:pPr>
+        <w:pStyle w:val="FootnoteText"/>
+      </w:pPr>
+      <w:r>
+        <w:rPr>
+          <w:rStyle w:val="FootnoteReference"/>
+        </w:rPr>
+        <w:footnoteRef/>
+      </w:r>
+      <w:r>
+        <w:t xml:space="preserve"> </w:t>
+      </w:r>
+      <w:r>
+        <w:t xml:space="preserve">In the case of the Ghanaian coup, flight lieutenant Jerry John Rawlings</w:t>
+      </w:r>
+      <w:r>
+        <w:t xml:space="preserve"> </w:t>
+      </w:r>
+      <w:r>
+        <w:t xml:space="preserve">narrowly avoided execution after his initial failure, being freed by mutinous</w:t>
+      </w:r>
+      <w:r>
+        <w:t xml:space="preserve"> </w:t>
+      </w:r>
+      <w:r>
+        <w:t xml:space="preserve">soldiers. Three weeks later, following Rawlings’ successful overthrow of the</w:t>
+      </w:r>
+      <w:r>
+        <w:t xml:space="preserve"> </w:t>
+      </w:r>
+      <w:r>
+        <w:t xml:space="preserve">government, the deposed leader, General Fred Akuffo, was executed along with</w:t>
+      </w:r>
+      <w:r>
+        <w:t xml:space="preserve"> </w:t>
+      </w:r>
+      <w:r>
+        <w:t xml:space="preserve">many other senior members of his government.</w:t>
       </w:r>
     </w:p>
   </w:footnote>

</xml_diff>

<commit_message>
version for conference on May 31, 2024
</commit_message>
<xml_diff>
--- a/_site/ps/coups_and_regimes.docx
+++ b/_site/ps/coups_and_regimes.docx
@@ -101,7 +101,7 @@
         <w:pStyle w:val="Date"/>
       </w:pPr>
       <w:r>
-        <w:t xml:space="preserve">2024-05-23</w:t>
+        <w:t xml:space="preserve">2024-05-24</w:t>
       </w:r>
     </w:p>
     <w:p>
@@ -639,7 +639,25 @@
         <w:t xml:space="preserve"> </w:t>
       </w:r>
       <w:r>
-        <w:t xml:space="preserve">a</w:t>
+        <w:t xml:space="preserve">the</w:t>
+      </w:r>
+      <w:r>
+        <w:t xml:space="preserve"> </w:t>
+      </w:r>
+      <w:r>
+        <w:t xml:space="preserve">double</w:t>
+      </w:r>
+      <w:r>
+        <w:t xml:space="preserve"> </w:t>
+      </w:r>
+      <w:r>
+        <w:t xml:space="preserve">probit</w:t>
+      </w:r>
+      <w:r>
+        <w:t xml:space="preserve"> </w:t>
+      </w:r>
+      <w:r>
+        <w:t xml:space="preserve">with</w:t>
       </w:r>
       <w:r>
         <w:t xml:space="preserve"> </w:t>
@@ -652,36 +670,6 @@
       </w:r>
       <w:r>
         <w:t xml:space="preserve">selection</w:t>
-      </w:r>
-      <w:r>
-        <w:t xml:space="preserve"> </w:t>
-      </w:r>
-      <w:r>
-        <w:t xml:space="preserve">model,</w:t>
-      </w:r>
-      <w:r>
-        <w:t xml:space="preserve"> </w:t>
-      </w:r>
-      <w:r>
-        <w:t xml:space="preserve">specifically</w:t>
-      </w:r>
-      <w:r>
-        <w:t xml:space="preserve"> </w:t>
-      </w:r>
-      <w:r>
-        <w:t xml:space="preserve">a</w:t>
-      </w:r>
-      <w:r>
-        <w:t xml:space="preserve"> </w:t>
-      </w:r>
-      <w:r>
-        <w:t xml:space="preserve">two-stage</w:t>
-      </w:r>
-      <w:r>
-        <w:t xml:space="preserve"> </w:t>
-      </w:r>
-      <w:r>
-        <w:t xml:space="preserve">probit</w:t>
       </w:r>
       <w:r>
         <w:t xml:space="preserve"> </w:t>
@@ -6947,13 +6935,13 @@
         <w:t xml:space="preserve">Research Design</w:t>
       </w:r>
     </w:p>
-    <w:bookmarkStart w:id="40" w:name="two-stage-sample-selection-model"/>
+    <w:bookmarkStart w:id="40" w:name="X518cc878a98c6a387a538c3931dfa7a6e830921"/>
     <w:p>
       <w:pPr>
         <w:pStyle w:val="Heading3"/>
       </w:pPr>
       <w:r>
-        <w:t xml:space="preserve">Two-stage sample selection model</w:t>
+        <w:t xml:space="preserve">Double probit with sample selection model</w:t>
       </w:r>
     </w:p>
     <w:p>
@@ -6993,52 +6981,31 @@
         </w:r>
       </w:hyperlink>
       <w:r>
-        <w:t xml:space="preserve">). This suggests coup</w:t>
-      </w:r>
-      <w:r>
-        <w:t xml:space="preserve"> </w:t>
-      </w:r>
-      <w:r>
-        <w:t xml:space="preserve">attempts are strategically planned, targeting situations with a perceived high</w:t>
-      </w:r>
-      <w:r>
-        <w:t xml:space="preserve"> </w:t>
-      </w:r>
-      <w:r>
-        <w:t xml:space="preserve">chance of success. Consequently, a standard regression model would yield biased</w:t>
-      </w:r>
-      <w:r>
-        <w:t xml:space="preserve"> </w:t>
-      </w:r>
-      <w:r>
-        <w:t xml:space="preserve">results. Therefore, we use the two-stage</w:t>
-      </w:r>
-      <w:r>
-        <w:t xml:space="preserve"> </w:t>
-      </w:r>
-      <w:r>
-        <w:rPr>
-          <w:rStyle w:val="VerbatimChar"/>
-        </w:rPr>
-        <w:t xml:space="preserve">probit</w:t>
-      </w:r>
-      <w:r>
-        <w:t xml:space="preserve"> </w:t>
-      </w:r>
-      <w:r>
-        <w:t xml:space="preserve">model, as detailed by</w:t>
-      </w:r>
-      <w:r>
-        <w:t xml:space="preserve"> </w:t>
-      </w:r>
-      <w:r>
-        <w:t xml:space="preserve">Van de Ven and Van Praag (1981)</w:t>
-      </w:r>
-      <w:r>
-        <w:t xml:space="preserve"> </w:t>
-      </w:r>
-      <w:r>
-        <w:t xml:space="preserve">and utilized by</w:t>
+        <w:t xml:space="preserve">). This convergence cannot</w:t>
+      </w:r>
+      <w:r>
+        <w:t xml:space="preserve"> </w:t>
+      </w:r>
+      <w:r>
+        <w:t xml:space="preserve">be attributed to chance and suggests that coup attempts are strategically planned</w:t>
+      </w:r>
+      <w:r>
+        <w:t xml:space="preserve"> </w:t>
+      </w:r>
+      <w:r>
+        <w:t xml:space="preserve">and self-selected, targeting situations with a perceived high chance of success.</w:t>
+      </w:r>
+      <w:r>
+        <w:t xml:space="preserve"> </w:t>
+      </w:r>
+      <w:r>
+        <w:t xml:space="preserve">Consequently, a standard regression model would yield biased results. Therefore,</w:t>
+      </w:r>
+      <w:r>
+        <w:t xml:space="preserve"> </w:t>
+      </w:r>
+      <w:r>
+        <w:t xml:space="preserve">we use a double probit model with sample selection, as employed by</w:t>
       </w:r>
       <w:r>
         <w:t xml:space="preserve"> </w:t>
@@ -7047,19 +7014,25 @@
         <w:t xml:space="preserve">J. Powell (2012)</w:t>
       </w:r>
       <w:r>
-        <w:t xml:space="preserve">, for empirical analysis. The first</w:t>
-      </w:r>
-      <w:r>
-        <w:t xml:space="preserve"> </w:t>
-      </w:r>
-      <w:r>
-        <w:t xml:space="preserve">stage examines the probability that a regime experiences a coup attempt, while</w:t>
-      </w:r>
-      <w:r>
-        <w:t xml:space="preserve"> </w:t>
-      </w:r>
-      <w:r>
-        <w:t xml:space="preserve">the second stage evaluates the probability of the attempt’s success.</w:t>
+        <w:t xml:space="preserve">,</w:t>
+      </w:r>
+      <w:r>
+        <w:t xml:space="preserve"> </w:t>
+      </w:r>
+      <w:r>
+        <w:t xml:space="preserve">for empirical analysis. The first stage (selection equation) examines the</w:t>
+      </w:r>
+      <w:r>
+        <w:t xml:space="preserve"> </w:t>
+      </w:r>
+      <w:r>
+        <w:t xml:space="preserve">probability that a regime experiences a coup attempt, while the second stage</w:t>
+      </w:r>
+      <w:r>
+        <w:t xml:space="preserve"> </w:t>
+      </w:r>
+      <w:r>
+        <w:t xml:space="preserve">(outcome equation) evaluates the probability of the success of those coups.</w:t>
       </w:r>
     </w:p>
     <w:p>
@@ -9034,31 +9007,31 @@
         <w:t xml:space="preserve"> </w:t>
       </w:r>
       <w:r>
-        <w:t xml:space="preserve">country. In a two-stage sample selection model, the second-stage model cannot be</w:t>
-      </w:r>
-      <w:r>
-        <w:t xml:space="preserve"> </w:t>
-      </w:r>
-      <w:r>
-        <w:t xml:space="preserve">identical to the first-stage model. Therefore, the first-stage model includes the</w:t>
-      </w:r>
-      <w:r>
-        <w:t xml:space="preserve"> </w:t>
-      </w:r>
-      <w:r>
-        <w:t xml:space="preserve">number of previous coups, while the second-stage does not. Previous coups may</w:t>
-      </w:r>
-      <w:r>
-        <w:t xml:space="preserve"> </w:t>
-      </w:r>
-      <w:r>
-        <w:t xml:space="preserve">have a greater impact on coup attempts, while once a coup is launched, the number</w:t>
-      </w:r>
-      <w:r>
-        <w:t xml:space="preserve"> </w:t>
-      </w:r>
-      <w:r>
-        <w:t xml:space="preserve">of previous coups might not significantly explain the outcome.</w:t>
+        <w:t xml:space="preserve">country. In the double probit with sample selection model, the second-stage model</w:t>
+      </w:r>
+      <w:r>
+        <w:t xml:space="preserve"> </w:t>
+      </w:r>
+      <w:r>
+        <w:t xml:space="preserve">cannot be identical to the first-stage model. Therefore, the first-stage model</w:t>
+      </w:r>
+      <w:r>
+        <w:t xml:space="preserve"> </w:t>
+      </w:r>
+      <w:r>
+        <w:t xml:space="preserve">includes the number of previous coups, while the second-stage does not. Previous</w:t>
+      </w:r>
+      <w:r>
+        <w:t xml:space="preserve"> </w:t>
+      </w:r>
+      <w:r>
+        <w:t xml:space="preserve">coups may have a greater impact on coup attempts, while once a coup is launched,</w:t>
+      </w:r>
+      <w:r>
+        <w:t xml:space="preserve"> </w:t>
+      </w:r>
+      <w:r>
+        <w:t xml:space="preserve">the number of previous coups might not significantly explain the outcome.</w:t>
       </w:r>
     </w:p>
     <w:bookmarkEnd w:id="43"/>
@@ -9087,19 +9060,49 @@
         <w:pStyle w:val="FirstParagraph"/>
       </w:pPr>
       <w:r>
-        <w:t xml:space="preserve">The findings from the two-stage probit model, as presented in Table</w:t>
-      </w:r>
-      <w:r>
-        <w:t xml:space="preserve"> </w:t>
-      </w:r>
-      <w:r>
-        <w:t xml:space="preserve">, provide valuable insights into the dynamics of coup attempts and</w:t>
-      </w:r>
-      <w:r>
-        <w:t xml:space="preserve"> </w:t>
-      </w:r>
-      <w:r>
-        <w:t xml:space="preserve">their likelihood of success across different regime types:</w:t>
+        <w:t xml:space="preserve">Using the R package</w:t>
+      </w:r>
+      <w:r>
+        <w:t xml:space="preserve"> </w:t>
+      </w:r>
+      <w:r>
+        <w:rPr>
+          <w:rStyle w:val="VerbatimChar"/>
+        </w:rPr>
+        <w:t xml:space="preserve">sampleSelection</w:t>
+      </w:r>
+      <w:r>
+        <w:t xml:space="preserve"> </w:t>
+      </w:r>
+      <w:r>
+        <w:t xml:space="preserve">(Toomet and Henningsen 2008)</w:t>
+      </w:r>
+      <w:r>
+        <w:t xml:space="preserve">, the findings from the</w:t>
+      </w:r>
+      <w:r>
+        <w:t xml:space="preserve"> </w:t>
+      </w:r>
+      <w:r>
+        <w:t xml:space="preserve">double probit model, as presented in Table</w:t>
+      </w:r>
+      <w:r>
+        <w:t xml:space="preserve"> </w:t>
+      </w:r>
+      <w:r>
+        <w:t xml:space="preserve">, provide valuable</w:t>
+      </w:r>
+      <w:r>
+        <w:t xml:space="preserve"> </w:t>
+      </w:r>
+      <w:r>
+        <w:t xml:space="preserve">insights into the dynamics of coup attempts and their likelihood of success</w:t>
+      </w:r>
+      <w:r>
+        <w:t xml:space="preserve"> </w:t>
+      </w:r>
+      <w:r>
+        <w:t xml:space="preserve">across different regime types:</w:t>
       </w:r>
     </w:p>
     <w:p>
@@ -9389,31 +9392,31 @@
         </w:numPr>
       </w:pPr>
       <w:r>
-        <w:t xml:space="preserve">The Heckman two-step model is designed to correct for selection bias. The</w:t>
-      </w:r>
-      <w:r>
-        <w:t xml:space="preserve"> </w:t>
-      </w:r>
-      <w:r>
-        <w:t xml:space="preserve">similar success rates of coups across different regimes, despite varying</w:t>
-      </w:r>
-      <w:r>
-        <w:t xml:space="preserve"> </w:t>
-      </w:r>
-      <w:r>
-        <w:t xml:space="preserve">attempt rates, indicate potential selection bias. This supports the need for</w:t>
-      </w:r>
-      <w:r>
-        <w:t xml:space="preserve"> </w:t>
-      </w:r>
-      <w:r>
-        <w:t xml:space="preserve">a sample selection model, as coup plotters are likely to attempt coups only</w:t>
-      </w:r>
-      <w:r>
-        <w:t xml:space="preserve"> </w:t>
-      </w:r>
-      <w:r>
-        <w:t xml:space="preserve">when they perceive a high likelihood of success.</w:t>
+        <w:t xml:space="preserve">The double probit with samle selection model is designed to correct for</w:t>
+      </w:r>
+      <w:r>
+        <w:t xml:space="preserve"> </w:t>
+      </w:r>
+      <w:r>
+        <w:t xml:space="preserve">selection bias. The similar success rates of coups across different regimes,</w:t>
+      </w:r>
+      <w:r>
+        <w:t xml:space="preserve"> </w:t>
+      </w:r>
+      <w:r>
+        <w:t xml:space="preserve">despite varying attempt rates, indicate potential selection bias. This</w:t>
+      </w:r>
+      <w:r>
+        <w:t xml:space="preserve"> </w:t>
+      </w:r>
+      <w:r>
+        <w:t xml:space="preserve">supports the need for a sample selection model, as coup plotters are likely</w:t>
+      </w:r>
+      <w:r>
+        <w:t xml:space="preserve"> </w:t>
+      </w:r>
+      <w:r>
+        <w:t xml:space="preserve">to attempt coups only when they perceive a high likelihood of success.</w:t>
       </w:r>
     </w:p>
     <w:p>
@@ -9476,13 +9479,13 @@
         <w:t xml:space="preserve"> </w:t>
       </w:r>
       <w:r>
-        <w:t xml:space="preserve">determining the likelihood of coup attempts. Through the application of a</w:t>
-      </w:r>
-      <w:r>
-        <w:t xml:space="preserve"> </w:t>
-      </w:r>
-      <w:r>
-        <w:t xml:space="preserve">two-stage sample selection model, this research highlights that coups are</w:t>
+        <w:t xml:space="preserve">determining the likelihood of coup attempts. Through the application of a double</w:t>
+      </w:r>
+      <w:r>
+        <w:t xml:space="preserve"> </w:t>
+      </w:r>
+      <w:r>
+        <w:t xml:space="preserve">probit with sample selection model, this research highlights that coups are</w:t>
       </w:r>
       <w:r>
         <w:t xml:space="preserve"> </w:t>
@@ -10381,35 +10384,43 @@
       </w:r>
     </w:p>
     <w:bookmarkEnd w:id="80"/>
-    <w:bookmarkStart w:id="82" w:name="ref-vandeven1981"/>
+    <w:bookmarkStart w:id="82" w:name="ref-sampleSelection"/>
     <w:p>
       <w:pPr>
         <w:pStyle w:val="Bibliography"/>
       </w:pPr>
       <w:r>
-        <w:t xml:space="preserve">Van de Ven, Wynand P. M. M., and Bernard M. S. Van Praag. 1981.</w:t>
-      </w:r>
-      <w:r>
-        <w:t xml:space="preserve"> </w:t>
-      </w:r>
-      <w:r>
-        <w:t xml:space="preserve">“The Demand for Deductibles in Private Health Insurance.”</w:t>
-      </w:r>
-      <w:r>
-        <w:t xml:space="preserve"> </w:t>
-      </w:r>
-      <w:r>
-        <w:rPr>
-          <w:iCs/>
-          <w:i/>
-        </w:rPr>
-        <w:t xml:space="preserve">Journal of Econometrics</w:t>
-      </w:r>
-      <w:r>
-        <w:t xml:space="preserve"> </w:t>
-      </w:r>
-      <w:r>
-        <w:t xml:space="preserve">17 (2): 229–52.</w:t>
+        <w:t xml:space="preserve">Toomet, Ott, and Arne Henningsen. 2008.</w:t>
+      </w:r>
+      <w:r>
+        <w:t xml:space="preserve"> </w:t>
+      </w:r>
+      <w:r>
+        <w:t xml:space="preserve">“Sample Selection Models in</w:t>
+      </w:r>
+      <w:r>
+        <w:t xml:space="preserve"> </w:t>
+      </w:r>
+      <w:r>
+        <w:t xml:space="preserve">r</w:t>
+      </w:r>
+      <w:r>
+        <w:t xml:space="preserve">: Package</w:t>
+      </w:r>
+      <w:r>
+        <w:t xml:space="preserve"> </w:t>
+      </w:r>
+      <w:r>
+        <w:t xml:space="preserve">sampleSelection</w:t>
+      </w:r>
+      <w:r>
+        <w:t xml:space="preserve">”</w:t>
+      </w:r>
+      <w:r>
+        <w:t xml:space="preserve"> </w:t>
+      </w:r>
+      <w:r>
+        <w:t xml:space="preserve">27.</w:t>
       </w:r>
       <w:r>
         <w:t xml:space="preserve"> </w:t>
@@ -10419,7 +10430,7 @@
           <w:rPr>
             <w:rStyle w:val="Hyperlink"/>
           </w:rPr>
-          <w:t xml:space="preserve">https://doi.org/10.1016/0304-4076(81)90028-2</w:t>
+          <w:t xml:space="preserve">https://www.jstatsoft.org/v27/i07/</w:t>
         </w:r>
       </w:hyperlink>
       <w:r>
@@ -10516,7 +10527,7 @@
         <w:t xml:space="preserve"> </w:t>
       </w:r>
       <w:r>
-        <w:t xml:space="preserve">2024-05-23</w:t>
+        <w:t xml:space="preserve">2024-05-24</w:t>
       </w:r>
     </w:p>
   </w:footnote>
@@ -10616,7 +10627,7 @@
         <w:t xml:space="preserve"> </w:t>
       </w:r>
       <w:r>
-        <w:t xml:space="preserve">Accessed on 2024-05-23.</w:t>
+        <w:t xml:space="preserve">Accessed on 2024-05-24.</w:t>
       </w:r>
     </w:p>
   </w:footnote>

</xml_diff>